<commit_message>
Changes paragraphs for bullet points
Also improved job experience
</commit_message>
<xml_diff>
--- a/cv-eliel-parra-eng.docx
+++ b/cv-eliel-parra-eng.docx
@@ -35,7 +35,23 @@
           <w:sz w:val="18"/>
           <w:szCs w:val="18"/>
         </w:rPr>
-        <w:t xml:space="preserve">Technical Program Manager and software engineering leader with 10+ </w:t>
+        <w:t>Technical Program Manager and software engineering leader with 1</w:t>
+      </w:r>
+      <w:r>
+        <w:rPr>
+          <w:rFonts w:ascii="Avenir Book" w:hAnsi="Avenir Book" w:cs="Gill Sans"/>
+          <w:sz w:val="18"/>
+          <w:szCs w:val="18"/>
+        </w:rPr>
+        <w:t>3</w:t>
+      </w:r>
+      <w:r>
+        <w:rPr>
+          <w:rFonts w:ascii="Avenir Book" w:hAnsi="Avenir Book" w:cs="Gill Sans"/>
+          <w:sz w:val="18"/>
+          <w:szCs w:val="18"/>
+        </w:rPr>
+        <w:t xml:space="preserve">+ </w:t>
       </w:r>
     </w:p>
     <w:p>
@@ -370,7 +386,7 @@
           <w:sz w:val="20"/>
           <w:szCs w:val="20"/>
         </w:rPr>
-        <w:t>Influence</w:t>
+        <w:t>Strategic planning</w:t>
       </w:r>
     </w:p>
     <w:p>
@@ -466,7 +482,7 @@
           <w:sz w:val="20"/>
           <w:szCs w:val="20"/>
         </w:rPr>
-        <w:t>Software development</w:t>
+        <w:t>Data analysis</w:t>
       </w:r>
     </w:p>
     <w:p>
@@ -490,7 +506,7 @@
           <w:sz w:val="20"/>
           <w:szCs w:val="20"/>
         </w:rPr>
-        <w:t>Distributed systems</w:t>
+        <w:t>Software development</w:t>
       </w:r>
     </w:p>
     <w:p>
@@ -514,7 +530,7 @@
           <w:sz w:val="20"/>
           <w:szCs w:val="20"/>
         </w:rPr>
-        <w:t>Cloud infrastructure</w:t>
+        <w:t>Distributed systems</w:t>
       </w:r>
     </w:p>
     <w:p>
@@ -538,7 +554,7 @@
           <w:sz w:val="20"/>
           <w:szCs w:val="20"/>
         </w:rPr>
-        <w:t>Data analysis</w:t>
+        <w:t>Cloud infrastructure</w:t>
       </w:r>
     </w:p>
     <w:p>
@@ -634,7 +650,7 @@
           <w:sz w:val="20"/>
           <w:szCs w:val="20"/>
         </w:rPr>
-        <w:t>Fluent English speaker</w:t>
+        <w:t>Fluent English</w:t>
       </w:r>
     </w:p>
     <w:p>
@@ -664,7 +680,16 @@
           <w:sz w:val="20"/>
           <w:szCs w:val="20"/>
         </w:rPr>
-        <w:t>Native Spanish speaker</w:t>
+        <w:t>Native Spanis</w:t>
+      </w:r>
+      <w:r>
+        <w:rPr>
+          <w:rFonts w:ascii="Avenir Book" w:hAnsi="Avenir Book"/>
+          <w:color w:val="000000" w:themeColor="text1"/>
+          <w:sz w:val="20"/>
+          <w:szCs w:val="20"/>
+        </w:rPr>
+        <w:t>h</w:t>
       </w:r>
     </w:p>
     <w:p>
@@ -804,75 +829,80 @@
     </w:p>
     <w:p>
       <w:pPr>
-        <w:rPr>
-          <w:rFonts w:ascii="Avenir Book" w:hAnsi="Avenir Book"/>
-          <w:sz w:val="20"/>
-          <w:szCs w:val="20"/>
-        </w:rPr>
-      </w:pPr>
-      <w:r>
-        <w:rPr>
-          <w:rFonts w:ascii="Avenir Book" w:hAnsi="Avenir Book"/>
-          <w:sz w:val="20"/>
-          <w:szCs w:val="20"/>
-        </w:rPr>
-        <w:t>Accountable</w:t>
-      </w:r>
-      <w:r>
-        <w:rPr>
-          <w:rFonts w:ascii="Avenir Book" w:hAnsi="Avenir Book"/>
-          <w:sz w:val="20"/>
-          <w:szCs w:val="20"/>
-        </w:rPr>
-        <w:t xml:space="preserve"> for the</w:t>
-      </w:r>
-      <w:r>
-        <w:rPr>
-          <w:rFonts w:ascii="Avenir Book" w:hAnsi="Avenir Book"/>
-          <w:sz w:val="20"/>
-          <w:szCs w:val="20"/>
-        </w:rPr>
-        <w:t xml:space="preserve"> overall strategy and </w:t>
-      </w:r>
-      <w:r>
-        <w:rPr>
-          <w:rFonts w:ascii="Avenir Book" w:hAnsi="Avenir Book"/>
-          <w:sz w:val="20"/>
-          <w:szCs w:val="20"/>
-        </w:rPr>
-        <w:t>execution</w:t>
-      </w:r>
-      <w:r>
-        <w:rPr>
-          <w:rFonts w:ascii="Avenir Book" w:hAnsi="Avenir Book"/>
-          <w:sz w:val="20"/>
-          <w:szCs w:val="20"/>
-        </w:rPr>
-        <w:t xml:space="preserve"> of</w:t>
-      </w:r>
-      <w:r>
-        <w:rPr>
-          <w:rFonts w:ascii="Avenir Book" w:hAnsi="Avenir Book"/>
-          <w:sz w:val="20"/>
-          <w:szCs w:val="20"/>
-        </w:rPr>
-        <w:t xml:space="preserve"> Channels</w:t>
-      </w:r>
-      <w:r>
-        <w:rPr>
-          <w:rFonts w:ascii="Avenir Book" w:hAnsi="Avenir Book"/>
-          <w:sz w:val="20"/>
-          <w:szCs w:val="20"/>
-        </w:rPr>
-        <w:t xml:space="preserve"> Acquisitions</w:t>
-      </w:r>
-      <w:r>
-        <w:rPr>
-          <w:rFonts w:ascii="Avenir Book" w:hAnsi="Avenir Book"/>
-          <w:sz w:val="20"/>
-          <w:szCs w:val="20"/>
-        </w:rPr>
-        <w:t xml:space="preserve"> program</w:t>
+        <w:pStyle w:val="ListParagraph"/>
+        <w:numPr>
+          <w:ilvl w:val="0"/>
+          <w:numId w:val="1"/>
+        </w:numPr>
+        <w:rPr>
+          <w:rFonts w:ascii="Avenir Book" w:hAnsi="Avenir Book"/>
+          <w:sz w:val="20"/>
+          <w:szCs w:val="20"/>
+        </w:rPr>
+      </w:pPr>
+      <w:r>
+        <w:rPr>
+          <w:rFonts w:ascii="Avenir Book" w:hAnsi="Avenir Book"/>
+          <w:sz w:val="20"/>
+          <w:szCs w:val="20"/>
+        </w:rPr>
+        <w:t>Own</w:t>
+      </w:r>
+      <w:r>
+        <w:rPr>
+          <w:rFonts w:ascii="Avenir Book" w:hAnsi="Avenir Book"/>
+          <w:sz w:val="20"/>
+          <w:szCs w:val="20"/>
+        </w:rPr>
+        <w:t xml:space="preserve"> the lifecycle </w:t>
+      </w:r>
+      <w:r>
+        <w:rPr>
+          <w:rFonts w:ascii="Avenir Book" w:hAnsi="Avenir Book"/>
+          <w:sz w:val="20"/>
+          <w:szCs w:val="20"/>
+        </w:rPr>
+        <w:t xml:space="preserve">of programs in </w:t>
+      </w:r>
+      <w:r>
+        <w:rPr>
+          <w:rFonts w:ascii="Avenir Book" w:hAnsi="Avenir Book"/>
+          <w:sz w:val="20"/>
+          <w:szCs w:val="20"/>
+        </w:rPr>
+        <w:t>Prime Video Channels Subscriptions</w:t>
+      </w:r>
+      <w:r>
+        <w:rPr>
+          <w:rFonts w:ascii="Avenir Book" w:hAnsi="Avenir Book"/>
+          <w:sz w:val="20"/>
+          <w:szCs w:val="20"/>
+        </w:rPr>
+        <w:t xml:space="preserve"> which</w:t>
+      </w:r>
+      <w:r>
+        <w:rPr>
+          <w:rFonts w:ascii="Avenir Book" w:hAnsi="Avenir Book"/>
+          <w:sz w:val="20"/>
+          <w:szCs w:val="20"/>
+        </w:rPr>
+        <w:t xml:space="preserve"> enabl</w:t>
+      </w:r>
+      <w:r>
+        <w:rPr>
+          <w:rFonts w:ascii="Avenir Book" w:hAnsi="Avenir Book"/>
+          <w:sz w:val="20"/>
+          <w:szCs w:val="20"/>
+        </w:rPr>
+        <w:t>es</w:t>
+      </w:r>
+      <w:r>
+        <w:rPr>
+          <w:rFonts w:ascii="Avenir Book" w:hAnsi="Avenir Book"/>
+          <w:sz w:val="20"/>
+          <w:szCs w:val="20"/>
+        </w:rPr>
+        <w:t xml:space="preserve"> 50+</w:t>
       </w:r>
       <w:r>
         <w:rPr>
@@ -888,31 +918,69 @@
           <w:sz w:val="20"/>
           <w:szCs w:val="20"/>
         </w:rPr>
-        <w:t>in Prime Video</w:t>
-      </w:r>
-      <w:r>
-        <w:rPr>
-          <w:rFonts w:ascii="Avenir Book" w:hAnsi="Avenir Book"/>
-          <w:sz w:val="20"/>
-          <w:szCs w:val="20"/>
-        </w:rPr>
-        <w:t xml:space="preserve">. Manage </w:t>
-      </w:r>
-      <w:r>
-        <w:rPr>
-          <w:rFonts w:ascii="Avenir Book" w:hAnsi="Avenir Book"/>
-          <w:sz w:val="20"/>
-          <w:szCs w:val="20"/>
-        </w:rPr>
-        <w:t xml:space="preserve">the lifecycle of </w:t>
-      </w:r>
-      <w:r>
-        <w:rPr>
-          <w:rFonts w:ascii="Avenir Book" w:hAnsi="Avenir Book"/>
-          <w:sz w:val="20"/>
-          <w:szCs w:val="20"/>
-        </w:rPr>
-        <w:t>initiatives that span different VP</w:t>
+        <w:t>MM customers</w:t>
+      </w:r>
+      <w:r>
+        <w:rPr>
+          <w:rFonts w:ascii="Avenir Book" w:hAnsi="Avenir Book"/>
+          <w:sz w:val="20"/>
+          <w:szCs w:val="20"/>
+        </w:rPr>
+        <w:t xml:space="preserve"> in 15 countries</w:t>
+      </w:r>
+      <w:r>
+        <w:rPr>
+          <w:rFonts w:ascii="Avenir Book" w:hAnsi="Avenir Book"/>
+          <w:sz w:val="20"/>
+          <w:szCs w:val="20"/>
+        </w:rPr>
+        <w:t xml:space="preserve"> subscribe to third-party content</w:t>
+      </w:r>
+      <w:r>
+        <w:rPr>
+          <w:rFonts w:ascii="Avenir Book" w:hAnsi="Avenir Book"/>
+          <w:sz w:val="20"/>
+          <w:szCs w:val="20"/>
+        </w:rPr>
+        <w:t xml:space="preserve"> through Prime Video.</w:t>
+      </w:r>
+    </w:p>
+    <w:p>
+      <w:pPr>
+        <w:pStyle w:val="ListParagraph"/>
+        <w:numPr>
+          <w:ilvl w:val="0"/>
+          <w:numId w:val="1"/>
+        </w:numPr>
+        <w:rPr>
+          <w:rFonts w:ascii="Avenir Book" w:hAnsi="Avenir Book"/>
+          <w:sz w:val="20"/>
+          <w:szCs w:val="20"/>
+        </w:rPr>
+      </w:pPr>
+      <w:r>
+        <w:rPr>
+          <w:rFonts w:ascii="Avenir Book" w:hAnsi="Avenir Book"/>
+          <w:sz w:val="20"/>
+          <w:szCs w:val="20"/>
+        </w:rPr>
+        <w:t>Manage</w:t>
+      </w:r>
+      <w:r>
+        <w:rPr>
+          <w:rFonts w:ascii="Avenir Book" w:hAnsi="Avenir Book"/>
+          <w:sz w:val="20"/>
+          <w:szCs w:val="20"/>
+        </w:rPr>
+        <w:t xml:space="preserve"> effort </w:t>
+      </w:r>
+      <w:r>
+        <w:rPr>
+          <w:rFonts w:ascii="Avenir Book" w:hAnsi="Avenir Book"/>
+          <w:sz w:val="20"/>
+          <w:szCs w:val="20"/>
+        </w:rPr>
+        <w:t>of</w:t>
       </w:r>
       <w:r>
         <w:rPr>
@@ -928,79 +996,15 @@
           <w:sz w:val="20"/>
           <w:szCs w:val="20"/>
         </w:rPr>
-        <w:t xml:space="preserve">organizations and geographies. </w:t>
-      </w:r>
-      <w:r>
-        <w:rPr>
-          <w:rFonts w:ascii="Avenir Book" w:hAnsi="Avenir Book"/>
-          <w:sz w:val="20"/>
-          <w:szCs w:val="20"/>
-        </w:rPr>
-        <w:t>Bridge the gap</w:t>
-      </w:r>
-      <w:r>
-        <w:rPr>
-          <w:rFonts w:ascii="Avenir Book" w:hAnsi="Avenir Book"/>
-          <w:sz w:val="20"/>
-          <w:szCs w:val="20"/>
-        </w:rPr>
-        <w:t xml:space="preserve"> between technical and business stakeholders</w:t>
-      </w:r>
-      <w:r>
-        <w:rPr>
-          <w:rFonts w:ascii="Avenir Book" w:hAnsi="Avenir Book"/>
-          <w:sz w:val="20"/>
-          <w:szCs w:val="20"/>
-        </w:rPr>
-        <w:t xml:space="preserve"> by driving mindful discussion that </w:t>
-      </w:r>
-      <w:r>
-        <w:rPr>
-          <w:rFonts w:ascii="Avenir Book" w:hAnsi="Avenir Book"/>
-          <w:sz w:val="20"/>
-          <w:szCs w:val="20"/>
-        </w:rPr>
-        <w:t>align needs</w:t>
-      </w:r>
-      <w:r>
-        <w:rPr>
-          <w:rFonts w:ascii="Avenir Book" w:hAnsi="Avenir Book"/>
-          <w:sz w:val="20"/>
-          <w:szCs w:val="20"/>
-        </w:rPr>
-        <w:t xml:space="preserve">, </w:t>
-      </w:r>
-      <w:r>
-        <w:rPr>
-          <w:rFonts w:ascii="Avenir Book" w:hAnsi="Avenir Book"/>
-          <w:sz w:val="20"/>
-          <w:szCs w:val="20"/>
-        </w:rPr>
-        <w:t>influenc</w:t>
-      </w:r>
-      <w:r>
-        <w:rPr>
-          <w:rFonts w:ascii="Avenir Book" w:hAnsi="Avenir Book"/>
-          <w:sz w:val="20"/>
-          <w:szCs w:val="20"/>
-        </w:rPr>
-        <w:t>e</w:t>
-      </w:r>
-      <w:r>
-        <w:rPr>
-          <w:rFonts w:ascii="Avenir Book" w:hAnsi="Avenir Book"/>
-          <w:sz w:val="20"/>
-          <w:szCs w:val="20"/>
-        </w:rPr>
-        <w:t xml:space="preserve"> resource allocation</w:t>
-      </w:r>
-      <w:r>
-        <w:rPr>
-          <w:rFonts w:ascii="Avenir Book" w:hAnsi="Avenir Book"/>
-          <w:sz w:val="20"/>
-          <w:szCs w:val="20"/>
-        </w:rPr>
-        <w:t xml:space="preserve"> and prioritization, and lead to crisps decisions.</w:t>
+        <w:t>Tech, Product, Business, Finance, Marketing, and Legal</w:t>
+      </w:r>
+      <w:r>
+        <w:rPr>
+          <w:rFonts w:ascii="Avenir Book" w:hAnsi="Avenir Book"/>
+          <w:sz w:val="20"/>
+          <w:szCs w:val="20"/>
+        </w:rPr>
+        <w:t xml:space="preserve"> teams in different</w:t>
       </w:r>
       <w:r>
         <w:rPr>
@@ -1016,33 +1020,15 @@
           <w:sz w:val="20"/>
           <w:szCs w:val="20"/>
         </w:rPr>
-        <w:t>Set roadmap and goals, track milestones, identify and mitigate risks, and communicate progress to senior leadership.</w:t>
-      </w:r>
-    </w:p>
-    <w:p>
-      <w:pPr>
-        <w:rPr>
-          <w:rFonts w:ascii="Avenir Book" w:hAnsi="Avenir Book"/>
-          <w:sz w:val="20"/>
-          <w:szCs w:val="20"/>
-        </w:rPr>
-      </w:pPr>
-    </w:p>
-    <w:p>
-      <w:pPr>
-        <w:rPr>
-          <w:rFonts w:ascii="Avenir Book" w:hAnsi="Avenir Book"/>
-          <w:sz w:val="20"/>
-          <w:szCs w:val="20"/>
-        </w:rPr>
-      </w:pPr>
-      <w:r>
-        <w:rPr>
-          <w:rFonts w:ascii="Avenir Book" w:hAnsi="Avenir Book"/>
-          <w:sz w:val="20"/>
-          <w:szCs w:val="20"/>
-        </w:rPr>
-        <w:t>Enable</w:t>
+        <w:t>geographies</w:t>
+      </w:r>
+      <w:r>
+        <w:rPr>
+          <w:rFonts w:ascii="Avenir Book" w:hAnsi="Avenir Book"/>
+          <w:sz w:val="20"/>
+          <w:szCs w:val="20"/>
+        </w:rPr>
+        <w:t>;</w:t>
       </w:r>
       <w:r>
         <w:rPr>
@@ -1058,103 +1044,209 @@
           <w:sz w:val="20"/>
           <w:szCs w:val="20"/>
         </w:rPr>
-        <w:t>50</w:t>
-      </w:r>
-      <w:r>
-        <w:rPr>
-          <w:rFonts w:ascii="Avenir Book" w:hAnsi="Avenir Book"/>
-          <w:sz w:val="20"/>
-          <w:szCs w:val="20"/>
-        </w:rPr>
-        <w:t>+</w:t>
-      </w:r>
-      <w:r>
-        <w:rPr>
-          <w:rFonts w:ascii="Avenir Book" w:hAnsi="Avenir Book"/>
-          <w:sz w:val="20"/>
-          <w:szCs w:val="20"/>
-        </w:rPr>
-        <w:t xml:space="preserve"> </w:t>
-      </w:r>
-      <w:r>
-        <w:rPr>
-          <w:rFonts w:ascii="Avenir Book" w:hAnsi="Avenir Book"/>
-          <w:sz w:val="20"/>
-          <w:szCs w:val="20"/>
-        </w:rPr>
-        <w:t xml:space="preserve">MM </w:t>
-      </w:r>
-      <w:r>
-        <w:rPr>
-          <w:rFonts w:ascii="Avenir Book" w:hAnsi="Avenir Book"/>
-          <w:sz w:val="20"/>
-          <w:szCs w:val="20"/>
-        </w:rPr>
-        <w:t xml:space="preserve">of customers </w:t>
-      </w:r>
-      <w:r>
-        <w:rPr>
-          <w:rFonts w:ascii="Avenir Book" w:hAnsi="Avenir Book"/>
-          <w:sz w:val="20"/>
-          <w:szCs w:val="20"/>
-        </w:rPr>
-        <w:t>worldwide</w:t>
-      </w:r>
-      <w:r>
-        <w:rPr>
-          <w:rFonts w:ascii="Avenir Book" w:hAnsi="Avenir Book"/>
-          <w:sz w:val="20"/>
-          <w:szCs w:val="20"/>
-        </w:rPr>
-        <w:t xml:space="preserve"> to discover, try, and subscribe to a large </w:t>
-      </w:r>
-      <w:r>
-        <w:rPr>
-          <w:rFonts w:ascii="Avenir Book" w:hAnsi="Avenir Book"/>
-          <w:sz w:val="20"/>
-          <w:szCs w:val="20"/>
-        </w:rPr>
-        <w:t>choice</w:t>
-      </w:r>
-      <w:r>
-        <w:rPr>
-          <w:rFonts w:ascii="Avenir Book" w:hAnsi="Avenir Book"/>
-          <w:sz w:val="20"/>
-          <w:szCs w:val="20"/>
-        </w:rPr>
-        <w:t xml:space="preserve"> of channel</w:t>
-      </w:r>
-      <w:r>
-        <w:rPr>
-          <w:rFonts w:ascii="Avenir Book" w:hAnsi="Avenir Book"/>
-          <w:sz w:val="20"/>
-          <w:szCs w:val="20"/>
-        </w:rPr>
-        <w:t>s</w:t>
-      </w:r>
-      <w:r>
-        <w:rPr>
-          <w:rFonts w:ascii="Avenir Book" w:hAnsi="Avenir Book"/>
-          <w:sz w:val="20"/>
-          <w:szCs w:val="20"/>
-        </w:rPr>
-        <w:t xml:space="preserve"> through Prime Video’s web, mobile, and set</w:t>
-      </w:r>
-      <w:r>
-        <w:rPr>
-          <w:rFonts w:ascii="Avenir Book" w:hAnsi="Avenir Book"/>
-          <w:sz w:val="20"/>
-          <w:szCs w:val="20"/>
-        </w:rPr>
-        <w:t>-</w:t>
-      </w:r>
-      <w:r>
-        <w:rPr>
-          <w:rFonts w:ascii="Avenir Book" w:hAnsi="Avenir Book"/>
-          <w:sz w:val="20"/>
-          <w:szCs w:val="20"/>
-        </w:rPr>
-        <w:t>top box apps</w:t>
+        <w:t>f</w:t>
+      </w:r>
+      <w:r>
+        <w:rPr>
+          <w:rFonts w:ascii="Avenir Book" w:hAnsi="Avenir Book"/>
+          <w:sz w:val="20"/>
+          <w:szCs w:val="20"/>
+        </w:rPr>
+        <w:t>oster</w:t>
+      </w:r>
+      <w:r>
+        <w:rPr>
+          <w:rFonts w:ascii="Avenir Book" w:hAnsi="Avenir Book"/>
+          <w:sz w:val="20"/>
+          <w:szCs w:val="20"/>
+        </w:rPr>
+        <w:t>ing</w:t>
+      </w:r>
+      <w:r>
+        <w:rPr>
+          <w:rFonts w:ascii="Avenir Book" w:hAnsi="Avenir Book"/>
+          <w:sz w:val="20"/>
+          <w:szCs w:val="20"/>
+        </w:rPr>
+        <w:t xml:space="preserve"> share understanding</w:t>
+      </w:r>
+      <w:r>
+        <w:rPr>
+          <w:rFonts w:ascii="Avenir Book" w:hAnsi="Avenir Book"/>
+          <w:sz w:val="20"/>
+          <w:szCs w:val="20"/>
+        </w:rPr>
+        <w:t xml:space="preserve"> and </w:t>
+      </w:r>
+      <w:r>
+        <w:rPr>
+          <w:rFonts w:ascii="Avenir Book" w:hAnsi="Avenir Book"/>
+          <w:sz w:val="20"/>
+          <w:szCs w:val="20"/>
+        </w:rPr>
+        <w:t>bridg</w:t>
+      </w:r>
+      <w:r>
+        <w:rPr>
+          <w:rFonts w:ascii="Avenir Book" w:hAnsi="Avenir Book"/>
+          <w:sz w:val="20"/>
+          <w:szCs w:val="20"/>
+        </w:rPr>
+        <w:t>ing</w:t>
+      </w:r>
+      <w:r>
+        <w:rPr>
+          <w:rFonts w:ascii="Avenir Book" w:hAnsi="Avenir Book"/>
+          <w:sz w:val="20"/>
+          <w:szCs w:val="20"/>
+        </w:rPr>
+        <w:t xml:space="preserve"> the gap between technical and business teams.</w:t>
+      </w:r>
+    </w:p>
+    <w:p>
+      <w:pPr>
+        <w:pStyle w:val="ListParagraph"/>
+        <w:numPr>
+          <w:ilvl w:val="0"/>
+          <w:numId w:val="1"/>
+        </w:numPr>
+        <w:rPr>
+          <w:rFonts w:ascii="Avenir Book" w:hAnsi="Avenir Book"/>
+          <w:sz w:val="20"/>
+          <w:szCs w:val="20"/>
+        </w:rPr>
+      </w:pPr>
+      <w:r>
+        <w:rPr>
+          <w:rFonts w:ascii="Avenir Book" w:hAnsi="Avenir Book"/>
+          <w:sz w:val="20"/>
+          <w:szCs w:val="20"/>
+        </w:rPr>
+        <w:t xml:space="preserve">Influence </w:t>
+      </w:r>
+      <w:r>
+        <w:rPr>
+          <w:rFonts w:ascii="Avenir Book" w:hAnsi="Avenir Book"/>
+          <w:sz w:val="20"/>
+          <w:szCs w:val="20"/>
+        </w:rPr>
+        <w:t xml:space="preserve">product </w:t>
+      </w:r>
+      <w:r>
+        <w:rPr>
+          <w:rFonts w:ascii="Avenir Book" w:hAnsi="Avenir Book"/>
+          <w:sz w:val="20"/>
+          <w:szCs w:val="20"/>
+        </w:rPr>
+        <w:t>roadmap prioritisation and resource allocation across different teams.</w:t>
+      </w:r>
+    </w:p>
+    <w:p>
+      <w:pPr>
+        <w:pStyle w:val="ListParagraph"/>
+        <w:numPr>
+          <w:ilvl w:val="0"/>
+          <w:numId w:val="1"/>
+        </w:numPr>
+        <w:rPr>
+          <w:rFonts w:ascii="Avenir Book" w:hAnsi="Avenir Book"/>
+          <w:sz w:val="20"/>
+          <w:szCs w:val="20"/>
+        </w:rPr>
+      </w:pPr>
+      <w:r>
+        <w:rPr>
+          <w:rFonts w:ascii="Avenir Book" w:hAnsi="Avenir Book"/>
+          <w:sz w:val="20"/>
+          <w:szCs w:val="20"/>
+        </w:rPr>
+        <w:t xml:space="preserve">Create and maintain delivery plans, </w:t>
+      </w:r>
+      <w:r>
+        <w:rPr>
+          <w:rFonts w:ascii="Avenir Book" w:hAnsi="Avenir Book"/>
+          <w:sz w:val="20"/>
+          <w:szCs w:val="20"/>
+        </w:rPr>
+        <w:t xml:space="preserve">track milestones, </w:t>
+      </w:r>
+      <w:r>
+        <w:rPr>
+          <w:rFonts w:ascii="Avenir Book" w:hAnsi="Avenir Book"/>
+          <w:sz w:val="20"/>
+          <w:szCs w:val="20"/>
+        </w:rPr>
+        <w:t>assess</w:t>
+      </w:r>
+      <w:r>
+        <w:rPr>
+          <w:rFonts w:ascii="Avenir Book" w:hAnsi="Avenir Book"/>
+          <w:sz w:val="20"/>
+          <w:szCs w:val="20"/>
+        </w:rPr>
+        <w:t xml:space="preserve"> risks, and communicate </w:t>
+      </w:r>
+      <w:r>
+        <w:rPr>
+          <w:rFonts w:ascii="Avenir Book" w:hAnsi="Avenir Book"/>
+          <w:sz w:val="20"/>
+          <w:szCs w:val="20"/>
+        </w:rPr>
+        <w:t>status to stakeholders up to senior leadership.</w:t>
+      </w:r>
+    </w:p>
+    <w:p>
+      <w:pPr>
+        <w:pStyle w:val="ListParagraph"/>
+        <w:numPr>
+          <w:ilvl w:val="0"/>
+          <w:numId w:val="1"/>
+        </w:numPr>
+        <w:rPr>
+          <w:rFonts w:ascii="Avenir Book" w:hAnsi="Avenir Book"/>
+          <w:sz w:val="20"/>
+          <w:szCs w:val="20"/>
+        </w:rPr>
+      </w:pPr>
+      <w:r>
+        <w:rPr>
+          <w:rFonts w:ascii="Avenir Book" w:hAnsi="Avenir Book"/>
+          <w:sz w:val="20"/>
+          <w:szCs w:val="20"/>
+        </w:rPr>
+        <w:t xml:space="preserve">Simplify </w:t>
+      </w:r>
+      <w:r>
+        <w:rPr>
+          <w:rFonts w:ascii="Avenir Book" w:hAnsi="Avenir Book"/>
+          <w:sz w:val="20"/>
+          <w:szCs w:val="20"/>
+        </w:rPr>
+        <w:t xml:space="preserve">large, complex, and cross-functional </w:t>
+      </w:r>
+      <w:r>
+        <w:rPr>
+          <w:rFonts w:ascii="Avenir Book" w:hAnsi="Avenir Book"/>
+          <w:sz w:val="20"/>
+          <w:szCs w:val="20"/>
+        </w:rPr>
+        <w:t xml:space="preserve">delivery process into </w:t>
+      </w:r>
+      <w:r>
+        <w:rPr>
+          <w:rFonts w:ascii="Avenir Book" w:hAnsi="Avenir Book"/>
+          <w:sz w:val="20"/>
+          <w:szCs w:val="20"/>
+        </w:rPr>
+        <w:t xml:space="preserve">repeatable </w:t>
+      </w:r>
+      <w:r>
+        <w:rPr>
+          <w:rFonts w:ascii="Avenir Book" w:hAnsi="Avenir Book"/>
+          <w:sz w:val="20"/>
+          <w:szCs w:val="20"/>
+        </w:rPr>
+        <w:t>standard operating models</w:t>
       </w:r>
       <w:r>
         <w:rPr>
@@ -1163,102 +1255,6 @@
           <w:szCs w:val="20"/>
         </w:rPr>
         <w:t xml:space="preserve">. </w:t>
-      </w:r>
-      <w:r>
-        <w:rPr>
-          <w:rFonts w:ascii="Avenir Book" w:hAnsi="Avenir Book"/>
-          <w:sz w:val="20"/>
-          <w:szCs w:val="20"/>
-        </w:rPr>
-        <w:t>Facilitate</w:t>
-      </w:r>
-      <w:r>
-        <w:rPr>
-          <w:rFonts w:ascii="Avenir Book" w:hAnsi="Avenir Book"/>
-          <w:sz w:val="20"/>
-          <w:szCs w:val="20"/>
-        </w:rPr>
-        <w:t xml:space="preserve"> 100+</w:t>
-      </w:r>
-      <w:r>
-        <w:rPr>
-          <w:rFonts w:ascii="Avenir Book" w:hAnsi="Avenir Book"/>
-          <w:sz w:val="20"/>
-          <w:szCs w:val="20"/>
-        </w:rPr>
-        <w:t xml:space="preserve"> channel partners</w:t>
-      </w:r>
-      <w:r>
-        <w:rPr>
-          <w:rFonts w:ascii="Avenir Book" w:hAnsi="Avenir Book"/>
-          <w:sz w:val="20"/>
-          <w:szCs w:val="20"/>
-        </w:rPr>
-        <w:t xml:space="preserve">, from local and niche to </w:t>
-      </w:r>
-      <w:r>
-        <w:rPr>
-          <w:rFonts w:ascii="Avenir Book" w:hAnsi="Avenir Book"/>
-          <w:sz w:val="20"/>
-          <w:szCs w:val="20"/>
-        </w:rPr>
-        <w:t xml:space="preserve">global </w:t>
-      </w:r>
-      <w:r>
-        <w:rPr>
-          <w:rFonts w:ascii="Avenir Book" w:hAnsi="Avenir Book"/>
-          <w:sz w:val="20"/>
-          <w:szCs w:val="20"/>
-        </w:rPr>
-        <w:t xml:space="preserve">top tier, </w:t>
-      </w:r>
-      <w:r>
-        <w:rPr>
-          <w:rFonts w:ascii="Avenir Book" w:hAnsi="Avenir Book"/>
-          <w:sz w:val="20"/>
-          <w:szCs w:val="20"/>
-        </w:rPr>
-        <w:t xml:space="preserve">to share their selection in </w:t>
-      </w:r>
-      <w:r>
-        <w:rPr>
-          <w:rFonts w:ascii="Avenir Book" w:hAnsi="Avenir Book"/>
-          <w:sz w:val="20"/>
-          <w:szCs w:val="20"/>
-        </w:rPr>
-        <w:t>Prime Video</w:t>
-      </w:r>
-      <w:r>
-        <w:rPr>
-          <w:rFonts w:ascii="Avenir Book" w:hAnsi="Avenir Book"/>
-          <w:sz w:val="20"/>
-          <w:szCs w:val="20"/>
-        </w:rPr>
-        <w:t xml:space="preserve"> </w:t>
-      </w:r>
-      <w:r>
-        <w:rPr>
-          <w:rFonts w:ascii="Avenir Book" w:hAnsi="Avenir Book"/>
-          <w:sz w:val="20"/>
-          <w:szCs w:val="20"/>
-        </w:rPr>
-        <w:t>C</w:t>
-      </w:r>
-      <w:r>
-        <w:rPr>
-          <w:rFonts w:ascii="Avenir Book" w:hAnsi="Avenir Book"/>
-          <w:sz w:val="20"/>
-          <w:szCs w:val="20"/>
-        </w:rPr>
-        <w:t>hannels marketplace</w:t>
-      </w:r>
-      <w:r>
-        <w:rPr>
-          <w:rFonts w:ascii="Avenir Book" w:hAnsi="Avenir Book"/>
-          <w:sz w:val="20"/>
-          <w:szCs w:val="20"/>
-        </w:rPr>
-        <w:t>.</w:t>
       </w:r>
     </w:p>
     <w:p>
@@ -1335,6 +1331,11 @@
     </w:p>
     <w:p>
       <w:pPr>
+        <w:pStyle w:val="ListParagraph"/>
+        <w:numPr>
+          <w:ilvl w:val="0"/>
+          <w:numId w:val="1"/>
+        </w:numPr>
         <w:rPr>
           <w:rFonts w:ascii="Avenir Book" w:hAnsi="Avenir Book"/>
           <w:sz w:val="20"/>
@@ -1419,7 +1420,259 @@
           <w:sz w:val="20"/>
           <w:szCs w:val="20"/>
         </w:rPr>
-        <w:t xml:space="preserve">arketing organization, growing it from 4 to 20 engineers. Established engineering best practices in execution, testing, and continuous delivery; implemented scalable and robust cloud infrastructure; set up a fast and iterative product development </w:t>
+        <w:t>arketing organi</w:t>
+      </w:r>
+      <w:r>
+        <w:rPr>
+          <w:rFonts w:ascii="Avenir Book" w:hAnsi="Avenir Book"/>
+          <w:sz w:val="20"/>
+          <w:szCs w:val="20"/>
+        </w:rPr>
+        <w:t>s</w:t>
+      </w:r>
+      <w:r>
+        <w:rPr>
+          <w:rFonts w:ascii="Avenir Book" w:hAnsi="Avenir Book"/>
+          <w:sz w:val="20"/>
+          <w:szCs w:val="20"/>
+        </w:rPr>
+        <w:t xml:space="preserve">ation, growing it from </w:t>
+      </w:r>
+      <w:r>
+        <w:rPr>
+          <w:rFonts w:ascii="Avenir Book" w:hAnsi="Avenir Book"/>
+          <w:sz w:val="20"/>
+          <w:szCs w:val="20"/>
+        </w:rPr>
+        <w:t>8</w:t>
+      </w:r>
+      <w:r>
+        <w:rPr>
+          <w:rFonts w:ascii="Avenir Book" w:hAnsi="Avenir Book"/>
+          <w:sz w:val="20"/>
+          <w:szCs w:val="20"/>
+        </w:rPr>
+        <w:t xml:space="preserve"> to 20 engineers</w:t>
+      </w:r>
+      <w:r>
+        <w:rPr>
+          <w:rFonts w:ascii="Avenir Book" w:hAnsi="Avenir Book"/>
+          <w:sz w:val="20"/>
+          <w:szCs w:val="20"/>
+        </w:rPr>
+        <w:t xml:space="preserve">, including Development, </w:t>
+      </w:r>
+      <w:r>
+        <w:rPr>
+          <w:rFonts w:ascii="Avenir Book" w:hAnsi="Avenir Book"/>
+          <w:sz w:val="20"/>
+          <w:szCs w:val="20"/>
+        </w:rPr>
+        <w:t>Sys Admin</w:t>
+      </w:r>
+      <w:r>
+        <w:rPr>
+          <w:rFonts w:ascii="Avenir Book" w:hAnsi="Avenir Book"/>
+          <w:sz w:val="20"/>
+          <w:szCs w:val="20"/>
+        </w:rPr>
+        <w:t>, QA, and IT Support.</w:t>
+      </w:r>
+    </w:p>
+    <w:p>
+      <w:pPr>
+        <w:pStyle w:val="ListParagraph"/>
+        <w:numPr>
+          <w:ilvl w:val="0"/>
+          <w:numId w:val="1"/>
+        </w:numPr>
+        <w:rPr>
+          <w:rFonts w:ascii="Avenir Book" w:hAnsi="Avenir Book"/>
+          <w:sz w:val="20"/>
+          <w:szCs w:val="20"/>
+        </w:rPr>
+      </w:pPr>
+      <w:r>
+        <w:rPr>
+          <w:rFonts w:ascii="Avenir Book" w:hAnsi="Avenir Book"/>
+          <w:sz w:val="20"/>
+          <w:szCs w:val="20"/>
+        </w:rPr>
+        <w:t xml:space="preserve">Established engineering best practices in </w:t>
+      </w:r>
+      <w:r>
+        <w:rPr>
+          <w:rFonts w:ascii="Avenir Book" w:hAnsi="Avenir Book"/>
+          <w:sz w:val="20"/>
+          <w:szCs w:val="20"/>
+        </w:rPr>
+        <w:t>development</w:t>
+      </w:r>
+      <w:r>
+        <w:rPr>
+          <w:rFonts w:ascii="Avenir Book" w:hAnsi="Avenir Book"/>
+          <w:sz w:val="20"/>
+          <w:szCs w:val="20"/>
+        </w:rPr>
+        <w:t>, testing, continuous delivery</w:t>
+      </w:r>
+      <w:r>
+        <w:rPr>
+          <w:rFonts w:ascii="Avenir Book" w:hAnsi="Avenir Book"/>
+          <w:sz w:val="20"/>
+          <w:szCs w:val="20"/>
+        </w:rPr>
+        <w:t>, and security.</w:t>
+      </w:r>
+    </w:p>
+    <w:p>
+      <w:pPr>
+        <w:pStyle w:val="ListParagraph"/>
+        <w:numPr>
+          <w:ilvl w:val="0"/>
+          <w:numId w:val="1"/>
+        </w:numPr>
+        <w:rPr>
+          <w:rFonts w:ascii="Avenir Book" w:hAnsi="Avenir Book"/>
+          <w:sz w:val="20"/>
+          <w:szCs w:val="20"/>
+        </w:rPr>
+      </w:pPr>
+      <w:r>
+        <w:rPr>
+          <w:rFonts w:ascii="Avenir Book" w:hAnsi="Avenir Book"/>
+          <w:sz w:val="20"/>
+          <w:szCs w:val="20"/>
+        </w:rPr>
+        <w:t>I</w:t>
+      </w:r>
+      <w:r>
+        <w:rPr>
+          <w:rFonts w:ascii="Avenir Book" w:hAnsi="Avenir Book"/>
+          <w:sz w:val="20"/>
+          <w:szCs w:val="20"/>
+        </w:rPr>
+        <w:t>mplemented scalable</w:t>
+      </w:r>
+      <w:r>
+        <w:rPr>
+          <w:rFonts w:ascii="Avenir Book" w:hAnsi="Avenir Book"/>
+          <w:sz w:val="20"/>
+          <w:szCs w:val="20"/>
+        </w:rPr>
+        <w:t xml:space="preserve"> and</w:t>
+      </w:r>
+      <w:r>
+        <w:rPr>
+          <w:rFonts w:ascii="Avenir Book" w:hAnsi="Avenir Book"/>
+          <w:sz w:val="20"/>
+          <w:szCs w:val="20"/>
+        </w:rPr>
+        <w:t xml:space="preserve"> </w:t>
+      </w:r>
+      <w:r>
+        <w:rPr>
+          <w:rFonts w:ascii="Avenir Book" w:hAnsi="Avenir Book"/>
+          <w:sz w:val="20"/>
+          <w:szCs w:val="20"/>
+        </w:rPr>
+        <w:t xml:space="preserve">redundant </w:t>
+      </w:r>
+      <w:r>
+        <w:rPr>
+          <w:rFonts w:ascii="Avenir Book" w:hAnsi="Avenir Book"/>
+          <w:sz w:val="20"/>
+          <w:szCs w:val="20"/>
+        </w:rPr>
+        <w:t>cloud infrastructure</w:t>
+      </w:r>
+      <w:r>
+        <w:rPr>
+          <w:rFonts w:ascii="Avenir Book" w:hAnsi="Avenir Book"/>
+          <w:sz w:val="20"/>
+          <w:szCs w:val="20"/>
+        </w:rPr>
+        <w:t xml:space="preserve"> </w:t>
+      </w:r>
+      <w:r>
+        <w:rPr>
+          <w:rFonts w:ascii="Avenir Book" w:hAnsi="Avenir Book"/>
+          <w:sz w:val="20"/>
+          <w:szCs w:val="20"/>
+        </w:rPr>
+        <w:t xml:space="preserve">in AWS and GCP which enabled </w:t>
+      </w:r>
+      <w:r>
+        <w:rPr>
+          <w:rFonts w:ascii="Avenir Book" w:hAnsi="Avenir Book"/>
+          <w:sz w:val="20"/>
+          <w:szCs w:val="20"/>
+        </w:rPr>
+        <w:t xml:space="preserve">the integration of </w:t>
+      </w:r>
+      <w:proofErr w:type="spellStart"/>
+      <w:r>
+        <w:rPr>
+          <w:rFonts w:ascii="Avenir Book" w:hAnsi="Avenir Book"/>
+          <w:sz w:val="20"/>
+          <w:szCs w:val="20"/>
+        </w:rPr>
+        <w:t>Mapcity</w:t>
+      </w:r>
+      <w:proofErr w:type="spellEnd"/>
+      <w:r>
+        <w:rPr>
+          <w:rFonts w:ascii="Avenir Book" w:hAnsi="Avenir Book"/>
+          <w:sz w:val="20"/>
+          <w:szCs w:val="20"/>
+        </w:rPr>
+        <w:t xml:space="preserve"> with Equifax.</w:t>
+      </w:r>
+    </w:p>
+    <w:p>
+      <w:pPr>
+        <w:pStyle w:val="ListParagraph"/>
+        <w:numPr>
+          <w:ilvl w:val="0"/>
+          <w:numId w:val="1"/>
+        </w:numPr>
+        <w:rPr>
+          <w:rFonts w:ascii="Avenir Book" w:hAnsi="Avenir Book"/>
+          <w:sz w:val="20"/>
+          <w:szCs w:val="20"/>
+        </w:rPr>
+      </w:pPr>
+      <w:r>
+        <w:rPr>
+          <w:rFonts w:ascii="Avenir Book" w:hAnsi="Avenir Book"/>
+          <w:sz w:val="20"/>
+          <w:szCs w:val="20"/>
+        </w:rPr>
+        <w:t>S</w:t>
+      </w:r>
+      <w:r>
+        <w:rPr>
+          <w:rFonts w:ascii="Avenir Book" w:hAnsi="Avenir Book"/>
+          <w:sz w:val="20"/>
+          <w:szCs w:val="20"/>
+        </w:rPr>
+        <w:t xml:space="preserve">et up </w:t>
+      </w:r>
+      <w:r>
+        <w:rPr>
+          <w:rFonts w:ascii="Avenir Book" w:hAnsi="Avenir Book"/>
+          <w:sz w:val="20"/>
+          <w:szCs w:val="20"/>
+        </w:rPr>
+        <w:t xml:space="preserve">agile </w:t>
+      </w:r>
+      <w:r>
+        <w:rPr>
+          <w:rFonts w:ascii="Avenir Book" w:hAnsi="Avenir Book"/>
+          <w:sz w:val="20"/>
+          <w:szCs w:val="20"/>
+        </w:rPr>
+        <w:t xml:space="preserve">product development </w:t>
       </w:r>
       <w:r>
         <w:rPr>
@@ -1435,7 +1688,23 @@
           <w:sz w:val="20"/>
           <w:szCs w:val="20"/>
         </w:rPr>
-        <w:t xml:space="preserve"> that involved Business, Product</w:t>
+        <w:t xml:space="preserve"> </w:t>
+      </w:r>
+      <w:r>
+        <w:rPr>
+          <w:rFonts w:ascii="Avenir Book" w:hAnsi="Avenir Book"/>
+          <w:sz w:val="20"/>
+          <w:szCs w:val="20"/>
+        </w:rPr>
+        <w:t>with</w:t>
+      </w:r>
+      <w:r>
+        <w:rPr>
+          <w:rFonts w:ascii="Avenir Book" w:hAnsi="Avenir Book"/>
+          <w:sz w:val="20"/>
+          <w:szCs w:val="20"/>
+        </w:rPr>
+        <w:t xml:space="preserve"> Business, Product</w:t>
       </w:r>
       <w:r>
         <w:rPr>
@@ -1467,15 +1736,87 @@
           <w:sz w:val="20"/>
           <w:szCs w:val="20"/>
         </w:rPr>
-        <w:t xml:space="preserve"> teams; put in place </w:t>
-      </w:r>
-      <w:r>
-        <w:rPr>
-          <w:rFonts w:ascii="Avenir Book" w:hAnsi="Avenir Book"/>
-          <w:sz w:val="20"/>
-          <w:szCs w:val="20"/>
-        </w:rPr>
-        <w:t xml:space="preserve">career growth mechanisms for the </w:t>
+        <w:t xml:space="preserve"> teams</w:t>
+      </w:r>
+      <w:r>
+        <w:rPr>
+          <w:rFonts w:ascii="Avenir Book" w:hAnsi="Avenir Book"/>
+          <w:sz w:val="20"/>
+          <w:szCs w:val="20"/>
+        </w:rPr>
+        <w:t xml:space="preserve"> which facilitated launch of </w:t>
+      </w:r>
+      <w:r>
+        <w:rPr>
+          <w:rFonts w:ascii="Avenir Book" w:hAnsi="Avenir Book"/>
+          <w:sz w:val="20"/>
+          <w:szCs w:val="20"/>
+        </w:rPr>
+        <w:t>5 geo-marketing products in 3 Latin American countries.</w:t>
+      </w:r>
+    </w:p>
+    <w:p>
+      <w:pPr>
+        <w:pStyle w:val="ListParagraph"/>
+        <w:numPr>
+          <w:ilvl w:val="0"/>
+          <w:numId w:val="1"/>
+        </w:numPr>
+        <w:rPr>
+          <w:rFonts w:ascii="Avenir Book" w:hAnsi="Avenir Book"/>
+          <w:b/>
+          <w:bCs/>
+          <w:sz w:val="20"/>
+          <w:szCs w:val="20"/>
+        </w:rPr>
+      </w:pPr>
+      <w:r>
+        <w:rPr>
+          <w:rFonts w:ascii="Avenir Book" w:hAnsi="Avenir Book"/>
+          <w:sz w:val="20"/>
+          <w:szCs w:val="20"/>
+        </w:rPr>
+        <w:t>Built and implemented</w:t>
+      </w:r>
+      <w:r>
+        <w:rPr>
+          <w:rFonts w:ascii="Avenir Book" w:hAnsi="Avenir Book"/>
+          <w:sz w:val="20"/>
+          <w:szCs w:val="20"/>
+        </w:rPr>
+        <w:t xml:space="preserve"> </w:t>
+      </w:r>
+      <w:r>
+        <w:rPr>
+          <w:rFonts w:ascii="Avenir Book" w:hAnsi="Avenir Book"/>
+          <w:sz w:val="20"/>
+          <w:szCs w:val="20"/>
+        </w:rPr>
+        <w:t>people management</w:t>
+      </w:r>
+      <w:r>
+        <w:rPr>
+          <w:rFonts w:ascii="Avenir Book" w:hAnsi="Avenir Book"/>
+          <w:sz w:val="20"/>
+          <w:szCs w:val="20"/>
+        </w:rPr>
+        <w:t xml:space="preserve"> </w:t>
+      </w:r>
+      <w:r>
+        <w:rPr>
+          <w:rFonts w:ascii="Avenir Book" w:hAnsi="Avenir Book"/>
+          <w:sz w:val="20"/>
+          <w:szCs w:val="20"/>
+        </w:rPr>
+        <w:t>framework in</w:t>
+      </w:r>
+      <w:r>
+        <w:rPr>
+          <w:rFonts w:ascii="Avenir Book" w:hAnsi="Avenir Book"/>
+          <w:sz w:val="20"/>
+          <w:szCs w:val="20"/>
+        </w:rPr>
+        <w:t xml:space="preserve"> the </w:t>
       </w:r>
       <w:r>
         <w:rPr>
@@ -1507,71 +1848,103 @@
           <w:sz w:val="20"/>
           <w:szCs w:val="20"/>
         </w:rPr>
-        <w:t xml:space="preserve">. </w:t>
-      </w:r>
-      <w:r>
-        <w:rPr>
-          <w:rFonts w:ascii="Avenir Book" w:hAnsi="Avenir Book"/>
-          <w:sz w:val="20"/>
-          <w:szCs w:val="20"/>
-        </w:rPr>
-        <w:t>Greatly improved</w:t>
-      </w:r>
-      <w:r>
-        <w:rPr>
-          <w:rFonts w:ascii="Avenir Book" w:hAnsi="Avenir Book"/>
-          <w:sz w:val="20"/>
-          <w:szCs w:val="20"/>
-        </w:rPr>
-        <w:t xml:space="preserve"> employee satisfaction in the Engineering </w:t>
-      </w:r>
-      <w:r>
-        <w:rPr>
-          <w:rFonts w:ascii="Avenir Book" w:hAnsi="Avenir Book"/>
-          <w:sz w:val="20"/>
-          <w:szCs w:val="20"/>
-        </w:rPr>
-        <w:t>teams</w:t>
-      </w:r>
-      <w:r>
-        <w:rPr>
-          <w:rFonts w:ascii="Avenir Book" w:hAnsi="Avenir Book"/>
-          <w:sz w:val="20"/>
-          <w:szCs w:val="20"/>
-        </w:rPr>
-        <w:t xml:space="preserve">; </w:t>
-      </w:r>
-      <w:r>
-        <w:rPr>
-          <w:rFonts w:ascii="Avenir Book" w:hAnsi="Avenir Book"/>
-          <w:sz w:val="20"/>
-          <w:szCs w:val="20"/>
-        </w:rPr>
-        <w:t>increased</w:t>
-      </w:r>
-      <w:r>
-        <w:rPr>
-          <w:rFonts w:ascii="Avenir Book" w:hAnsi="Avenir Book"/>
-          <w:sz w:val="20"/>
-          <w:szCs w:val="20"/>
-        </w:rPr>
-        <w:t xml:space="preserve"> software delivery output, reliability and quality; and facilitated the integration of Mapcity </w:t>
-      </w:r>
-      <w:r>
-        <w:rPr>
-          <w:rFonts w:ascii="Avenir Book" w:hAnsi="Avenir Book"/>
-          <w:sz w:val="20"/>
-          <w:szCs w:val="20"/>
-        </w:rPr>
-        <w:t>with</w:t>
-      </w:r>
-      <w:r>
-        <w:rPr>
-          <w:rFonts w:ascii="Avenir Book" w:hAnsi="Avenir Book"/>
-          <w:sz w:val="20"/>
-          <w:szCs w:val="20"/>
-        </w:rPr>
-        <w:t xml:space="preserve"> Equifax.</w:t>
+        <w:t xml:space="preserve"> which defined compensation, career progression, </w:t>
+      </w:r>
+      <w:r>
+        <w:rPr>
+          <w:rFonts w:ascii="Avenir Book" w:hAnsi="Avenir Book"/>
+          <w:sz w:val="20"/>
+          <w:szCs w:val="20"/>
+        </w:rPr>
+        <w:t xml:space="preserve">feedback, </w:t>
+      </w:r>
+      <w:r>
+        <w:rPr>
+          <w:rFonts w:ascii="Avenir Book" w:hAnsi="Avenir Book"/>
+          <w:sz w:val="20"/>
+          <w:szCs w:val="20"/>
+        </w:rPr>
+        <w:t xml:space="preserve">mentoring, </w:t>
+      </w:r>
+      <w:r>
+        <w:rPr>
+          <w:rFonts w:ascii="Avenir Book" w:hAnsi="Avenir Book"/>
+          <w:sz w:val="20"/>
+          <w:szCs w:val="20"/>
+        </w:rPr>
+        <w:t xml:space="preserve">hiring, </w:t>
+      </w:r>
+      <w:r>
+        <w:rPr>
+          <w:rFonts w:ascii="Avenir Book" w:hAnsi="Avenir Book"/>
+          <w:sz w:val="20"/>
+          <w:szCs w:val="20"/>
+        </w:rPr>
+        <w:t>and training.</w:t>
+      </w:r>
+      <w:r>
+        <w:rPr>
+          <w:rFonts w:ascii="Avenir Book" w:hAnsi="Avenir Book"/>
+          <w:sz w:val="20"/>
+          <w:szCs w:val="20"/>
+        </w:rPr>
+        <w:t xml:space="preserve"> </w:t>
+      </w:r>
+      <w:r>
+        <w:rPr>
+          <w:rFonts w:ascii="Avenir Book" w:hAnsi="Avenir Book"/>
+          <w:sz w:val="20"/>
+          <w:szCs w:val="20"/>
+        </w:rPr>
+        <w:t>Greatly</w:t>
+      </w:r>
+      <w:r>
+        <w:rPr>
+          <w:rFonts w:ascii="Avenir Book" w:hAnsi="Avenir Book"/>
+          <w:sz w:val="20"/>
+          <w:szCs w:val="20"/>
+        </w:rPr>
+        <w:t xml:space="preserve"> </w:t>
+      </w:r>
+      <w:r>
+        <w:rPr>
+          <w:rFonts w:ascii="Avenir Book" w:hAnsi="Avenir Book"/>
+          <w:sz w:val="20"/>
+          <w:szCs w:val="20"/>
+        </w:rPr>
+        <w:t>improved</w:t>
+      </w:r>
+      <w:r>
+        <w:rPr>
+          <w:rFonts w:ascii="Avenir Book" w:hAnsi="Avenir Book"/>
+          <w:sz w:val="20"/>
+          <w:szCs w:val="20"/>
+        </w:rPr>
+        <w:t xml:space="preserve"> employee satisfaction </w:t>
+      </w:r>
+      <w:r>
+        <w:rPr>
+          <w:rFonts w:ascii="Avenir Book" w:hAnsi="Avenir Book"/>
+          <w:sz w:val="20"/>
+          <w:szCs w:val="20"/>
+        </w:rPr>
+        <w:t xml:space="preserve">and employee retention </w:t>
+      </w:r>
+      <w:r>
+        <w:rPr>
+          <w:rFonts w:ascii="Avenir Book" w:hAnsi="Avenir Book"/>
+          <w:sz w:val="20"/>
+          <w:szCs w:val="20"/>
+        </w:rPr>
+        <w:t xml:space="preserve">in the Engineering </w:t>
+      </w:r>
+      <w:r>
+        <w:rPr>
+          <w:rFonts w:ascii="Avenir Book" w:hAnsi="Avenir Book"/>
+          <w:sz w:val="20"/>
+          <w:szCs w:val="20"/>
+        </w:rPr>
+        <w:t>area.</w:t>
       </w:r>
     </w:p>
     <w:p>
@@ -1638,6 +2011,220 @@
     </w:p>
     <w:p>
       <w:pPr>
+        <w:pStyle w:val="ListParagraph"/>
+        <w:numPr>
+          <w:ilvl w:val="0"/>
+          <w:numId w:val="1"/>
+        </w:numPr>
+        <w:rPr>
+          <w:rFonts w:ascii="Avenir Book" w:hAnsi="Avenir Book"/>
+          <w:sz w:val="20"/>
+          <w:szCs w:val="20"/>
+        </w:rPr>
+      </w:pPr>
+      <w:r>
+        <w:rPr>
+          <w:rFonts w:ascii="Avenir Book" w:hAnsi="Avenir Book"/>
+          <w:sz w:val="20"/>
+          <w:szCs w:val="20"/>
+        </w:rPr>
+        <w:t xml:space="preserve">Led the </w:t>
+      </w:r>
+      <w:r>
+        <w:rPr>
+          <w:rFonts w:ascii="Avenir Book" w:hAnsi="Avenir Book"/>
+          <w:sz w:val="20"/>
+          <w:szCs w:val="20"/>
+        </w:rPr>
+        <w:t xml:space="preserve">buildout of new geo-redundancy datacenter in North America. </w:t>
+      </w:r>
+      <w:r>
+        <w:rPr>
+          <w:rFonts w:ascii="Avenir Book" w:hAnsi="Avenir Book"/>
+          <w:sz w:val="20"/>
+          <w:szCs w:val="20"/>
+        </w:rPr>
+        <w:t>Created and executed plan</w:t>
+      </w:r>
+      <w:r>
+        <w:rPr>
+          <w:rFonts w:ascii="Avenir Book" w:hAnsi="Avenir Book"/>
+          <w:sz w:val="20"/>
+          <w:szCs w:val="20"/>
+        </w:rPr>
+        <w:t xml:space="preserve"> </w:t>
+      </w:r>
+      <w:r>
+        <w:rPr>
+          <w:rFonts w:ascii="Avenir Book" w:hAnsi="Avenir Book"/>
+          <w:sz w:val="20"/>
+          <w:szCs w:val="20"/>
+        </w:rPr>
+        <w:t>for tech readiness of 100+</w:t>
+      </w:r>
+      <w:r>
+        <w:rPr>
+          <w:rFonts w:ascii="Avenir Book" w:hAnsi="Avenir Book"/>
+          <w:sz w:val="20"/>
+          <w:szCs w:val="20"/>
+        </w:rPr>
+        <w:t xml:space="preserve"> engineering teams </w:t>
+      </w:r>
+      <w:r>
+        <w:rPr>
+          <w:rFonts w:ascii="Avenir Book" w:hAnsi="Avenir Book"/>
+          <w:sz w:val="20"/>
+          <w:szCs w:val="20"/>
+        </w:rPr>
+        <w:t xml:space="preserve">and </w:t>
+      </w:r>
+      <w:r>
+        <w:rPr>
+          <w:rFonts w:ascii="Avenir Book" w:hAnsi="Avenir Book"/>
+          <w:sz w:val="20"/>
+          <w:szCs w:val="20"/>
+        </w:rPr>
+        <w:t xml:space="preserve">500+ services. </w:t>
+      </w:r>
+    </w:p>
+    <w:p>
+      <w:pPr>
+        <w:pStyle w:val="ListParagraph"/>
+        <w:numPr>
+          <w:ilvl w:val="0"/>
+          <w:numId w:val="1"/>
+        </w:numPr>
+        <w:rPr>
+          <w:rFonts w:ascii="Avenir Book" w:hAnsi="Avenir Book"/>
+          <w:sz w:val="20"/>
+          <w:szCs w:val="20"/>
+        </w:rPr>
+      </w:pPr>
+      <w:r>
+        <w:rPr>
+          <w:rFonts w:ascii="Avenir Book" w:hAnsi="Avenir Book"/>
+          <w:sz w:val="20"/>
+          <w:szCs w:val="20"/>
+        </w:rPr>
+        <w:t xml:space="preserve">Led the efforts across </w:t>
+      </w:r>
+      <w:r>
+        <w:rPr>
+          <w:rFonts w:ascii="Avenir Book" w:hAnsi="Avenir Book"/>
+          <w:sz w:val="20"/>
+          <w:szCs w:val="20"/>
+        </w:rPr>
+        <w:t xml:space="preserve">50+ </w:t>
+      </w:r>
+      <w:r>
+        <w:rPr>
+          <w:rFonts w:ascii="Avenir Book" w:hAnsi="Avenir Book"/>
+          <w:sz w:val="20"/>
+          <w:szCs w:val="20"/>
+        </w:rPr>
+        <w:t>Tech, Product, Business, Accounting, and Legal teams to complete the migration</w:t>
+      </w:r>
+      <w:r>
+        <w:rPr>
+          <w:rFonts w:ascii="Avenir Book" w:hAnsi="Avenir Book"/>
+          <w:sz w:val="20"/>
+          <w:szCs w:val="20"/>
+        </w:rPr>
+        <w:t xml:space="preserve"> of</w:t>
+      </w:r>
+      <w:r>
+        <w:rPr>
+          <w:rFonts w:ascii="Avenir Book" w:hAnsi="Avenir Book"/>
+          <w:sz w:val="20"/>
+          <w:szCs w:val="20"/>
+        </w:rPr>
+        <w:t xml:space="preserve"> datacenter in Europe</w:t>
+      </w:r>
+      <w:r>
+        <w:rPr>
+          <w:rFonts w:ascii="Avenir Book" w:hAnsi="Avenir Book"/>
+          <w:sz w:val="20"/>
+          <w:szCs w:val="20"/>
+        </w:rPr>
+        <w:t>, which a</w:t>
+      </w:r>
+      <w:r>
+        <w:rPr>
+          <w:rFonts w:ascii="Avenir Book" w:hAnsi="Avenir Book"/>
+          <w:sz w:val="20"/>
+          <w:szCs w:val="20"/>
+        </w:rPr>
+        <w:t>chieved reduction of operational costs in the range of US $10MM</w:t>
+      </w:r>
+      <w:r>
+        <w:rPr>
+          <w:rFonts w:ascii="Avenir Book" w:hAnsi="Avenir Book"/>
+          <w:sz w:val="20"/>
+          <w:szCs w:val="20"/>
+        </w:rPr>
+        <w:t>.</w:t>
+      </w:r>
+    </w:p>
+    <w:p>
+      <w:pPr>
+        <w:pStyle w:val="ListParagraph"/>
+        <w:numPr>
+          <w:ilvl w:val="0"/>
+          <w:numId w:val="1"/>
+        </w:numPr>
+        <w:rPr>
+          <w:rFonts w:ascii="Avenir Book" w:hAnsi="Avenir Book"/>
+          <w:sz w:val="20"/>
+          <w:szCs w:val="20"/>
+        </w:rPr>
+      </w:pPr>
+      <w:r>
+        <w:rPr>
+          <w:rFonts w:ascii="Avenir Book" w:hAnsi="Avenir Book"/>
+          <w:sz w:val="20"/>
+          <w:szCs w:val="20"/>
+        </w:rPr>
+        <w:t>Owned communication and status reporting up to C-level leadership.</w:t>
+      </w:r>
+    </w:p>
+    <w:p>
+      <w:pPr>
+        <w:pStyle w:val="ListParagraph"/>
+        <w:numPr>
+          <w:ilvl w:val="0"/>
+          <w:numId w:val="1"/>
+        </w:numPr>
+        <w:rPr>
+          <w:rFonts w:ascii="Avenir Book" w:hAnsi="Avenir Book"/>
+          <w:sz w:val="20"/>
+          <w:szCs w:val="20"/>
+        </w:rPr>
+      </w:pPr>
+      <w:r>
+        <w:rPr>
+          <w:rFonts w:ascii="Avenir Book" w:hAnsi="Avenir Book"/>
+          <w:sz w:val="20"/>
+          <w:szCs w:val="20"/>
+        </w:rPr>
+        <w:lastRenderedPageBreak/>
+        <w:t>G</w:t>
+      </w:r>
+      <w:r>
+        <w:rPr>
+          <w:rFonts w:ascii="Avenir Book" w:hAnsi="Avenir Book"/>
+          <w:sz w:val="20"/>
+          <w:szCs w:val="20"/>
+        </w:rPr>
+        <w:t>uaranteed operational continuity, and increased speed and reliability of front-end applications for customers in 35 countries.</w:t>
+      </w:r>
+    </w:p>
+    <w:p>
+      <w:pPr>
+        <w:pStyle w:val="ListParagraph"/>
+        <w:numPr>
+          <w:ilvl w:val="0"/>
+          <w:numId w:val="1"/>
+        </w:numPr>
         <w:rPr>
           <w:rFonts w:ascii="Avenir Book" w:hAnsi="Avenir Book"/>
           <w:sz w:val="20"/>
@@ -1658,7 +2245,7 @@
           <w:sz w:val="20"/>
           <w:szCs w:val="20"/>
         </w:rPr>
-        <w:t xml:space="preserve">wned the program to migrate Latin American </w:t>
+        <w:t xml:space="preserve">wned the program to migrate </w:t>
       </w:r>
       <w:r>
         <w:rPr>
@@ -1674,7 +2261,47 @@
           <w:sz w:val="20"/>
           <w:szCs w:val="20"/>
         </w:rPr>
-        <w:t>in PHP/JavaScript to the global distributed architecture based on Node.js.</w:t>
+        <w:t xml:space="preserve">front-end </w:t>
+      </w:r>
+      <w:r>
+        <w:rPr>
+          <w:rFonts w:ascii="Avenir Book" w:hAnsi="Avenir Book"/>
+          <w:sz w:val="20"/>
+          <w:szCs w:val="20"/>
+        </w:rPr>
+        <w:t xml:space="preserve">in </w:t>
+      </w:r>
+      <w:r>
+        <w:rPr>
+          <w:rFonts w:ascii="Avenir Book" w:hAnsi="Avenir Book"/>
+          <w:sz w:val="20"/>
+          <w:szCs w:val="20"/>
+        </w:rPr>
+        <w:t xml:space="preserve">7 Latin American countries that ran on </w:t>
+      </w:r>
+      <w:r>
+        <w:rPr>
+          <w:rFonts w:ascii="Avenir Book" w:hAnsi="Avenir Book"/>
+          <w:sz w:val="20"/>
+          <w:szCs w:val="20"/>
+        </w:rPr>
+        <w:t xml:space="preserve">PHP/JavaScript to the global </w:t>
+      </w:r>
+      <w:r>
+        <w:rPr>
+          <w:rFonts w:ascii="Avenir Book" w:hAnsi="Avenir Book"/>
+          <w:sz w:val="20"/>
+          <w:szCs w:val="20"/>
+        </w:rPr>
+        <w:t>microservice</w:t>
+      </w:r>
+      <w:r>
+        <w:rPr>
+          <w:rFonts w:ascii="Avenir Book" w:hAnsi="Avenir Book"/>
+          <w:sz w:val="20"/>
+          <w:szCs w:val="20"/>
+        </w:rPr>
+        <w:t xml:space="preserve"> architecture based on Node.js.</w:t>
       </w:r>
       <w:r>
         <w:rPr>
@@ -1684,13 +2311,35 @@
         </w:rPr>
         <w:t xml:space="preserve"> </w:t>
       </w:r>
-      <w:r>
-        <w:rPr>
-          <w:rFonts w:ascii="Avenir Book" w:hAnsi="Avenir Book"/>
-          <w:sz w:val="20"/>
-          <w:szCs w:val="20"/>
-        </w:rPr>
-        <w:t>Aligned efforts of</w:t>
+    </w:p>
+    <w:p>
+      <w:pPr>
+        <w:pStyle w:val="ListParagraph"/>
+        <w:numPr>
+          <w:ilvl w:val="0"/>
+          <w:numId w:val="1"/>
+        </w:numPr>
+        <w:rPr>
+          <w:rFonts w:ascii="Avenir Book" w:hAnsi="Avenir Book"/>
+          <w:sz w:val="20"/>
+          <w:szCs w:val="20"/>
+        </w:rPr>
+      </w:pPr>
+      <w:r>
+        <w:rPr>
+          <w:rFonts w:ascii="Avenir Book" w:hAnsi="Avenir Book"/>
+          <w:sz w:val="20"/>
+          <w:szCs w:val="20"/>
+        </w:rPr>
+        <w:t xml:space="preserve">Aligned efforts </w:t>
+      </w:r>
+      <w:r>
+        <w:rPr>
+          <w:rFonts w:ascii="Avenir Book" w:hAnsi="Avenir Book"/>
+          <w:sz w:val="20"/>
+          <w:szCs w:val="20"/>
+        </w:rPr>
+        <w:t>across</w:t>
       </w:r>
       <w:r>
         <w:rPr>
@@ -1714,54 +2363,6 @@
           <w:sz w:val="20"/>
           <w:szCs w:val="20"/>
         </w:rPr>
-        <w:t xml:space="preserve"> local </w:t>
-      </w:r>
-      <w:r>
-        <w:rPr>
-          <w:rFonts w:ascii="Avenir Book" w:hAnsi="Avenir Book"/>
-          <w:sz w:val="20"/>
-          <w:szCs w:val="20"/>
-        </w:rPr>
-        <w:t xml:space="preserve">and 35 global teams </w:t>
-      </w:r>
-      <w:r>
-        <w:rPr>
-          <w:rFonts w:ascii="Avenir Book" w:hAnsi="Avenir Book"/>
-          <w:sz w:val="20"/>
-          <w:szCs w:val="20"/>
-        </w:rPr>
-        <w:t xml:space="preserve">and </w:t>
-      </w:r>
-      <w:r>
-        <w:rPr>
-          <w:rFonts w:ascii="Avenir Book" w:hAnsi="Avenir Book"/>
-          <w:sz w:val="20"/>
-          <w:szCs w:val="20"/>
-        </w:rPr>
-        <w:t>led</w:t>
-      </w:r>
-      <w:r>
-        <w:rPr>
-          <w:rFonts w:ascii="Avenir Book" w:hAnsi="Avenir Book"/>
-          <w:sz w:val="20"/>
-          <w:szCs w:val="20"/>
-        </w:rPr>
-        <w:t xml:space="preserve"> the execution of 1</w:t>
-      </w:r>
-      <w:r>
-        <w:rPr>
-          <w:rFonts w:ascii="Avenir Book" w:hAnsi="Avenir Book"/>
-          <w:sz w:val="20"/>
-          <w:szCs w:val="20"/>
-        </w:rPr>
-        <w:t>0</w:t>
-      </w:r>
-      <w:r>
-        <w:rPr>
-          <w:rFonts w:ascii="Avenir Book" w:hAnsi="Avenir Book"/>
-          <w:sz w:val="20"/>
-          <w:szCs w:val="20"/>
-        </w:rPr>
         <w:t xml:space="preserve"> </w:t>
       </w:r>
       <w:r>
@@ -1770,47 +2371,117 @@
           <w:sz w:val="20"/>
           <w:szCs w:val="20"/>
         </w:rPr>
-        <w:t>engineering</w:t>
-      </w:r>
-      <w:r>
-        <w:rPr>
-          <w:rFonts w:ascii="Avenir Book" w:hAnsi="Avenir Book"/>
-          <w:sz w:val="20"/>
-          <w:szCs w:val="20"/>
-        </w:rPr>
-        <w:t xml:space="preserve"> teams</w:t>
-      </w:r>
-      <w:r>
-        <w:rPr>
-          <w:rFonts w:ascii="Avenir Book" w:hAnsi="Avenir Book"/>
-          <w:sz w:val="20"/>
-          <w:szCs w:val="20"/>
-        </w:rPr>
-        <w:t xml:space="preserve"> in Latin America</w:t>
-      </w:r>
-      <w:r>
-        <w:rPr>
-          <w:rFonts w:ascii="Avenir Book" w:hAnsi="Avenir Book"/>
-          <w:sz w:val="20"/>
-          <w:szCs w:val="20"/>
-        </w:rPr>
-        <w:t xml:space="preserve">. </w:t>
-      </w:r>
-      <w:r>
-        <w:rPr>
-          <w:rFonts w:ascii="Avenir Book" w:hAnsi="Avenir Book"/>
-          <w:sz w:val="20"/>
-          <w:szCs w:val="20"/>
-        </w:rPr>
-        <w:t>S</w:t>
-      </w:r>
-      <w:r>
-        <w:rPr>
-          <w:rFonts w:ascii="Avenir Book" w:hAnsi="Avenir Book"/>
-          <w:sz w:val="20"/>
-          <w:szCs w:val="20"/>
-        </w:rPr>
-        <w:t xml:space="preserve">uccessfully completed the migration which </w:t>
+        <w:t>regional</w:t>
+      </w:r>
+      <w:r>
+        <w:rPr>
+          <w:rFonts w:ascii="Avenir Book" w:hAnsi="Avenir Book"/>
+          <w:sz w:val="20"/>
+          <w:szCs w:val="20"/>
+        </w:rPr>
+        <w:t xml:space="preserve"> </w:t>
+      </w:r>
+      <w:r>
+        <w:rPr>
+          <w:rFonts w:ascii="Avenir Book" w:hAnsi="Avenir Book"/>
+          <w:sz w:val="20"/>
+          <w:szCs w:val="20"/>
+        </w:rPr>
+        <w:t xml:space="preserve">and 35 global </w:t>
+      </w:r>
+      <w:r>
+        <w:rPr>
+          <w:rFonts w:ascii="Avenir Book" w:hAnsi="Avenir Book"/>
+          <w:sz w:val="20"/>
+          <w:szCs w:val="20"/>
+        </w:rPr>
+        <w:t xml:space="preserve">Engineering and Product </w:t>
+      </w:r>
+      <w:r>
+        <w:rPr>
+          <w:rFonts w:ascii="Avenir Book" w:hAnsi="Avenir Book"/>
+          <w:sz w:val="20"/>
+          <w:szCs w:val="20"/>
+        </w:rPr>
+        <w:t>teams</w:t>
+      </w:r>
+      <w:r>
+        <w:rPr>
+          <w:rFonts w:ascii="Avenir Book" w:hAnsi="Avenir Book"/>
+          <w:sz w:val="20"/>
+          <w:szCs w:val="20"/>
+        </w:rPr>
+        <w:t>.</w:t>
+      </w:r>
+      <w:r>
+        <w:rPr>
+          <w:rFonts w:ascii="Avenir Book" w:hAnsi="Avenir Book"/>
+          <w:sz w:val="20"/>
+          <w:szCs w:val="20"/>
+        </w:rPr>
+        <w:t xml:space="preserve"> </w:t>
+      </w:r>
+    </w:p>
+    <w:p>
+      <w:pPr>
+        <w:pStyle w:val="ListParagraph"/>
+        <w:numPr>
+          <w:ilvl w:val="0"/>
+          <w:numId w:val="1"/>
+        </w:numPr>
+        <w:rPr>
+          <w:rFonts w:ascii="Avenir Book" w:hAnsi="Avenir Book"/>
+          <w:sz w:val="20"/>
+          <w:szCs w:val="20"/>
+        </w:rPr>
+      </w:pPr>
+      <w:r>
+        <w:rPr>
+          <w:rFonts w:ascii="Avenir Book" w:hAnsi="Avenir Book"/>
+          <w:sz w:val="20"/>
+          <w:szCs w:val="20"/>
+        </w:rPr>
+        <w:t>M</w:t>
+      </w:r>
+      <w:r>
+        <w:rPr>
+          <w:rFonts w:ascii="Avenir Book" w:hAnsi="Avenir Book"/>
+          <w:sz w:val="20"/>
+          <w:szCs w:val="20"/>
+        </w:rPr>
+        <w:t>igrat</w:t>
+      </w:r>
+      <w:r>
+        <w:rPr>
+          <w:rFonts w:ascii="Avenir Book" w:hAnsi="Avenir Book"/>
+          <w:sz w:val="20"/>
+          <w:szCs w:val="20"/>
+        </w:rPr>
+        <w:t>ed regional front-end</w:t>
+      </w:r>
+      <w:r>
+        <w:rPr>
+          <w:rFonts w:ascii="Avenir Book" w:hAnsi="Avenir Book"/>
+          <w:sz w:val="20"/>
+          <w:szCs w:val="20"/>
+        </w:rPr>
+        <w:t xml:space="preserve"> stack</w:t>
+      </w:r>
+      <w:r>
+        <w:rPr>
+          <w:rFonts w:ascii="Avenir Book" w:hAnsi="Avenir Book"/>
+          <w:sz w:val="20"/>
+          <w:szCs w:val="20"/>
+        </w:rPr>
+        <w:t>,</w:t>
+      </w:r>
+      <w:r>
+        <w:rPr>
+          <w:rFonts w:ascii="Avenir Book" w:hAnsi="Avenir Book"/>
+          <w:sz w:val="20"/>
+          <w:szCs w:val="20"/>
+        </w:rPr>
+        <w:t xml:space="preserve"> which </w:t>
       </w:r>
       <w:r>
         <w:rPr>
@@ -1850,7 +2521,23 @@
           <w:sz w:val="20"/>
           <w:szCs w:val="20"/>
         </w:rPr>
-        <w:t xml:space="preserve">gap between local and global </w:t>
+        <w:t xml:space="preserve">gap between </w:t>
+      </w:r>
+      <w:r>
+        <w:rPr>
+          <w:rFonts w:ascii="Avenir Book" w:hAnsi="Avenir Book"/>
+          <w:sz w:val="20"/>
+          <w:szCs w:val="20"/>
+        </w:rPr>
+        <w:t>regional</w:t>
+      </w:r>
+      <w:r>
+        <w:rPr>
+          <w:rFonts w:ascii="Avenir Book" w:hAnsi="Avenir Book"/>
+          <w:sz w:val="20"/>
+          <w:szCs w:val="20"/>
+        </w:rPr>
+        <w:t xml:space="preserve"> and global </w:t>
       </w:r>
       <w:r>
         <w:rPr>
@@ -1866,7 +2553,7 @@
           <w:sz w:val="20"/>
           <w:szCs w:val="20"/>
         </w:rPr>
-        <w:t>, increased technical platform stability, and greatly improved consumer-facing applications usability</w:t>
+        <w:t>, increased technical platform stability, and greatly improved consumer-facing usability</w:t>
       </w:r>
       <w:r>
         <w:rPr>
@@ -1885,199 +2572,6 @@
           <w:szCs w:val="20"/>
         </w:rPr>
       </w:pPr>
-    </w:p>
-    <w:p>
-      <w:pPr>
-        <w:rPr>
-          <w:rFonts w:ascii="Avenir Book" w:hAnsi="Avenir Book"/>
-          <w:sz w:val="20"/>
-          <w:szCs w:val="20"/>
-        </w:rPr>
-      </w:pPr>
-      <w:r>
-        <w:rPr>
-          <w:rFonts w:ascii="Avenir Book" w:hAnsi="Avenir Book"/>
-          <w:sz w:val="20"/>
-          <w:szCs w:val="20"/>
-        </w:rPr>
-        <w:t>Le</w:t>
-      </w:r>
-      <w:r>
-        <w:rPr>
-          <w:rFonts w:ascii="Avenir Book" w:hAnsi="Avenir Book"/>
-          <w:sz w:val="20"/>
-          <w:szCs w:val="20"/>
-        </w:rPr>
-        <w:t>d</w:t>
-      </w:r>
-      <w:r>
-        <w:rPr>
-          <w:rFonts w:ascii="Avenir Book" w:hAnsi="Avenir Book"/>
-          <w:sz w:val="20"/>
-          <w:szCs w:val="20"/>
-        </w:rPr>
-        <w:t xml:space="preserve"> the efforts across Tech, Product, Business, Accounting, and Legal teams to complete the migration of datacenter</w:t>
-      </w:r>
-      <w:r>
-        <w:rPr>
-          <w:rFonts w:ascii="Avenir Book" w:hAnsi="Avenir Book"/>
-          <w:sz w:val="20"/>
-          <w:szCs w:val="20"/>
-        </w:rPr>
-        <w:t xml:space="preserve"> in Europe</w:t>
-      </w:r>
-      <w:r>
-        <w:rPr>
-          <w:rFonts w:ascii="Avenir Book" w:hAnsi="Avenir Book"/>
-          <w:sz w:val="20"/>
-          <w:szCs w:val="20"/>
-        </w:rPr>
-        <w:t xml:space="preserve"> and buildout of n</w:t>
-      </w:r>
-      <w:r>
-        <w:rPr>
-          <w:rFonts w:ascii="Avenir Book" w:hAnsi="Avenir Book"/>
-          <w:sz w:val="20"/>
-          <w:szCs w:val="20"/>
-        </w:rPr>
-        <w:t xml:space="preserve">ew geo-redundancy datacenter in </w:t>
-      </w:r>
-      <w:r>
-        <w:rPr>
-          <w:rFonts w:ascii="Avenir Book" w:hAnsi="Avenir Book"/>
-          <w:sz w:val="20"/>
-          <w:szCs w:val="20"/>
-        </w:rPr>
-        <w:t>North America</w:t>
-      </w:r>
-      <w:r>
-        <w:rPr>
-          <w:rFonts w:ascii="Avenir Book" w:hAnsi="Avenir Book"/>
-          <w:sz w:val="20"/>
-          <w:szCs w:val="20"/>
-        </w:rPr>
-        <w:t xml:space="preserve">. </w:t>
-      </w:r>
-      <w:r>
-        <w:rPr>
-          <w:rFonts w:ascii="Avenir Book" w:hAnsi="Avenir Book"/>
-          <w:sz w:val="20"/>
-          <w:szCs w:val="20"/>
-        </w:rPr>
-        <w:t xml:space="preserve">Created the plan and led the execution of all Groupon’s </w:t>
-      </w:r>
-      <w:r>
-        <w:rPr>
-          <w:rFonts w:ascii="Avenir Book" w:hAnsi="Avenir Book"/>
-          <w:sz w:val="20"/>
-          <w:szCs w:val="20"/>
-        </w:rPr>
-        <w:t>engineering</w:t>
-      </w:r>
-      <w:r>
-        <w:rPr>
-          <w:rFonts w:ascii="Avenir Book" w:hAnsi="Avenir Book"/>
-          <w:sz w:val="20"/>
-          <w:szCs w:val="20"/>
-        </w:rPr>
-        <w:t xml:space="preserve"> teams that enabled</w:t>
-      </w:r>
-      <w:r>
-        <w:rPr>
-          <w:rFonts w:ascii="Avenir Book" w:hAnsi="Avenir Book"/>
-          <w:sz w:val="20"/>
-          <w:szCs w:val="20"/>
-        </w:rPr>
-        <w:t xml:space="preserve"> tech</w:t>
-      </w:r>
-      <w:r>
-        <w:rPr>
-          <w:rFonts w:ascii="Avenir Book" w:hAnsi="Avenir Book"/>
-          <w:sz w:val="20"/>
-          <w:szCs w:val="20"/>
-        </w:rPr>
-        <w:t xml:space="preserve"> readiness of 500+ services. </w:t>
-      </w:r>
-      <w:r>
-        <w:rPr>
-          <w:rFonts w:ascii="Avenir Book" w:hAnsi="Avenir Book"/>
-          <w:sz w:val="20"/>
-          <w:szCs w:val="20"/>
-        </w:rPr>
-        <w:t>A</w:t>
-      </w:r>
-      <w:r>
-        <w:rPr>
-          <w:rFonts w:ascii="Avenir Book" w:hAnsi="Avenir Book"/>
-          <w:sz w:val="20"/>
-          <w:szCs w:val="20"/>
-        </w:rPr>
-        <w:t xml:space="preserve">chieved </w:t>
-      </w:r>
-      <w:r>
-        <w:rPr>
-          <w:rFonts w:ascii="Avenir Book" w:hAnsi="Avenir Book"/>
-          <w:sz w:val="20"/>
-          <w:szCs w:val="20"/>
-        </w:rPr>
-        <w:t>reduction of</w:t>
-      </w:r>
-      <w:r>
-        <w:rPr>
-          <w:rFonts w:ascii="Avenir Book" w:hAnsi="Avenir Book"/>
-          <w:sz w:val="20"/>
-          <w:szCs w:val="20"/>
-        </w:rPr>
-        <w:t xml:space="preserve"> operational costs in the range of US $10MM</w:t>
-      </w:r>
-      <w:r>
-        <w:rPr>
-          <w:rFonts w:ascii="Avenir Book" w:hAnsi="Avenir Book"/>
-          <w:sz w:val="20"/>
-          <w:szCs w:val="20"/>
-        </w:rPr>
-        <w:t>,</w:t>
-      </w:r>
-      <w:r>
-        <w:rPr>
-          <w:rFonts w:ascii="Avenir Book" w:hAnsi="Avenir Book"/>
-          <w:sz w:val="20"/>
-          <w:szCs w:val="20"/>
-        </w:rPr>
-        <w:t xml:space="preserve"> </w:t>
-      </w:r>
-      <w:r>
-        <w:rPr>
-          <w:rFonts w:ascii="Avenir Book" w:hAnsi="Avenir Book"/>
-          <w:sz w:val="20"/>
-          <w:szCs w:val="20"/>
-        </w:rPr>
-        <w:t xml:space="preserve">guaranteed operational continuity, </w:t>
-      </w:r>
-      <w:r>
-        <w:rPr>
-          <w:rFonts w:ascii="Avenir Book" w:hAnsi="Avenir Book"/>
-          <w:sz w:val="20"/>
-          <w:szCs w:val="20"/>
-        </w:rPr>
-        <w:t xml:space="preserve">and increased speed and reliability of front-end applications </w:t>
-      </w:r>
-      <w:r>
-        <w:rPr>
-          <w:rFonts w:ascii="Avenir Book" w:hAnsi="Avenir Book"/>
-          <w:sz w:val="20"/>
-          <w:szCs w:val="20"/>
-        </w:rPr>
-        <w:t>for customers in 35 countries</w:t>
-      </w:r>
-      <w:r>
-        <w:rPr>
-          <w:rFonts w:ascii="Avenir Book" w:hAnsi="Avenir Book"/>
-          <w:sz w:val="20"/>
-          <w:szCs w:val="20"/>
-        </w:rPr>
-        <w:t>.</w:t>
-      </w:r>
     </w:p>
     <w:p>
       <w:pPr>
@@ -2097,7 +2591,6 @@
           <w:sz w:val="20"/>
           <w:szCs w:val="20"/>
         </w:rPr>
-        <w:lastRenderedPageBreak/>
         <w:t xml:space="preserve">Senior </w:t>
       </w:r>
       <w:r>
@@ -2143,43 +2636,56 @@
     </w:p>
     <w:p>
       <w:pPr>
-        <w:rPr>
-          <w:rFonts w:ascii="Avenir Book" w:hAnsi="Avenir Book"/>
-          <w:sz w:val="20"/>
-          <w:szCs w:val="20"/>
-        </w:rPr>
-      </w:pPr>
-      <w:r>
-        <w:rPr>
-          <w:rFonts w:ascii="Avenir Book" w:hAnsi="Avenir Book"/>
-          <w:sz w:val="20"/>
-          <w:szCs w:val="20"/>
-        </w:rPr>
-        <w:t xml:space="preserve">Designed and developed new </w:t>
-      </w:r>
-      <w:r>
-        <w:rPr>
-          <w:rFonts w:ascii="Avenir Book" w:hAnsi="Avenir Book"/>
-          <w:sz w:val="20"/>
-          <w:szCs w:val="20"/>
-        </w:rPr>
-        <w:t xml:space="preserve">cache and search layers for the existing </w:t>
-      </w:r>
-      <w:r>
-        <w:rPr>
-          <w:rFonts w:ascii="Avenir Book" w:hAnsi="Avenir Book"/>
-          <w:sz w:val="20"/>
-          <w:szCs w:val="20"/>
-        </w:rPr>
-        <w:t xml:space="preserve">storefront </w:t>
-      </w:r>
-      <w:r>
-        <w:rPr>
-          <w:rFonts w:ascii="Avenir Book" w:hAnsi="Avenir Book"/>
-          <w:sz w:val="20"/>
-          <w:szCs w:val="20"/>
-        </w:rPr>
-        <w:t>of</w:t>
+        <w:pStyle w:val="ListParagraph"/>
+        <w:numPr>
+          <w:ilvl w:val="0"/>
+          <w:numId w:val="1"/>
+        </w:numPr>
+        <w:rPr>
+          <w:rFonts w:ascii="Avenir Book" w:hAnsi="Avenir Book"/>
+          <w:sz w:val="20"/>
+          <w:szCs w:val="20"/>
+        </w:rPr>
+      </w:pPr>
+      <w:r>
+        <w:rPr>
+          <w:rFonts w:ascii="Avenir Book" w:hAnsi="Avenir Book"/>
+          <w:sz w:val="20"/>
+          <w:szCs w:val="20"/>
+        </w:rPr>
+        <w:t xml:space="preserve">Designed and developed </w:t>
+      </w:r>
+      <w:r>
+        <w:rPr>
+          <w:rFonts w:ascii="Avenir Book" w:hAnsi="Avenir Book"/>
+          <w:sz w:val="20"/>
+          <w:szCs w:val="20"/>
+        </w:rPr>
+        <w:t xml:space="preserve">cache and search </w:t>
+      </w:r>
+      <w:r>
+        <w:rPr>
+          <w:rFonts w:ascii="Avenir Book" w:hAnsi="Avenir Book"/>
+          <w:sz w:val="20"/>
+          <w:szCs w:val="20"/>
+        </w:rPr>
+        <w:t>services</w:t>
+      </w:r>
+      <w:r>
+        <w:rPr>
+          <w:rFonts w:ascii="Avenir Book" w:hAnsi="Avenir Book"/>
+          <w:sz w:val="20"/>
+          <w:szCs w:val="20"/>
+        </w:rPr>
+        <w:t xml:space="preserve"> for</w:t>
+      </w:r>
+      <w:r>
+        <w:rPr>
+          <w:rFonts w:ascii="Avenir Book" w:hAnsi="Avenir Book"/>
+          <w:sz w:val="20"/>
+          <w:szCs w:val="20"/>
+        </w:rPr>
+        <w:t xml:space="preserve"> storefront of</w:t>
       </w:r>
       <w:r>
         <w:rPr>
@@ -2219,56 +2725,102 @@
           <w:sz w:val="20"/>
           <w:szCs w:val="20"/>
         </w:rPr>
-        <w:t>countries</w:t>
-      </w:r>
-      <w:r>
-        <w:rPr>
-          <w:rFonts w:ascii="Avenir Book" w:hAnsi="Avenir Book"/>
-          <w:sz w:val="20"/>
-          <w:szCs w:val="20"/>
-        </w:rPr>
-        <w:t>,</w:t>
-      </w:r>
-      <w:r>
-        <w:rPr>
-          <w:rFonts w:ascii="Avenir Book" w:hAnsi="Avenir Book"/>
-          <w:sz w:val="20"/>
-          <w:szCs w:val="20"/>
-        </w:rPr>
-        <w:t xml:space="preserve"> which enabled presentation of 5</w:t>
-      </w:r>
-      <w:r>
-        <w:rPr>
-          <w:rFonts w:ascii="Avenir Book" w:hAnsi="Avenir Book"/>
-          <w:sz w:val="20"/>
-          <w:szCs w:val="20"/>
-        </w:rPr>
-        <w:t xml:space="preserve"> times</w:t>
-      </w:r>
-      <w:r>
-        <w:rPr>
-          <w:rFonts w:ascii="Avenir Book" w:hAnsi="Avenir Book"/>
-          <w:sz w:val="20"/>
-          <w:szCs w:val="20"/>
-        </w:rPr>
-        <w:t xml:space="preserve"> products and services</w:t>
-      </w:r>
-      <w:r>
-        <w:rPr>
-          <w:rFonts w:ascii="Avenir Book" w:hAnsi="Avenir Book"/>
-          <w:sz w:val="20"/>
-          <w:szCs w:val="20"/>
-        </w:rPr>
-        <w:t xml:space="preserve"> and faster search for customers</w:t>
-      </w:r>
-      <w:r>
-        <w:rPr>
-          <w:rFonts w:ascii="Avenir Book" w:hAnsi="Avenir Book"/>
-          <w:sz w:val="20"/>
-          <w:szCs w:val="20"/>
-        </w:rPr>
-        <w:t xml:space="preserve">. </w:t>
-      </w:r>
+        <w:t xml:space="preserve">countries which enabled presentation of </w:t>
+      </w:r>
+      <w:r>
+        <w:rPr>
+          <w:rFonts w:ascii="Avenir Book" w:hAnsi="Avenir Book"/>
+          <w:sz w:val="20"/>
+          <w:szCs w:val="20"/>
+        </w:rPr>
+        <w:t>5x</w:t>
+      </w:r>
+      <w:r>
+        <w:rPr>
+          <w:rFonts w:ascii="Avenir Book" w:hAnsi="Avenir Book"/>
+          <w:sz w:val="20"/>
+          <w:szCs w:val="20"/>
+        </w:rPr>
+        <w:t xml:space="preserve"> </w:t>
+      </w:r>
+      <w:r>
+        <w:rPr>
+          <w:rFonts w:ascii="Avenir Book" w:hAnsi="Avenir Book"/>
+          <w:sz w:val="20"/>
+          <w:szCs w:val="20"/>
+        </w:rPr>
+        <w:t>more</w:t>
+      </w:r>
+      <w:r>
+        <w:rPr>
+          <w:rFonts w:ascii="Avenir Book" w:hAnsi="Avenir Book"/>
+          <w:sz w:val="20"/>
+          <w:szCs w:val="20"/>
+        </w:rPr>
+        <w:t xml:space="preserve"> </w:t>
+      </w:r>
+      <w:r>
+        <w:rPr>
+          <w:rFonts w:ascii="Avenir Book" w:hAnsi="Avenir Book"/>
+          <w:sz w:val="20"/>
+          <w:szCs w:val="20"/>
+        </w:rPr>
+        <w:t>offers</w:t>
+      </w:r>
+      <w:r>
+        <w:rPr>
+          <w:rFonts w:ascii="Avenir Book" w:hAnsi="Avenir Book"/>
+          <w:sz w:val="20"/>
+          <w:szCs w:val="20"/>
+        </w:rPr>
+        <w:t xml:space="preserve"> and </w:t>
+      </w:r>
+      <w:r>
+        <w:rPr>
+          <w:rFonts w:ascii="Avenir Book" w:hAnsi="Avenir Book"/>
+          <w:sz w:val="20"/>
+          <w:szCs w:val="20"/>
+        </w:rPr>
+        <w:t>reduced</w:t>
+      </w:r>
+      <w:r>
+        <w:rPr>
+          <w:rFonts w:ascii="Avenir Book" w:hAnsi="Avenir Book"/>
+          <w:sz w:val="20"/>
+          <w:szCs w:val="20"/>
+        </w:rPr>
+        <w:t xml:space="preserve"> search </w:t>
+      </w:r>
+      <w:r>
+        <w:rPr>
+          <w:rFonts w:ascii="Avenir Book" w:hAnsi="Avenir Book"/>
+          <w:sz w:val="20"/>
+          <w:szCs w:val="20"/>
+        </w:rPr>
+        <w:t>latency</w:t>
+      </w:r>
+      <w:r>
+        <w:rPr>
+          <w:rFonts w:ascii="Avenir Book" w:hAnsi="Avenir Book"/>
+          <w:sz w:val="20"/>
+          <w:szCs w:val="20"/>
+        </w:rPr>
+        <w:t>.</w:t>
+      </w:r>
+    </w:p>
+    <w:p>
+      <w:pPr>
+        <w:pStyle w:val="ListParagraph"/>
+        <w:numPr>
+          <w:ilvl w:val="0"/>
+          <w:numId w:val="1"/>
+        </w:numPr>
+        <w:rPr>
+          <w:rFonts w:ascii="Avenir Book" w:hAnsi="Avenir Book"/>
+          <w:sz w:val="20"/>
+          <w:szCs w:val="20"/>
+        </w:rPr>
+      </w:pPr>
       <w:r>
         <w:rPr>
           <w:rFonts w:ascii="Avenir Book" w:hAnsi="Avenir Book"/>
@@ -2291,7 +2843,23 @@
           <w:sz w:val="20"/>
           <w:szCs w:val="20"/>
         </w:rPr>
-        <w:t xml:space="preserve"> new email marketing campaign tooling that streamlined campaign creation and approval process</w:t>
+        <w:t xml:space="preserve"> new email marketing campaign </w:t>
+      </w:r>
+      <w:r>
+        <w:rPr>
+          <w:rFonts w:ascii="Avenir Book" w:hAnsi="Avenir Book"/>
+          <w:sz w:val="20"/>
+          <w:szCs w:val="20"/>
+        </w:rPr>
+        <w:t>tool</w:t>
+      </w:r>
+      <w:r>
+        <w:rPr>
+          <w:rFonts w:ascii="Avenir Book" w:hAnsi="Avenir Book"/>
+          <w:sz w:val="20"/>
+          <w:szCs w:val="20"/>
+        </w:rPr>
+        <w:t xml:space="preserve"> that streamlined campaign creation and approval process</w:t>
       </w:r>
       <w:r>
         <w:rPr>
@@ -2412,51 +2980,198 @@
     </w:p>
     <w:p>
       <w:pPr>
-        <w:rPr>
-          <w:rFonts w:ascii="Avenir Book" w:hAnsi="Avenir Book"/>
-          <w:sz w:val="20"/>
-          <w:szCs w:val="20"/>
-        </w:rPr>
-      </w:pPr>
-      <w:r>
-        <w:rPr>
-          <w:rFonts w:ascii="Avenir Book" w:hAnsi="Avenir Book"/>
-          <w:sz w:val="20"/>
-          <w:szCs w:val="20"/>
-        </w:rPr>
-        <w:t xml:space="preserve">Created an in-house, fast-development framework based on ExtJS (JavaScript), CodeIgniter (PHP), and PostgreSQL and used it to launch </w:t>
-      </w:r>
-      <w:r>
-        <w:rPr>
-          <w:rFonts w:ascii="Avenir Book" w:hAnsi="Avenir Book"/>
-          <w:sz w:val="20"/>
-          <w:szCs w:val="20"/>
-        </w:rPr>
-        <w:t>the</w:t>
-      </w:r>
-      <w:r>
-        <w:rPr>
-          <w:rFonts w:ascii="Avenir Book" w:hAnsi="Avenir Book"/>
-          <w:sz w:val="20"/>
-          <w:szCs w:val="20"/>
-        </w:rPr>
-        <w:t xml:space="preserve"> system </w:t>
-      </w:r>
-      <w:r>
-        <w:rPr>
-          <w:rFonts w:ascii="Avenir Book" w:hAnsi="Avenir Book"/>
-          <w:sz w:val="20"/>
-          <w:szCs w:val="20"/>
-        </w:rPr>
-        <w:t xml:space="preserve">all Venezuelan police departments </w:t>
-      </w:r>
-      <w:r>
-        <w:rPr>
-          <w:rFonts w:ascii="Avenir Book" w:hAnsi="Avenir Book"/>
-          <w:sz w:val="20"/>
-          <w:szCs w:val="20"/>
-        </w:rPr>
-        <w:t xml:space="preserve">employ </w:t>
+        <w:pStyle w:val="ListParagraph"/>
+        <w:numPr>
+          <w:ilvl w:val="0"/>
+          <w:numId w:val="1"/>
+        </w:numPr>
+        <w:rPr>
+          <w:rFonts w:ascii="Avenir Book" w:hAnsi="Avenir Book"/>
+          <w:sz w:val="20"/>
+          <w:szCs w:val="20"/>
+        </w:rPr>
+      </w:pPr>
+      <w:r>
+        <w:rPr>
+          <w:rFonts w:ascii="Avenir Book" w:hAnsi="Avenir Book"/>
+          <w:sz w:val="20"/>
+          <w:szCs w:val="20"/>
+        </w:rPr>
+        <w:t xml:space="preserve">Created </w:t>
+      </w:r>
+      <w:r>
+        <w:rPr>
+          <w:rFonts w:ascii="Avenir Book" w:hAnsi="Avenir Book"/>
+          <w:sz w:val="20"/>
+          <w:szCs w:val="20"/>
+        </w:rPr>
+        <w:t xml:space="preserve">a </w:t>
+      </w:r>
+      <w:r>
+        <w:rPr>
+          <w:rFonts w:ascii="Avenir Book" w:hAnsi="Avenir Book"/>
+          <w:sz w:val="20"/>
+          <w:szCs w:val="20"/>
+        </w:rPr>
+        <w:t>fast-development framework based on ExtJS (JavaScript), CodeIgniter (PHP), and PostgreSQL</w:t>
+      </w:r>
+      <w:r>
+        <w:rPr>
+          <w:rFonts w:ascii="Avenir Book" w:hAnsi="Avenir Book"/>
+          <w:sz w:val="20"/>
+          <w:szCs w:val="20"/>
+        </w:rPr>
+        <w:t>.</w:t>
+      </w:r>
+    </w:p>
+    <w:p>
+      <w:pPr>
+        <w:pStyle w:val="ListParagraph"/>
+        <w:numPr>
+          <w:ilvl w:val="0"/>
+          <w:numId w:val="1"/>
+        </w:numPr>
+        <w:rPr>
+          <w:rFonts w:ascii="Avenir Book" w:hAnsi="Avenir Book"/>
+          <w:sz w:val="20"/>
+          <w:szCs w:val="20"/>
+        </w:rPr>
+      </w:pPr>
+      <w:r>
+        <w:rPr>
+          <w:rFonts w:ascii="Avenir Book" w:hAnsi="Avenir Book"/>
+          <w:sz w:val="20"/>
+          <w:szCs w:val="20"/>
+        </w:rPr>
+        <w:t>Built</w:t>
+      </w:r>
+      <w:r>
+        <w:rPr>
+          <w:rFonts w:ascii="Avenir Book" w:hAnsi="Avenir Book"/>
+          <w:sz w:val="20"/>
+          <w:szCs w:val="20"/>
+        </w:rPr>
+        <w:t xml:space="preserve">, </w:t>
+      </w:r>
+      <w:r>
+        <w:rPr>
+          <w:rFonts w:ascii="Avenir Book" w:hAnsi="Avenir Book"/>
+          <w:sz w:val="20"/>
+          <w:szCs w:val="20"/>
+        </w:rPr>
+        <w:t xml:space="preserve">and launched </w:t>
+      </w:r>
+      <w:r>
+        <w:rPr>
+          <w:rFonts w:ascii="Avenir Book" w:hAnsi="Avenir Book"/>
+          <w:sz w:val="20"/>
+          <w:szCs w:val="20"/>
+        </w:rPr>
+        <w:t>ahead of schedule,</w:t>
+      </w:r>
+      <w:r>
+        <w:rPr>
+          <w:rFonts w:ascii="Avenir Book" w:hAnsi="Avenir Book"/>
+          <w:sz w:val="20"/>
+          <w:szCs w:val="20"/>
+        </w:rPr>
+        <w:t xml:space="preserve"> </w:t>
+      </w:r>
+      <w:r>
+        <w:rPr>
+          <w:rFonts w:ascii="Avenir Book" w:hAnsi="Avenir Book"/>
+          <w:sz w:val="20"/>
+          <w:szCs w:val="20"/>
+        </w:rPr>
+        <w:t xml:space="preserve">online </w:t>
+      </w:r>
+      <w:r>
+        <w:rPr>
+          <w:rFonts w:ascii="Avenir Book" w:hAnsi="Avenir Book"/>
+          <w:sz w:val="20"/>
+          <w:szCs w:val="20"/>
+        </w:rPr>
+        <w:t>management</w:t>
+      </w:r>
+      <w:r>
+        <w:rPr>
+          <w:rFonts w:ascii="Avenir Book" w:hAnsi="Avenir Book"/>
+          <w:sz w:val="20"/>
+          <w:szCs w:val="20"/>
+        </w:rPr>
+        <w:t xml:space="preserve"> control</w:t>
+      </w:r>
+      <w:r>
+        <w:rPr>
+          <w:rFonts w:ascii="Avenir Book" w:hAnsi="Avenir Book"/>
+          <w:sz w:val="20"/>
+          <w:szCs w:val="20"/>
+        </w:rPr>
+        <w:t xml:space="preserve"> </w:t>
+      </w:r>
+      <w:r>
+        <w:rPr>
+          <w:rFonts w:ascii="Avenir Book" w:hAnsi="Avenir Book"/>
+          <w:sz w:val="20"/>
+          <w:szCs w:val="20"/>
+        </w:rPr>
+        <w:t>system for</w:t>
+      </w:r>
+      <w:r>
+        <w:rPr>
+          <w:rFonts w:ascii="Avenir Book" w:hAnsi="Avenir Book"/>
+          <w:sz w:val="20"/>
+          <w:szCs w:val="20"/>
+        </w:rPr>
+        <w:t xml:space="preserve"> 150+ police departments in </w:t>
+      </w:r>
+      <w:r>
+        <w:rPr>
+          <w:rFonts w:ascii="Avenir Book" w:hAnsi="Avenir Book"/>
+          <w:sz w:val="20"/>
+          <w:szCs w:val="20"/>
+        </w:rPr>
+        <w:t>Venezuelan</w:t>
+      </w:r>
+      <w:r>
+        <w:rPr>
+          <w:rFonts w:ascii="Avenir Book" w:hAnsi="Avenir Book"/>
+          <w:sz w:val="20"/>
+          <w:szCs w:val="20"/>
+        </w:rPr>
+        <w:t>.</w:t>
+      </w:r>
+      <w:r>
+        <w:rPr>
+          <w:rFonts w:ascii="Avenir Book" w:hAnsi="Avenir Book"/>
+          <w:sz w:val="20"/>
+          <w:szCs w:val="20"/>
+        </w:rPr>
+        <w:t xml:space="preserve"> </w:t>
+      </w:r>
+      <w:r>
+        <w:rPr>
+          <w:rFonts w:ascii="Avenir Book" w:hAnsi="Avenir Book"/>
+          <w:sz w:val="20"/>
+          <w:szCs w:val="20"/>
+        </w:rPr>
+        <w:t>U</w:t>
+      </w:r>
+      <w:r>
+        <w:rPr>
+          <w:rFonts w:ascii="Avenir Book" w:hAnsi="Avenir Book"/>
+          <w:sz w:val="20"/>
+          <w:szCs w:val="20"/>
+        </w:rPr>
+        <w:t>sed</w:t>
+      </w:r>
+      <w:r>
+        <w:rPr>
+          <w:rFonts w:ascii="Avenir Book" w:hAnsi="Avenir Book"/>
+          <w:sz w:val="20"/>
+          <w:szCs w:val="20"/>
+        </w:rPr>
+        <w:t xml:space="preserve"> </w:t>
       </w:r>
       <w:r>
         <w:rPr>
@@ -2496,15 +3211,85 @@
           <w:sz w:val="20"/>
           <w:szCs w:val="20"/>
         </w:rPr>
-        <w:t xml:space="preserve"> operational information.</w:t>
-      </w:r>
-      <w:r>
-        <w:rPr>
-          <w:rFonts w:ascii="Avenir Book" w:hAnsi="Avenir Book"/>
-          <w:sz w:val="20"/>
-          <w:szCs w:val="20"/>
-        </w:rPr>
-        <w:t xml:space="preserve"> The efficiency from using the framework we created, enabled us to deliver both the framework and the system in the timeline planned for the system.</w:t>
+        <w:t xml:space="preserve"> operational information</w:t>
+      </w:r>
+      <w:r>
+        <w:rPr>
+          <w:rFonts w:ascii="Avenir Book" w:hAnsi="Avenir Book"/>
+          <w:sz w:val="20"/>
+          <w:szCs w:val="20"/>
+        </w:rPr>
+        <w:t xml:space="preserve"> </w:t>
+      </w:r>
+      <w:r>
+        <w:rPr>
+          <w:rFonts w:ascii="Avenir Book" w:hAnsi="Avenir Book"/>
+          <w:sz w:val="20"/>
+          <w:szCs w:val="20"/>
+        </w:rPr>
+        <w:t>of 85,000+ police officers.</w:t>
+      </w:r>
+    </w:p>
+    <w:p>
+      <w:pPr>
+        <w:pStyle w:val="ListParagraph"/>
+        <w:numPr>
+          <w:ilvl w:val="0"/>
+          <w:numId w:val="1"/>
+        </w:numPr>
+        <w:rPr>
+          <w:rFonts w:ascii="Avenir Book" w:hAnsi="Avenir Book"/>
+          <w:sz w:val="20"/>
+          <w:szCs w:val="20"/>
+        </w:rPr>
+      </w:pPr>
+      <w:r>
+        <w:rPr>
+          <w:rFonts w:ascii="Avenir Book" w:hAnsi="Avenir Book"/>
+          <w:sz w:val="20"/>
+          <w:szCs w:val="20"/>
+        </w:rPr>
+        <w:t>I</w:t>
+      </w:r>
+      <w:r>
+        <w:rPr>
+          <w:rFonts w:ascii="Avenir Book" w:hAnsi="Avenir Book"/>
+          <w:sz w:val="20"/>
+          <w:szCs w:val="20"/>
+        </w:rPr>
+        <w:t xml:space="preserve">mplemented Scrum and Extreme Programming (XP) in a </w:t>
+      </w:r>
+      <w:r>
+        <w:rPr>
+          <w:rFonts w:ascii="Avenir Book" w:hAnsi="Avenir Book"/>
+          <w:sz w:val="20"/>
+          <w:szCs w:val="20"/>
+        </w:rPr>
+        <w:t xml:space="preserve">newly formed </w:t>
+      </w:r>
+      <w:r>
+        <w:rPr>
+          <w:rFonts w:ascii="Avenir Book" w:hAnsi="Avenir Book"/>
+          <w:sz w:val="20"/>
+          <w:szCs w:val="20"/>
+        </w:rPr>
+        <w:t>team of 1</w:t>
+      </w:r>
+      <w:r>
+        <w:rPr>
+          <w:rFonts w:ascii="Avenir Book" w:hAnsi="Avenir Book"/>
+          <w:sz w:val="20"/>
+          <w:szCs w:val="20"/>
+        </w:rPr>
+        <w:t>4</w:t>
+      </w:r>
+      <w:r>
+        <w:rPr>
+          <w:rFonts w:ascii="Avenir Book" w:hAnsi="Avenir Book"/>
+          <w:sz w:val="20"/>
+          <w:szCs w:val="20"/>
+        </w:rPr>
+        <w:t xml:space="preserve"> software developers.</w:t>
       </w:r>
     </w:p>
     <w:p>
@@ -2569,6 +3354,11 @@
     </w:p>
     <w:p>
       <w:pPr>
+        <w:pStyle w:val="ListParagraph"/>
+        <w:numPr>
+          <w:ilvl w:val="0"/>
+          <w:numId w:val="1"/>
+        </w:numPr>
         <w:rPr>
           <w:rFonts w:ascii="Avenir Book" w:hAnsi="Avenir Book"/>
           <w:sz w:val="20"/>
@@ -2589,31 +3379,85 @@
           <w:sz w:val="20"/>
           <w:szCs w:val="20"/>
         </w:rPr>
-        <w:t xml:space="preserve">and implemented </w:t>
-      </w:r>
-      <w:r>
-        <w:rPr>
-          <w:rFonts w:ascii="Avenir Book" w:hAnsi="Avenir Book"/>
-          <w:sz w:val="20"/>
-          <w:szCs w:val="20"/>
-        </w:rPr>
-        <w:t>software development technologies</w:t>
-      </w:r>
-      <w:r>
-        <w:rPr>
-          <w:rFonts w:ascii="Avenir Book" w:hAnsi="Avenir Book"/>
-          <w:sz w:val="20"/>
-          <w:szCs w:val="20"/>
-        </w:rPr>
-        <w:t xml:space="preserve"> to improve </w:t>
-      </w:r>
-      <w:r>
-        <w:rPr>
-          <w:rFonts w:ascii="Avenir Book" w:hAnsi="Avenir Book"/>
-          <w:sz w:val="20"/>
-          <w:szCs w:val="20"/>
-        </w:rPr>
-        <w:t>in-house management suite for casinos in Venezuela. Built</w:t>
+        <w:t>and implemented</w:t>
+      </w:r>
+      <w:r>
+        <w:rPr>
+          <w:rFonts w:ascii="Avenir Book" w:hAnsi="Avenir Book"/>
+          <w:sz w:val="20"/>
+          <w:szCs w:val="20"/>
+        </w:rPr>
+        <w:t xml:space="preserve"> new programming languages and </w:t>
+      </w:r>
+      <w:r>
+        <w:rPr>
+          <w:rFonts w:ascii="Avenir Book" w:hAnsi="Avenir Book"/>
+          <w:sz w:val="20"/>
+          <w:szCs w:val="20"/>
+        </w:rPr>
+        <w:t xml:space="preserve">software development </w:t>
+      </w:r>
+      <w:r>
+        <w:rPr>
+          <w:rFonts w:ascii="Avenir Book" w:hAnsi="Avenir Book"/>
+          <w:sz w:val="20"/>
+          <w:szCs w:val="20"/>
+        </w:rPr>
+        <w:t>tools</w:t>
+      </w:r>
+      <w:r>
+        <w:rPr>
+          <w:rFonts w:ascii="Avenir Book" w:hAnsi="Avenir Book"/>
+          <w:sz w:val="20"/>
+          <w:szCs w:val="20"/>
+        </w:rPr>
+        <w:t xml:space="preserve"> to i</w:t>
+      </w:r>
+      <w:r>
+        <w:rPr>
+          <w:rFonts w:ascii="Avenir Book" w:hAnsi="Avenir Book"/>
+          <w:sz w:val="20"/>
+          <w:szCs w:val="20"/>
+        </w:rPr>
+        <w:t>mprove</w:t>
+      </w:r>
+      <w:r>
+        <w:rPr>
+          <w:rFonts w:ascii="Avenir Book" w:hAnsi="Avenir Book"/>
+          <w:sz w:val="20"/>
+          <w:szCs w:val="20"/>
+        </w:rPr>
+        <w:t xml:space="preserve"> </w:t>
+      </w:r>
+      <w:r>
+        <w:rPr>
+          <w:rFonts w:ascii="Avenir Book" w:hAnsi="Avenir Book"/>
+          <w:sz w:val="20"/>
+          <w:szCs w:val="20"/>
+        </w:rPr>
+        <w:t xml:space="preserve">in-house management suite for casinos in Venezuela. </w:t>
+      </w:r>
+    </w:p>
+    <w:p>
+      <w:pPr>
+        <w:pStyle w:val="ListParagraph"/>
+        <w:numPr>
+          <w:ilvl w:val="0"/>
+          <w:numId w:val="1"/>
+        </w:numPr>
+        <w:rPr>
+          <w:rFonts w:ascii="Avenir Book" w:hAnsi="Avenir Book"/>
+          <w:sz w:val="20"/>
+          <w:szCs w:val="20"/>
+        </w:rPr>
+      </w:pPr>
+      <w:r>
+        <w:rPr>
+          <w:rFonts w:ascii="Avenir Book" w:hAnsi="Avenir Book"/>
+          <w:sz w:val="20"/>
+          <w:szCs w:val="20"/>
+        </w:rPr>
+        <w:t>Built</w:t>
       </w:r>
       <w:r>
         <w:rPr>

</xml_diff>

<commit_message>
Added more details to experience in Amazon.
</commit_message>
<xml_diff>
--- a/cv-eliel-parra-eng.docx
+++ b/cv-eliel-parra-eng.docx
@@ -163,7 +163,31 @@
             <w:szCs w:val="20"/>
             <w:u w:val="none"/>
           </w:rPr>
-          <w:t>linkedin.com/in/eliel-parra/</w:t>
+          <w:t>linkedin.com/in/</w:t>
+        </w:r>
+        <w:proofErr w:type="spellStart"/>
+        <w:r>
+          <w:rPr>
+            <w:rStyle w:val="Hyperlink"/>
+            <w:rFonts w:ascii="Avenir Book" w:hAnsi="Avenir Book" w:cs="Gill Sans"/>
+            <w:color w:val="auto"/>
+            <w:sz w:val="20"/>
+            <w:szCs w:val="20"/>
+            <w:u w:val="none"/>
+          </w:rPr>
+          <w:t>eliel-parra</w:t>
+        </w:r>
+        <w:proofErr w:type="spellEnd"/>
+        <w:r>
+          <w:rPr>
+            <w:rStyle w:val="Hyperlink"/>
+            <w:rFonts w:ascii="Avenir Book" w:hAnsi="Avenir Book" w:cs="Gill Sans"/>
+            <w:color w:val="auto"/>
+            <w:sz w:val="20"/>
+            <w:szCs w:val="20"/>
+            <w:u w:val="none"/>
+          </w:rPr>
+          <w:t>/</w:t>
         </w:r>
       </w:hyperlink>
     </w:p>
@@ -838,7 +862,7 @@
           <w:sz w:val="20"/>
           <w:szCs w:val="20"/>
         </w:rPr>
-        <w:t xml:space="preserve">of programs in </w:t>
+        <w:t xml:space="preserve">of </w:t>
       </w:r>
       <w:r>
         <w:rPr>
@@ -854,7 +878,23 @@
           <w:sz w:val="20"/>
           <w:szCs w:val="20"/>
         </w:rPr>
-        <w:t xml:space="preserve"> which</w:t>
+        <w:t xml:space="preserve"> </w:t>
+      </w:r>
+      <w:r>
+        <w:rPr>
+          <w:rFonts w:ascii="Avenir Book" w:hAnsi="Avenir Book"/>
+          <w:sz w:val="20"/>
+          <w:szCs w:val="20"/>
+        </w:rPr>
+        <w:t xml:space="preserve">program </w:t>
+      </w:r>
+      <w:r>
+        <w:rPr>
+          <w:rFonts w:ascii="Avenir Book" w:hAnsi="Avenir Book"/>
+          <w:sz w:val="20"/>
+          <w:szCs w:val="20"/>
+        </w:rPr>
+        <w:t>which</w:t>
       </w:r>
       <w:r>
         <w:rPr>
@@ -870,7 +910,15 @@
           <w:sz w:val="20"/>
           <w:szCs w:val="20"/>
         </w:rPr>
-        <w:t>es</w:t>
+        <w:t>e</w:t>
+      </w:r>
+      <w:r>
+        <w:rPr>
+          <w:rFonts w:ascii="Avenir Book" w:hAnsi="Avenir Book"/>
+          <w:sz w:val="20"/>
+          <w:szCs w:val="20"/>
+        </w:rPr>
+        <w:t>s</w:t>
       </w:r>
       <w:r>
         <w:rPr>
@@ -910,7 +958,23 @@
           <w:sz w:val="20"/>
           <w:szCs w:val="20"/>
         </w:rPr>
-        <w:t xml:space="preserve"> subscribe to third-party content</w:t>
+        <w:t xml:space="preserve"> </w:t>
+      </w:r>
+      <w:r>
+        <w:rPr>
+          <w:rFonts w:ascii="Avenir Book" w:hAnsi="Avenir Book"/>
+          <w:sz w:val="20"/>
+          <w:szCs w:val="20"/>
+        </w:rPr>
+        <w:t xml:space="preserve">to </w:t>
+      </w:r>
+      <w:r>
+        <w:rPr>
+          <w:rFonts w:ascii="Avenir Book" w:hAnsi="Avenir Book"/>
+          <w:sz w:val="20"/>
+          <w:szCs w:val="20"/>
+        </w:rPr>
+        <w:t>subscribe to third-party content</w:t>
       </w:r>
       <w:r>
         <w:rPr>
@@ -940,143 +1004,79 @@
           <w:sz w:val="20"/>
           <w:szCs w:val="20"/>
         </w:rPr>
-        <w:t>Manage</w:t>
-      </w:r>
-      <w:r>
-        <w:rPr>
-          <w:rFonts w:ascii="Avenir Book" w:hAnsi="Avenir Book"/>
-          <w:sz w:val="20"/>
-          <w:szCs w:val="20"/>
-        </w:rPr>
-        <w:t xml:space="preserve"> effort </w:t>
-      </w:r>
-      <w:r>
-        <w:rPr>
-          <w:rFonts w:ascii="Avenir Book" w:hAnsi="Avenir Book"/>
-          <w:sz w:val="20"/>
-          <w:szCs w:val="20"/>
-        </w:rPr>
-        <w:t>of</w:t>
-      </w:r>
-      <w:r>
-        <w:rPr>
-          <w:rFonts w:ascii="Avenir Book" w:hAnsi="Avenir Book"/>
-          <w:sz w:val="20"/>
-          <w:szCs w:val="20"/>
-        </w:rPr>
-        <w:t xml:space="preserve"> </w:t>
-      </w:r>
-      <w:r>
-        <w:rPr>
-          <w:rFonts w:ascii="Avenir Book" w:hAnsi="Avenir Book"/>
-          <w:sz w:val="20"/>
-          <w:szCs w:val="20"/>
-        </w:rPr>
-        <w:t>Tech, Product, Business, Finance, Marketing, and Legal</w:t>
-      </w:r>
-      <w:r>
-        <w:rPr>
-          <w:rFonts w:ascii="Avenir Book" w:hAnsi="Avenir Book"/>
-          <w:sz w:val="20"/>
-          <w:szCs w:val="20"/>
-        </w:rPr>
-        <w:t xml:space="preserve"> teams in different</w:t>
-      </w:r>
-      <w:r>
-        <w:rPr>
-          <w:rFonts w:ascii="Avenir Book" w:hAnsi="Avenir Book"/>
-          <w:sz w:val="20"/>
-          <w:szCs w:val="20"/>
-        </w:rPr>
-        <w:t xml:space="preserve"> </w:t>
-      </w:r>
-      <w:r>
-        <w:rPr>
-          <w:rFonts w:ascii="Avenir Book" w:hAnsi="Avenir Book"/>
-          <w:sz w:val="20"/>
-          <w:szCs w:val="20"/>
-        </w:rPr>
-        <w:t>geographies</w:t>
-      </w:r>
-      <w:r>
-        <w:rPr>
-          <w:rFonts w:ascii="Avenir Book" w:hAnsi="Avenir Book"/>
-          <w:sz w:val="20"/>
-          <w:szCs w:val="20"/>
-        </w:rPr>
-        <w:t>;</w:t>
-      </w:r>
-      <w:r>
-        <w:rPr>
-          <w:rFonts w:ascii="Avenir Book" w:hAnsi="Avenir Book"/>
-          <w:sz w:val="20"/>
-          <w:szCs w:val="20"/>
-        </w:rPr>
-        <w:t xml:space="preserve"> </w:t>
-      </w:r>
-      <w:r>
-        <w:rPr>
-          <w:rFonts w:ascii="Avenir Book" w:hAnsi="Avenir Book"/>
-          <w:sz w:val="20"/>
-          <w:szCs w:val="20"/>
-        </w:rPr>
-        <w:t>f</w:t>
-      </w:r>
-      <w:r>
-        <w:rPr>
-          <w:rFonts w:ascii="Avenir Book" w:hAnsi="Avenir Book"/>
-          <w:sz w:val="20"/>
-          <w:szCs w:val="20"/>
-        </w:rPr>
-        <w:t>oster</w:t>
-      </w:r>
-      <w:r>
-        <w:rPr>
-          <w:rFonts w:ascii="Avenir Book" w:hAnsi="Avenir Book"/>
-          <w:sz w:val="20"/>
-          <w:szCs w:val="20"/>
-        </w:rPr>
-        <w:t>ing</w:t>
-      </w:r>
-      <w:r>
-        <w:rPr>
-          <w:rFonts w:ascii="Avenir Book" w:hAnsi="Avenir Book"/>
-          <w:sz w:val="20"/>
-          <w:szCs w:val="20"/>
-        </w:rPr>
-        <w:t xml:space="preserve"> share understanding</w:t>
-      </w:r>
-      <w:r>
-        <w:rPr>
-          <w:rFonts w:ascii="Avenir Book" w:hAnsi="Avenir Book"/>
-          <w:sz w:val="20"/>
-          <w:szCs w:val="20"/>
-        </w:rPr>
-        <w:t xml:space="preserve"> and </w:t>
-      </w:r>
-      <w:r>
-        <w:rPr>
-          <w:rFonts w:ascii="Avenir Book" w:hAnsi="Avenir Book"/>
-          <w:sz w:val="20"/>
-          <w:szCs w:val="20"/>
-        </w:rPr>
-        <w:t>bridg</w:t>
-      </w:r>
-      <w:r>
-        <w:rPr>
-          <w:rFonts w:ascii="Avenir Book" w:hAnsi="Avenir Book"/>
-          <w:sz w:val="20"/>
-          <w:szCs w:val="20"/>
-        </w:rPr>
-        <w:t>ing</w:t>
-      </w:r>
-      <w:r>
-        <w:rPr>
-          <w:rFonts w:ascii="Avenir Book" w:hAnsi="Avenir Book"/>
-          <w:sz w:val="20"/>
-          <w:szCs w:val="20"/>
-        </w:rPr>
-        <w:t xml:space="preserve"> the gap between technical and business teams.</w:t>
+        <w:t xml:space="preserve">Launch support </w:t>
+      </w:r>
+      <w:r>
+        <w:rPr>
+          <w:rFonts w:ascii="Avenir Book" w:hAnsi="Avenir Book"/>
+          <w:sz w:val="20"/>
+          <w:szCs w:val="20"/>
+        </w:rPr>
+        <w:t>to</w:t>
+      </w:r>
+      <w:r>
+        <w:rPr>
+          <w:rFonts w:ascii="Avenir Book" w:hAnsi="Avenir Book"/>
+          <w:sz w:val="20"/>
+          <w:szCs w:val="20"/>
+        </w:rPr>
+        <w:t xml:space="preserve"> tiered channels</w:t>
+      </w:r>
+      <w:r>
+        <w:rPr>
+          <w:rFonts w:ascii="Avenir Book" w:hAnsi="Avenir Book"/>
+          <w:sz w:val="20"/>
+          <w:szCs w:val="20"/>
+        </w:rPr>
+        <w:t xml:space="preserve"> (Discovery+, Paramount+)</w:t>
+      </w:r>
+      <w:r>
+        <w:rPr>
+          <w:rFonts w:ascii="Avenir Book" w:hAnsi="Avenir Book"/>
+          <w:sz w:val="20"/>
+          <w:szCs w:val="20"/>
+        </w:rPr>
+        <w:t>, channel bundles</w:t>
+      </w:r>
+      <w:r>
+        <w:rPr>
+          <w:rFonts w:ascii="Avenir Book" w:hAnsi="Avenir Book"/>
+          <w:sz w:val="20"/>
+          <w:szCs w:val="20"/>
+        </w:rPr>
+        <w:t xml:space="preserve"> (HBO Max, Showtime, Lionsgate+, MGM)</w:t>
+      </w:r>
+      <w:r>
+        <w:rPr>
+          <w:rFonts w:ascii="Avenir Book" w:hAnsi="Avenir Book"/>
+          <w:sz w:val="20"/>
+          <w:szCs w:val="20"/>
+        </w:rPr>
+        <w:t>,</w:t>
+      </w:r>
+      <w:r>
+        <w:rPr>
+          <w:rFonts w:ascii="Avenir Book" w:hAnsi="Avenir Book"/>
+          <w:sz w:val="20"/>
+          <w:szCs w:val="20"/>
+        </w:rPr>
+        <w:t xml:space="preserve"> and sport live events channels</w:t>
+      </w:r>
+      <w:r>
+        <w:rPr>
+          <w:rFonts w:ascii="Avenir Book" w:hAnsi="Avenir Book"/>
+          <w:sz w:val="20"/>
+          <w:szCs w:val="20"/>
+        </w:rPr>
+        <w:t xml:space="preserve"> (MLB.tv, NBA League Pass)</w:t>
+      </w:r>
+      <w:r>
+        <w:rPr>
+          <w:rFonts w:ascii="Avenir Book" w:hAnsi="Avenir Book"/>
+          <w:sz w:val="20"/>
+          <w:szCs w:val="20"/>
+        </w:rPr>
+        <w:t xml:space="preserve"> in North America and Europe regions.</w:t>
       </w:r>
     </w:p>
     <w:p>
@@ -1098,23 +1098,143 @@
           <w:sz w:val="20"/>
           <w:szCs w:val="20"/>
         </w:rPr>
-        <w:t xml:space="preserve">Influence </w:t>
-      </w:r>
-      <w:r>
-        <w:rPr>
-          <w:rFonts w:ascii="Avenir Book" w:hAnsi="Avenir Book"/>
-          <w:sz w:val="20"/>
-          <w:szCs w:val="20"/>
-        </w:rPr>
-        <w:t xml:space="preserve">product </w:t>
-      </w:r>
-      <w:r>
-        <w:rPr>
-          <w:rFonts w:ascii="Avenir Book" w:hAnsi="Avenir Book"/>
-          <w:sz w:val="20"/>
-          <w:szCs w:val="20"/>
-        </w:rPr>
-        <w:t>roadmap prioritisation and resource allocation across different teams.</w:t>
+        <w:t>Manage</w:t>
+      </w:r>
+      <w:r>
+        <w:rPr>
+          <w:rFonts w:ascii="Avenir Book" w:hAnsi="Avenir Book"/>
+          <w:sz w:val="20"/>
+          <w:szCs w:val="20"/>
+        </w:rPr>
+        <w:t xml:space="preserve"> effort </w:t>
+      </w:r>
+      <w:r>
+        <w:rPr>
+          <w:rFonts w:ascii="Avenir Book" w:hAnsi="Avenir Book"/>
+          <w:sz w:val="20"/>
+          <w:szCs w:val="20"/>
+        </w:rPr>
+        <w:t>of</w:t>
+      </w:r>
+      <w:r>
+        <w:rPr>
+          <w:rFonts w:ascii="Avenir Book" w:hAnsi="Avenir Book"/>
+          <w:sz w:val="20"/>
+          <w:szCs w:val="20"/>
+        </w:rPr>
+        <w:t xml:space="preserve"> </w:t>
+      </w:r>
+      <w:r>
+        <w:rPr>
+          <w:rFonts w:ascii="Avenir Book" w:hAnsi="Avenir Book"/>
+          <w:sz w:val="20"/>
+          <w:szCs w:val="20"/>
+        </w:rPr>
+        <w:t>Tech, Product, Business, Finance, Marketing, and Legal</w:t>
+      </w:r>
+      <w:r>
+        <w:rPr>
+          <w:rFonts w:ascii="Avenir Book" w:hAnsi="Avenir Book"/>
+          <w:sz w:val="20"/>
+          <w:szCs w:val="20"/>
+        </w:rPr>
+        <w:t xml:space="preserve"> teams in different</w:t>
+      </w:r>
+      <w:r>
+        <w:rPr>
+          <w:rFonts w:ascii="Avenir Book" w:hAnsi="Avenir Book"/>
+          <w:sz w:val="20"/>
+          <w:szCs w:val="20"/>
+        </w:rPr>
+        <w:t xml:space="preserve"> </w:t>
+      </w:r>
+      <w:r>
+        <w:rPr>
+          <w:rFonts w:ascii="Avenir Book" w:hAnsi="Avenir Book"/>
+          <w:sz w:val="20"/>
+          <w:szCs w:val="20"/>
+        </w:rPr>
+        <w:t>geographies</w:t>
+      </w:r>
+      <w:r>
+        <w:rPr>
+          <w:rFonts w:ascii="Avenir Book" w:hAnsi="Avenir Book"/>
+          <w:sz w:val="20"/>
+          <w:szCs w:val="20"/>
+        </w:rPr>
+        <w:t>;</w:t>
+      </w:r>
+      <w:r>
+        <w:rPr>
+          <w:rFonts w:ascii="Avenir Book" w:hAnsi="Avenir Book"/>
+          <w:sz w:val="20"/>
+          <w:szCs w:val="20"/>
+        </w:rPr>
+        <w:t xml:space="preserve"> </w:t>
+      </w:r>
+      <w:r>
+        <w:rPr>
+          <w:rFonts w:ascii="Avenir Book" w:hAnsi="Avenir Book"/>
+          <w:sz w:val="20"/>
+          <w:szCs w:val="20"/>
+        </w:rPr>
+        <w:t>f</w:t>
+      </w:r>
+      <w:r>
+        <w:rPr>
+          <w:rFonts w:ascii="Avenir Book" w:hAnsi="Avenir Book"/>
+          <w:sz w:val="20"/>
+          <w:szCs w:val="20"/>
+        </w:rPr>
+        <w:t>oster</w:t>
+      </w:r>
+      <w:r>
+        <w:rPr>
+          <w:rFonts w:ascii="Avenir Book" w:hAnsi="Avenir Book"/>
+          <w:sz w:val="20"/>
+          <w:szCs w:val="20"/>
+        </w:rPr>
+        <w:t>ing</w:t>
+      </w:r>
+      <w:r>
+        <w:rPr>
+          <w:rFonts w:ascii="Avenir Book" w:hAnsi="Avenir Book"/>
+          <w:sz w:val="20"/>
+          <w:szCs w:val="20"/>
+        </w:rPr>
+        <w:t xml:space="preserve"> share understanding</w:t>
+      </w:r>
+      <w:r>
+        <w:rPr>
+          <w:rFonts w:ascii="Avenir Book" w:hAnsi="Avenir Book"/>
+          <w:sz w:val="20"/>
+          <w:szCs w:val="20"/>
+        </w:rPr>
+        <w:t xml:space="preserve"> and </w:t>
+      </w:r>
+      <w:r>
+        <w:rPr>
+          <w:rFonts w:ascii="Avenir Book" w:hAnsi="Avenir Book"/>
+          <w:sz w:val="20"/>
+          <w:szCs w:val="20"/>
+        </w:rPr>
+        <w:t>bridg</w:t>
+      </w:r>
+      <w:r>
+        <w:rPr>
+          <w:rFonts w:ascii="Avenir Book" w:hAnsi="Avenir Book"/>
+          <w:sz w:val="20"/>
+          <w:szCs w:val="20"/>
+        </w:rPr>
+        <w:t>ing</w:t>
+      </w:r>
+      <w:r>
+        <w:rPr>
+          <w:rFonts w:ascii="Avenir Book" w:hAnsi="Avenir Book"/>
+          <w:sz w:val="20"/>
+          <w:szCs w:val="20"/>
+        </w:rPr>
+        <w:t xml:space="preserve"> the gap between technical and business teams.</w:t>
       </w:r>
     </w:p>
     <w:p>
@@ -1136,39 +1256,23 @@
           <w:sz w:val="20"/>
           <w:szCs w:val="20"/>
         </w:rPr>
-        <w:t xml:space="preserve">Create and maintain delivery plans, </w:t>
-      </w:r>
-      <w:r>
-        <w:rPr>
-          <w:rFonts w:ascii="Avenir Book" w:hAnsi="Avenir Book"/>
-          <w:sz w:val="20"/>
-          <w:szCs w:val="20"/>
-        </w:rPr>
-        <w:t xml:space="preserve">track milestones, </w:t>
-      </w:r>
-      <w:r>
-        <w:rPr>
-          <w:rFonts w:ascii="Avenir Book" w:hAnsi="Avenir Book"/>
-          <w:sz w:val="20"/>
-          <w:szCs w:val="20"/>
-        </w:rPr>
-        <w:t>assess</w:t>
-      </w:r>
-      <w:r>
-        <w:rPr>
-          <w:rFonts w:ascii="Avenir Book" w:hAnsi="Avenir Book"/>
-          <w:sz w:val="20"/>
-          <w:szCs w:val="20"/>
-        </w:rPr>
-        <w:t xml:space="preserve"> risks, and communicate </w:t>
-      </w:r>
-      <w:r>
-        <w:rPr>
-          <w:rFonts w:ascii="Avenir Book" w:hAnsi="Avenir Book"/>
-          <w:sz w:val="20"/>
-          <w:szCs w:val="20"/>
-        </w:rPr>
-        <w:t>status to stakeholders up to senior leadership.</w:t>
+        <w:t xml:space="preserve">Influence </w:t>
+      </w:r>
+      <w:r>
+        <w:rPr>
+          <w:rFonts w:ascii="Avenir Book" w:hAnsi="Avenir Book"/>
+          <w:sz w:val="20"/>
+          <w:szCs w:val="20"/>
+        </w:rPr>
+        <w:t xml:space="preserve">product </w:t>
+      </w:r>
+      <w:r>
+        <w:rPr>
+          <w:rFonts w:ascii="Avenir Book" w:hAnsi="Avenir Book"/>
+          <w:sz w:val="20"/>
+          <w:szCs w:val="20"/>
+        </w:rPr>
+        <w:t>roadmap prioritisation and resource allocation across different teams.</w:t>
       </w:r>
     </w:p>
     <w:p>
@@ -1190,112 +1294,40 @@
           <w:sz w:val="20"/>
           <w:szCs w:val="20"/>
         </w:rPr>
-        <w:t xml:space="preserve">Simplify </w:t>
-      </w:r>
-      <w:r>
-        <w:rPr>
-          <w:rFonts w:ascii="Avenir Book" w:hAnsi="Avenir Book"/>
-          <w:sz w:val="20"/>
-          <w:szCs w:val="20"/>
-        </w:rPr>
-        <w:t xml:space="preserve">large, complex, and cross-functional </w:t>
-      </w:r>
-      <w:r>
-        <w:rPr>
-          <w:rFonts w:ascii="Avenir Book" w:hAnsi="Avenir Book"/>
-          <w:sz w:val="20"/>
-          <w:szCs w:val="20"/>
-        </w:rPr>
-        <w:t xml:space="preserve">delivery process into </w:t>
-      </w:r>
-      <w:r>
-        <w:rPr>
-          <w:rFonts w:ascii="Avenir Book" w:hAnsi="Avenir Book"/>
-          <w:sz w:val="20"/>
-          <w:szCs w:val="20"/>
-        </w:rPr>
-        <w:t>repeatable standard operating models</w:t>
-      </w:r>
-      <w:r>
-        <w:rPr>
-          <w:rFonts w:ascii="Avenir Book" w:hAnsi="Avenir Book"/>
-          <w:sz w:val="20"/>
-          <w:szCs w:val="20"/>
-        </w:rPr>
-        <w:t xml:space="preserve">. </w:t>
-      </w:r>
-    </w:p>
-    <w:p>
-      <w:pPr>
-        <w:rPr>
-          <w:rFonts w:ascii="Avenir Book" w:hAnsi="Avenir Book"/>
-          <w:b/>
-          <w:bCs/>
-          <w:sz w:val="20"/>
-          <w:szCs w:val="20"/>
-        </w:rPr>
-      </w:pPr>
-    </w:p>
-    <w:p>
-      <w:pPr>
-        <w:rPr>
-          <w:rFonts w:ascii="Avenir Heavy" w:hAnsi="Avenir Heavy"/>
-          <w:b/>
-          <w:bCs/>
-          <w:sz w:val="20"/>
-          <w:szCs w:val="20"/>
-        </w:rPr>
-      </w:pPr>
-      <w:r>
-        <w:rPr>
-          <w:rFonts w:ascii="Avenir Heavy" w:hAnsi="Avenir Heavy"/>
-          <w:b/>
-          <w:bCs/>
-          <w:sz w:val="20"/>
-          <w:szCs w:val="20"/>
-        </w:rPr>
-        <w:t>Head of Engineering | Mapcity from Equifax</w:t>
-      </w:r>
-    </w:p>
-    <w:p>
-      <w:pPr>
-        <w:rPr>
-          <w:rFonts w:ascii="Avenir Book" w:hAnsi="Avenir Book"/>
-          <w:i/>
-          <w:iCs/>
-          <w:sz w:val="18"/>
-          <w:szCs w:val="18"/>
-        </w:rPr>
-      </w:pPr>
-      <w:r>
-        <w:rPr>
-          <w:rFonts w:ascii="Avenir Book" w:hAnsi="Avenir Book"/>
-          <w:i/>
-          <w:iCs/>
-          <w:sz w:val="18"/>
-          <w:szCs w:val="18"/>
-        </w:rPr>
-        <w:t xml:space="preserve">Santiago, Chile | September 2017 – </w:t>
-      </w:r>
-      <w:r>
-        <w:rPr>
-          <w:rFonts w:ascii="Avenir Book" w:hAnsi="Avenir Book"/>
-          <w:i/>
-          <w:iCs/>
-          <w:sz w:val="18"/>
-          <w:szCs w:val="18"/>
-        </w:rPr>
-        <w:t>November 2019</w:t>
-      </w:r>
-    </w:p>
-    <w:p>
-      <w:pPr>
-        <w:rPr>
-          <w:rFonts w:ascii="Avenir Book" w:hAnsi="Avenir Book"/>
-          <w:sz w:val="20"/>
-          <w:szCs w:val="20"/>
-        </w:rPr>
-      </w:pPr>
+        <w:t xml:space="preserve">Create and maintain delivery plans, </w:t>
+      </w:r>
+      <w:r>
+        <w:rPr>
+          <w:rFonts w:ascii="Avenir Book" w:hAnsi="Avenir Book"/>
+          <w:sz w:val="20"/>
+          <w:szCs w:val="20"/>
+        </w:rPr>
+        <w:t xml:space="preserve">track milestones, </w:t>
+      </w:r>
+      <w:r>
+        <w:rPr>
+          <w:rFonts w:ascii="Avenir Book" w:hAnsi="Avenir Book"/>
+          <w:sz w:val="20"/>
+          <w:szCs w:val="20"/>
+        </w:rPr>
+        <w:t>assess</w:t>
+      </w:r>
+      <w:r>
+        <w:rPr>
+          <w:rFonts w:ascii="Avenir Book" w:hAnsi="Avenir Book"/>
+          <w:sz w:val="20"/>
+          <w:szCs w:val="20"/>
+        </w:rPr>
+        <w:t xml:space="preserve"> risks, and communicate </w:t>
+      </w:r>
+      <w:r>
+        <w:rPr>
+          <w:rFonts w:ascii="Avenir Book" w:hAnsi="Avenir Book"/>
+          <w:sz w:val="20"/>
+          <w:szCs w:val="20"/>
+        </w:rPr>
+        <w:t>status to stakeholders up to senior leadership.</w:t>
+      </w:r>
     </w:p>
     <w:p>
       <w:pPr>
@@ -1316,136 +1348,134 @@
           <w:sz w:val="20"/>
           <w:szCs w:val="20"/>
         </w:rPr>
-        <w:t>Led the</w:t>
-      </w:r>
-      <w:r>
-        <w:rPr>
-          <w:rFonts w:ascii="Avenir Book" w:hAnsi="Avenir Book"/>
-          <w:sz w:val="20"/>
-          <w:szCs w:val="20"/>
-        </w:rPr>
-        <w:t xml:space="preserve"> </w:t>
-      </w:r>
-      <w:r>
-        <w:rPr>
-          <w:rFonts w:ascii="Avenir Book" w:hAnsi="Avenir Book"/>
-          <w:sz w:val="20"/>
-          <w:szCs w:val="20"/>
-        </w:rPr>
-        <w:t>Software E</w:t>
-      </w:r>
-      <w:r>
-        <w:rPr>
-          <w:rFonts w:ascii="Avenir Book" w:hAnsi="Avenir Book"/>
-          <w:sz w:val="20"/>
-          <w:szCs w:val="20"/>
-        </w:rPr>
-        <w:t xml:space="preserve">ngineering </w:t>
-      </w:r>
-      <w:r>
-        <w:rPr>
-          <w:rFonts w:ascii="Avenir Book" w:hAnsi="Avenir Book"/>
-          <w:sz w:val="20"/>
-          <w:szCs w:val="20"/>
-        </w:rPr>
-        <w:t>area</w:t>
-      </w:r>
-      <w:r>
-        <w:rPr>
-          <w:rFonts w:ascii="Avenir Book" w:hAnsi="Avenir Book"/>
-          <w:sz w:val="20"/>
-          <w:szCs w:val="20"/>
-        </w:rPr>
-        <w:t xml:space="preserve"> for the </w:t>
-      </w:r>
-      <w:r>
-        <w:rPr>
-          <w:rFonts w:ascii="Avenir Book" w:hAnsi="Avenir Book"/>
-          <w:sz w:val="20"/>
-          <w:szCs w:val="20"/>
-        </w:rPr>
-        <w:t>G</w:t>
-      </w:r>
-      <w:r>
-        <w:rPr>
-          <w:rFonts w:ascii="Avenir Book" w:hAnsi="Avenir Book"/>
-          <w:sz w:val="20"/>
-          <w:szCs w:val="20"/>
-        </w:rPr>
-        <w:t>eo-</w:t>
-      </w:r>
-      <w:r>
-        <w:rPr>
-          <w:rFonts w:ascii="Avenir Book" w:hAnsi="Avenir Book"/>
-          <w:sz w:val="20"/>
-          <w:szCs w:val="20"/>
-        </w:rPr>
-        <w:t>M</w:t>
-      </w:r>
-      <w:r>
-        <w:rPr>
-          <w:rFonts w:ascii="Avenir Book" w:hAnsi="Avenir Book"/>
-          <w:sz w:val="20"/>
-          <w:szCs w:val="20"/>
-        </w:rPr>
-        <w:t>arketing organi</w:t>
-      </w:r>
-      <w:r>
-        <w:rPr>
-          <w:rFonts w:ascii="Avenir Book" w:hAnsi="Avenir Book"/>
-          <w:sz w:val="20"/>
-          <w:szCs w:val="20"/>
-        </w:rPr>
-        <w:t>s</w:t>
-      </w:r>
-      <w:r>
-        <w:rPr>
-          <w:rFonts w:ascii="Avenir Book" w:hAnsi="Avenir Book"/>
-          <w:sz w:val="20"/>
-          <w:szCs w:val="20"/>
-        </w:rPr>
-        <w:t xml:space="preserve">ation, growing it from </w:t>
-      </w:r>
-      <w:r>
-        <w:rPr>
-          <w:rFonts w:ascii="Avenir Book" w:hAnsi="Avenir Book"/>
-          <w:sz w:val="20"/>
-          <w:szCs w:val="20"/>
-        </w:rPr>
-        <w:t>8</w:t>
-      </w:r>
-      <w:r>
-        <w:rPr>
-          <w:rFonts w:ascii="Avenir Book" w:hAnsi="Avenir Book"/>
-          <w:sz w:val="20"/>
-          <w:szCs w:val="20"/>
-        </w:rPr>
-        <w:t xml:space="preserve"> to 20 engineers</w:t>
-      </w:r>
-      <w:r>
-        <w:rPr>
-          <w:rFonts w:ascii="Avenir Book" w:hAnsi="Avenir Book"/>
-          <w:sz w:val="20"/>
-          <w:szCs w:val="20"/>
-        </w:rPr>
-        <w:t xml:space="preserve">, including Development, </w:t>
-      </w:r>
-      <w:r>
-        <w:rPr>
-          <w:rFonts w:ascii="Avenir Book" w:hAnsi="Avenir Book"/>
-          <w:sz w:val="20"/>
-          <w:szCs w:val="20"/>
-        </w:rPr>
-        <w:t>Sys Admin</w:t>
-      </w:r>
-      <w:r>
-        <w:rPr>
-          <w:rFonts w:ascii="Avenir Book" w:hAnsi="Avenir Book"/>
-          <w:sz w:val="20"/>
-          <w:szCs w:val="20"/>
-        </w:rPr>
-        <w:t>, QA, and IT Support.</w:t>
-      </w:r>
+        <w:t xml:space="preserve">Simplify </w:t>
+      </w:r>
+      <w:r>
+        <w:rPr>
+          <w:rFonts w:ascii="Avenir Book" w:hAnsi="Avenir Book"/>
+          <w:sz w:val="20"/>
+          <w:szCs w:val="20"/>
+        </w:rPr>
+        <w:t xml:space="preserve">large, complex, and cross-functional </w:t>
+      </w:r>
+      <w:r>
+        <w:rPr>
+          <w:rFonts w:ascii="Avenir Book" w:hAnsi="Avenir Book"/>
+          <w:sz w:val="20"/>
+          <w:szCs w:val="20"/>
+        </w:rPr>
+        <w:t xml:space="preserve">delivery process into </w:t>
+      </w:r>
+      <w:r>
+        <w:rPr>
+          <w:rFonts w:ascii="Avenir Book" w:hAnsi="Avenir Book"/>
+          <w:sz w:val="20"/>
+          <w:szCs w:val="20"/>
+        </w:rPr>
+        <w:t>repeatable standard operating models</w:t>
+      </w:r>
+      <w:r>
+        <w:rPr>
+          <w:rFonts w:ascii="Avenir Book" w:hAnsi="Avenir Book"/>
+          <w:sz w:val="20"/>
+          <w:szCs w:val="20"/>
+        </w:rPr>
+        <w:t xml:space="preserve">. </w:t>
+      </w:r>
+    </w:p>
+    <w:p>
+      <w:pPr>
+        <w:rPr>
+          <w:rFonts w:ascii="Avenir Book" w:hAnsi="Avenir Book"/>
+          <w:b/>
+          <w:bCs/>
+          <w:sz w:val="20"/>
+          <w:szCs w:val="20"/>
+        </w:rPr>
+      </w:pPr>
+    </w:p>
+    <w:p>
+      <w:pPr>
+        <w:rPr>
+          <w:rFonts w:ascii="Avenir Heavy" w:hAnsi="Avenir Heavy"/>
+          <w:b/>
+          <w:bCs/>
+          <w:sz w:val="20"/>
+          <w:szCs w:val="20"/>
+        </w:rPr>
+      </w:pPr>
+      <w:r>
+        <w:rPr>
+          <w:rFonts w:ascii="Avenir Heavy" w:hAnsi="Avenir Heavy"/>
+          <w:b/>
+          <w:bCs/>
+          <w:sz w:val="20"/>
+          <w:szCs w:val="20"/>
+        </w:rPr>
+        <w:t xml:space="preserve">Head of Engineering | </w:t>
+      </w:r>
+      <w:proofErr w:type="spellStart"/>
+      <w:r>
+        <w:rPr>
+          <w:rFonts w:ascii="Avenir Heavy" w:hAnsi="Avenir Heavy"/>
+          <w:b/>
+          <w:bCs/>
+          <w:sz w:val="20"/>
+          <w:szCs w:val="20"/>
+        </w:rPr>
+        <w:t>Mapcity</w:t>
+      </w:r>
+      <w:proofErr w:type="spellEnd"/>
+      <w:r>
+        <w:rPr>
+          <w:rFonts w:ascii="Avenir Heavy" w:hAnsi="Avenir Heavy"/>
+          <w:b/>
+          <w:bCs/>
+          <w:sz w:val="20"/>
+          <w:szCs w:val="20"/>
+        </w:rPr>
+        <w:t xml:space="preserve"> from Equifax</w:t>
+      </w:r>
+    </w:p>
+    <w:p>
+      <w:pPr>
+        <w:rPr>
+          <w:rFonts w:ascii="Avenir Book" w:hAnsi="Avenir Book"/>
+          <w:i/>
+          <w:iCs/>
+          <w:sz w:val="18"/>
+          <w:szCs w:val="18"/>
+        </w:rPr>
+      </w:pPr>
+      <w:r>
+        <w:rPr>
+          <w:rFonts w:ascii="Avenir Book" w:hAnsi="Avenir Book"/>
+          <w:i/>
+          <w:iCs/>
+          <w:sz w:val="18"/>
+          <w:szCs w:val="18"/>
+        </w:rPr>
+        <w:t xml:space="preserve">Santiago, Chile | September 2017 – </w:t>
+      </w:r>
+      <w:r>
+        <w:rPr>
+          <w:rFonts w:ascii="Avenir Book" w:hAnsi="Avenir Book"/>
+          <w:i/>
+          <w:iCs/>
+          <w:sz w:val="18"/>
+          <w:szCs w:val="18"/>
+        </w:rPr>
+        <w:t>November 2019</w:t>
+      </w:r>
+    </w:p>
+    <w:p>
+      <w:pPr>
+        <w:rPr>
+          <w:rFonts w:ascii="Avenir Book" w:hAnsi="Avenir Book"/>
+          <w:sz w:val="20"/>
+          <w:szCs w:val="20"/>
+        </w:rPr>
+      </w:pPr>
     </w:p>
     <w:p>
       <w:pPr>
@@ -1466,31 +1496,135 @@
           <w:sz w:val="20"/>
           <w:szCs w:val="20"/>
         </w:rPr>
-        <w:t xml:space="preserve">Established engineering best practices in </w:t>
-      </w:r>
-      <w:r>
-        <w:rPr>
-          <w:rFonts w:ascii="Avenir Book" w:hAnsi="Avenir Book"/>
-          <w:sz w:val="20"/>
-          <w:szCs w:val="20"/>
-        </w:rPr>
-        <w:t>development</w:t>
-      </w:r>
-      <w:r>
-        <w:rPr>
-          <w:rFonts w:ascii="Avenir Book" w:hAnsi="Avenir Book"/>
-          <w:sz w:val="20"/>
-          <w:szCs w:val="20"/>
-        </w:rPr>
-        <w:t>, testing, continuous delivery</w:t>
-      </w:r>
-      <w:r>
-        <w:rPr>
-          <w:rFonts w:ascii="Avenir Book" w:hAnsi="Avenir Book"/>
-          <w:sz w:val="20"/>
-          <w:szCs w:val="20"/>
-        </w:rPr>
-        <w:t>, and security.</w:t>
+        <w:t>Led the</w:t>
+      </w:r>
+      <w:r>
+        <w:rPr>
+          <w:rFonts w:ascii="Avenir Book" w:hAnsi="Avenir Book"/>
+          <w:sz w:val="20"/>
+          <w:szCs w:val="20"/>
+        </w:rPr>
+        <w:t xml:space="preserve"> </w:t>
+      </w:r>
+      <w:r>
+        <w:rPr>
+          <w:rFonts w:ascii="Avenir Book" w:hAnsi="Avenir Book"/>
+          <w:sz w:val="20"/>
+          <w:szCs w:val="20"/>
+        </w:rPr>
+        <w:t>Software E</w:t>
+      </w:r>
+      <w:r>
+        <w:rPr>
+          <w:rFonts w:ascii="Avenir Book" w:hAnsi="Avenir Book"/>
+          <w:sz w:val="20"/>
+          <w:szCs w:val="20"/>
+        </w:rPr>
+        <w:t xml:space="preserve">ngineering </w:t>
+      </w:r>
+      <w:r>
+        <w:rPr>
+          <w:rFonts w:ascii="Avenir Book" w:hAnsi="Avenir Book"/>
+          <w:sz w:val="20"/>
+          <w:szCs w:val="20"/>
+        </w:rPr>
+        <w:t>area</w:t>
+      </w:r>
+      <w:r>
+        <w:rPr>
+          <w:rFonts w:ascii="Avenir Book" w:hAnsi="Avenir Book"/>
+          <w:sz w:val="20"/>
+          <w:szCs w:val="20"/>
+        </w:rPr>
+        <w:t xml:space="preserve"> for the </w:t>
+      </w:r>
+      <w:r>
+        <w:rPr>
+          <w:rFonts w:ascii="Avenir Book" w:hAnsi="Avenir Book"/>
+          <w:sz w:val="20"/>
+          <w:szCs w:val="20"/>
+        </w:rPr>
+        <w:t>G</w:t>
+      </w:r>
+      <w:r>
+        <w:rPr>
+          <w:rFonts w:ascii="Avenir Book" w:hAnsi="Avenir Book"/>
+          <w:sz w:val="20"/>
+          <w:szCs w:val="20"/>
+        </w:rPr>
+        <w:t>eo-</w:t>
+      </w:r>
+      <w:r>
+        <w:rPr>
+          <w:rFonts w:ascii="Avenir Book" w:hAnsi="Avenir Book"/>
+          <w:sz w:val="20"/>
+          <w:szCs w:val="20"/>
+        </w:rPr>
+        <w:t>M</w:t>
+      </w:r>
+      <w:r>
+        <w:rPr>
+          <w:rFonts w:ascii="Avenir Book" w:hAnsi="Avenir Book"/>
+          <w:sz w:val="20"/>
+          <w:szCs w:val="20"/>
+        </w:rPr>
+        <w:t>arketing organi</w:t>
+      </w:r>
+      <w:r>
+        <w:rPr>
+          <w:rFonts w:ascii="Avenir Book" w:hAnsi="Avenir Book"/>
+          <w:sz w:val="20"/>
+          <w:szCs w:val="20"/>
+        </w:rPr>
+        <w:t>s</w:t>
+      </w:r>
+      <w:r>
+        <w:rPr>
+          <w:rFonts w:ascii="Avenir Book" w:hAnsi="Avenir Book"/>
+          <w:sz w:val="20"/>
+          <w:szCs w:val="20"/>
+        </w:rPr>
+        <w:t xml:space="preserve">ation, growing it from </w:t>
+      </w:r>
+      <w:r>
+        <w:rPr>
+          <w:rFonts w:ascii="Avenir Book" w:hAnsi="Avenir Book"/>
+          <w:sz w:val="20"/>
+          <w:szCs w:val="20"/>
+        </w:rPr>
+        <w:t>8</w:t>
+      </w:r>
+      <w:r>
+        <w:rPr>
+          <w:rFonts w:ascii="Avenir Book" w:hAnsi="Avenir Book"/>
+          <w:sz w:val="20"/>
+          <w:szCs w:val="20"/>
+        </w:rPr>
+        <w:t xml:space="preserve"> to 20 engineers</w:t>
+      </w:r>
+      <w:r>
+        <w:rPr>
+          <w:rFonts w:ascii="Avenir Book" w:hAnsi="Avenir Book"/>
+          <w:sz w:val="20"/>
+          <w:szCs w:val="20"/>
+        </w:rPr>
+        <w:t xml:space="preserve">, including Development, </w:t>
+      </w:r>
+      <w:r>
+        <w:rPr>
+          <w:rFonts w:ascii="Avenir Book" w:hAnsi="Avenir Book"/>
+          <w:sz w:val="20"/>
+          <w:szCs w:val="20"/>
+        </w:rPr>
+        <w:t>Sys Admin</w:t>
+      </w:r>
+      <w:r>
+        <w:rPr>
+          <w:rFonts w:ascii="Avenir Book" w:hAnsi="Avenir Book"/>
+          <w:sz w:val="20"/>
+          <w:szCs w:val="20"/>
+        </w:rPr>
+        <w:t>, QA, and IT Support.</w:t>
       </w:r>
     </w:p>
     <w:p>
@@ -1512,71 +1646,31 @@
           <w:sz w:val="20"/>
           <w:szCs w:val="20"/>
         </w:rPr>
-        <w:t>I</w:t>
-      </w:r>
-      <w:r>
-        <w:rPr>
-          <w:rFonts w:ascii="Avenir Book" w:hAnsi="Avenir Book"/>
-          <w:sz w:val="20"/>
-          <w:szCs w:val="20"/>
-        </w:rPr>
-        <w:t>mplemented scalable</w:t>
-      </w:r>
-      <w:r>
-        <w:rPr>
-          <w:rFonts w:ascii="Avenir Book" w:hAnsi="Avenir Book"/>
-          <w:sz w:val="20"/>
-          <w:szCs w:val="20"/>
-        </w:rPr>
-        <w:t xml:space="preserve"> and</w:t>
-      </w:r>
-      <w:r>
-        <w:rPr>
-          <w:rFonts w:ascii="Avenir Book" w:hAnsi="Avenir Book"/>
-          <w:sz w:val="20"/>
-          <w:szCs w:val="20"/>
-        </w:rPr>
-        <w:t xml:space="preserve"> </w:t>
-      </w:r>
-      <w:r>
-        <w:rPr>
-          <w:rFonts w:ascii="Avenir Book" w:hAnsi="Avenir Book"/>
-          <w:sz w:val="20"/>
-          <w:szCs w:val="20"/>
-        </w:rPr>
-        <w:t xml:space="preserve">redundant </w:t>
-      </w:r>
-      <w:r>
-        <w:rPr>
-          <w:rFonts w:ascii="Avenir Book" w:hAnsi="Avenir Book"/>
-          <w:sz w:val="20"/>
-          <w:szCs w:val="20"/>
-        </w:rPr>
-        <w:t>cloud infrastructure</w:t>
-      </w:r>
-      <w:r>
-        <w:rPr>
-          <w:rFonts w:ascii="Avenir Book" w:hAnsi="Avenir Book"/>
-          <w:sz w:val="20"/>
-          <w:szCs w:val="20"/>
-        </w:rPr>
-        <w:t xml:space="preserve"> </w:t>
-      </w:r>
-      <w:r>
-        <w:rPr>
-          <w:rFonts w:ascii="Avenir Book" w:hAnsi="Avenir Book"/>
-          <w:sz w:val="20"/>
-          <w:szCs w:val="20"/>
-        </w:rPr>
-        <w:t xml:space="preserve">in AWS and GCP which enabled </w:t>
-      </w:r>
-      <w:r>
-        <w:rPr>
-          <w:rFonts w:ascii="Avenir Book" w:hAnsi="Avenir Book"/>
-          <w:sz w:val="20"/>
-          <w:szCs w:val="20"/>
-        </w:rPr>
-        <w:t>the integration of Mapcity with Equifax.</w:t>
+        <w:t xml:space="preserve">Established engineering best practices in </w:t>
+      </w:r>
+      <w:r>
+        <w:rPr>
+          <w:rFonts w:ascii="Avenir Book" w:hAnsi="Avenir Book"/>
+          <w:sz w:val="20"/>
+          <w:szCs w:val="20"/>
+        </w:rPr>
+        <w:t>development</w:t>
+      </w:r>
+      <w:r>
+        <w:rPr>
+          <w:rFonts w:ascii="Avenir Book" w:hAnsi="Avenir Book"/>
+          <w:sz w:val="20"/>
+          <w:szCs w:val="20"/>
+        </w:rPr>
+        <w:t>, testing, continuous delivery</w:t>
+      </w:r>
+      <w:r>
+        <w:rPr>
+          <w:rFonts w:ascii="Avenir Book" w:hAnsi="Avenir Book"/>
+          <w:sz w:val="20"/>
+          <w:szCs w:val="20"/>
+        </w:rPr>
+        <w:t>, and security.</w:t>
       </w:r>
     </w:p>
     <w:p>
@@ -1598,39 +1692,23 @@
           <w:sz w:val="20"/>
           <w:szCs w:val="20"/>
         </w:rPr>
-        <w:t>S</w:t>
-      </w:r>
-      <w:r>
-        <w:rPr>
-          <w:rFonts w:ascii="Avenir Book" w:hAnsi="Avenir Book"/>
-          <w:sz w:val="20"/>
-          <w:szCs w:val="20"/>
-        </w:rPr>
-        <w:t xml:space="preserve">et up </w:t>
-      </w:r>
-      <w:r>
-        <w:rPr>
-          <w:rFonts w:ascii="Avenir Book" w:hAnsi="Avenir Book"/>
-          <w:sz w:val="20"/>
-          <w:szCs w:val="20"/>
-        </w:rPr>
-        <w:t xml:space="preserve">agile </w:t>
-      </w:r>
-      <w:r>
-        <w:rPr>
-          <w:rFonts w:ascii="Avenir Book" w:hAnsi="Avenir Book"/>
-          <w:sz w:val="20"/>
-          <w:szCs w:val="20"/>
-        </w:rPr>
-        <w:t xml:space="preserve">product development </w:t>
-      </w:r>
-      <w:r>
-        <w:rPr>
-          <w:rFonts w:ascii="Avenir Book" w:hAnsi="Avenir Book"/>
-          <w:sz w:val="20"/>
-          <w:szCs w:val="20"/>
-        </w:rPr>
-        <w:t>framework</w:t>
+        <w:t>I</w:t>
+      </w:r>
+      <w:r>
+        <w:rPr>
+          <w:rFonts w:ascii="Avenir Book" w:hAnsi="Avenir Book"/>
+          <w:sz w:val="20"/>
+          <w:szCs w:val="20"/>
+        </w:rPr>
+        <w:t>mplemented scalable</w:t>
+      </w:r>
+      <w:r>
+        <w:rPr>
+          <w:rFonts w:ascii="Avenir Book" w:hAnsi="Avenir Book"/>
+          <w:sz w:val="20"/>
+          <w:szCs w:val="20"/>
+        </w:rPr>
+        <w:t xml:space="preserve"> and</w:t>
       </w:r>
       <w:r>
         <w:rPr>
@@ -1646,63 +1724,57 @@
           <w:sz w:val="20"/>
           <w:szCs w:val="20"/>
         </w:rPr>
-        <w:t>with</w:t>
-      </w:r>
-      <w:r>
-        <w:rPr>
-          <w:rFonts w:ascii="Avenir Book" w:hAnsi="Avenir Book"/>
-          <w:sz w:val="20"/>
-          <w:szCs w:val="20"/>
-        </w:rPr>
-        <w:t xml:space="preserve"> Business, Product</w:t>
-      </w:r>
-      <w:r>
-        <w:rPr>
-          <w:rFonts w:ascii="Avenir Book" w:hAnsi="Avenir Book"/>
-          <w:sz w:val="20"/>
-          <w:szCs w:val="20"/>
-        </w:rPr>
-        <w:t>,</w:t>
-      </w:r>
-      <w:r>
-        <w:rPr>
-          <w:rFonts w:ascii="Avenir Book" w:hAnsi="Avenir Book"/>
-          <w:sz w:val="20"/>
-          <w:szCs w:val="20"/>
-        </w:rPr>
-        <w:t xml:space="preserve"> and </w:t>
-      </w:r>
-      <w:r>
-        <w:rPr>
-          <w:rFonts w:ascii="Avenir Book" w:hAnsi="Avenir Book"/>
-          <w:sz w:val="20"/>
-          <w:szCs w:val="20"/>
-        </w:rPr>
-        <w:t>Engineering</w:t>
-      </w:r>
-      <w:r>
-        <w:rPr>
-          <w:rFonts w:ascii="Avenir Book" w:hAnsi="Avenir Book"/>
-          <w:sz w:val="20"/>
-          <w:szCs w:val="20"/>
-        </w:rPr>
-        <w:t xml:space="preserve"> teams</w:t>
-      </w:r>
-      <w:r>
-        <w:rPr>
-          <w:rFonts w:ascii="Avenir Book" w:hAnsi="Avenir Book"/>
-          <w:sz w:val="20"/>
-          <w:szCs w:val="20"/>
-        </w:rPr>
-        <w:t xml:space="preserve"> which facilitated launch of </w:t>
-      </w:r>
-      <w:r>
-        <w:rPr>
-          <w:rFonts w:ascii="Avenir Book" w:hAnsi="Avenir Book"/>
-          <w:sz w:val="20"/>
-          <w:szCs w:val="20"/>
-        </w:rPr>
-        <w:t>5 geo-marketing products in 3 Latin American countries.</w:t>
+        <w:t xml:space="preserve">redundant </w:t>
+      </w:r>
+      <w:r>
+        <w:rPr>
+          <w:rFonts w:ascii="Avenir Book" w:hAnsi="Avenir Book"/>
+          <w:sz w:val="20"/>
+          <w:szCs w:val="20"/>
+        </w:rPr>
+        <w:t>cloud infrastructure</w:t>
+      </w:r>
+      <w:r>
+        <w:rPr>
+          <w:rFonts w:ascii="Avenir Book" w:hAnsi="Avenir Book"/>
+          <w:sz w:val="20"/>
+          <w:szCs w:val="20"/>
+        </w:rPr>
+        <w:t xml:space="preserve"> </w:t>
+      </w:r>
+      <w:r>
+        <w:rPr>
+          <w:rFonts w:ascii="Avenir Book" w:hAnsi="Avenir Book"/>
+          <w:sz w:val="20"/>
+          <w:szCs w:val="20"/>
+        </w:rPr>
+        <w:t xml:space="preserve">in AWS and GCP which enabled </w:t>
+      </w:r>
+      <w:r>
+        <w:rPr>
+          <w:rFonts w:ascii="Avenir Book" w:hAnsi="Avenir Book"/>
+          <w:sz w:val="20"/>
+          <w:szCs w:val="20"/>
+        </w:rPr>
+        <w:t xml:space="preserve">the integration of </w:t>
+      </w:r>
+      <w:proofErr w:type="spellStart"/>
+      <w:r>
+        <w:rPr>
+          <w:rFonts w:ascii="Avenir Book" w:hAnsi="Avenir Book"/>
+          <w:sz w:val="20"/>
+          <w:szCs w:val="20"/>
+        </w:rPr>
+        <w:t>Mapcity</w:t>
+      </w:r>
+      <w:proofErr w:type="spellEnd"/>
+      <w:r>
+        <w:rPr>
+          <w:rFonts w:ascii="Avenir Book" w:hAnsi="Avenir Book"/>
+          <w:sz w:val="20"/>
+          <w:szCs w:val="20"/>
+        </w:rPr>
+        <w:t xml:space="preserve"> with Equifax.</w:t>
       </w:r>
     </w:p>
     <w:p>
@@ -1714,19 +1786,49 @@
         </w:numPr>
         <w:rPr>
           <w:rFonts w:ascii="Avenir Book" w:hAnsi="Avenir Book"/>
-          <w:b/>
-          <w:bCs/>
-          <w:sz w:val="20"/>
-          <w:szCs w:val="20"/>
-        </w:rPr>
-      </w:pPr>
-      <w:r>
-        <w:rPr>
-          <w:rFonts w:ascii="Avenir Book" w:hAnsi="Avenir Book"/>
-          <w:sz w:val="20"/>
-          <w:szCs w:val="20"/>
-        </w:rPr>
-        <w:t>Built and implemented</w:t>
+          <w:sz w:val="20"/>
+          <w:szCs w:val="20"/>
+        </w:rPr>
+      </w:pPr>
+      <w:r>
+        <w:rPr>
+          <w:rFonts w:ascii="Avenir Book" w:hAnsi="Avenir Book"/>
+          <w:sz w:val="20"/>
+          <w:szCs w:val="20"/>
+        </w:rPr>
+        <w:t>S</w:t>
+      </w:r>
+      <w:r>
+        <w:rPr>
+          <w:rFonts w:ascii="Avenir Book" w:hAnsi="Avenir Book"/>
+          <w:sz w:val="20"/>
+          <w:szCs w:val="20"/>
+        </w:rPr>
+        <w:t xml:space="preserve">et up </w:t>
+      </w:r>
+      <w:r>
+        <w:rPr>
+          <w:rFonts w:ascii="Avenir Book" w:hAnsi="Avenir Book"/>
+          <w:sz w:val="20"/>
+          <w:szCs w:val="20"/>
+        </w:rPr>
+        <w:t xml:space="preserve">agile </w:t>
+      </w:r>
+      <w:r>
+        <w:rPr>
+          <w:rFonts w:ascii="Avenir Book" w:hAnsi="Avenir Book"/>
+          <w:sz w:val="20"/>
+          <w:szCs w:val="20"/>
+        </w:rPr>
+        <w:t xml:space="preserve">product development </w:t>
+      </w:r>
+      <w:r>
+        <w:rPr>
+          <w:rFonts w:ascii="Avenir Book" w:hAnsi="Avenir Book"/>
+          <w:sz w:val="20"/>
+          <w:szCs w:val="20"/>
+        </w:rPr>
+        <w:t>framework</w:t>
       </w:r>
       <w:r>
         <w:rPr>
@@ -1742,31 +1844,31 @@
           <w:sz w:val="20"/>
           <w:szCs w:val="20"/>
         </w:rPr>
-        <w:t>people management</w:t>
-      </w:r>
-      <w:r>
-        <w:rPr>
-          <w:rFonts w:ascii="Avenir Book" w:hAnsi="Avenir Book"/>
-          <w:sz w:val="20"/>
-          <w:szCs w:val="20"/>
-        </w:rPr>
-        <w:t xml:space="preserve"> </w:t>
-      </w:r>
-      <w:r>
-        <w:rPr>
-          <w:rFonts w:ascii="Avenir Book" w:hAnsi="Avenir Book"/>
-          <w:sz w:val="20"/>
-          <w:szCs w:val="20"/>
-        </w:rPr>
-        <w:t>framework in</w:t>
-      </w:r>
-      <w:r>
-        <w:rPr>
-          <w:rFonts w:ascii="Avenir Book" w:hAnsi="Avenir Book"/>
-          <w:sz w:val="20"/>
-          <w:szCs w:val="20"/>
-        </w:rPr>
-        <w:t xml:space="preserve"> the </w:t>
+        <w:t>with</w:t>
+      </w:r>
+      <w:r>
+        <w:rPr>
+          <w:rFonts w:ascii="Avenir Book" w:hAnsi="Avenir Book"/>
+          <w:sz w:val="20"/>
+          <w:szCs w:val="20"/>
+        </w:rPr>
+        <w:t xml:space="preserve"> Business, Product</w:t>
+      </w:r>
+      <w:r>
+        <w:rPr>
+          <w:rFonts w:ascii="Avenir Book" w:hAnsi="Avenir Book"/>
+          <w:sz w:val="20"/>
+          <w:szCs w:val="20"/>
+        </w:rPr>
+        <w:t>,</w:t>
+      </w:r>
+      <w:r>
+        <w:rPr>
+          <w:rFonts w:ascii="Avenir Book" w:hAnsi="Avenir Book"/>
+          <w:sz w:val="20"/>
+          <w:szCs w:val="20"/>
+        </w:rPr>
+        <w:t xml:space="preserve"> and </w:t>
       </w:r>
       <w:r>
         <w:rPr>
@@ -1782,182 +1884,24 @@
           <w:sz w:val="20"/>
           <w:szCs w:val="20"/>
         </w:rPr>
-        <w:t xml:space="preserve"> </w:t>
-      </w:r>
-      <w:r>
-        <w:rPr>
-          <w:rFonts w:ascii="Avenir Book" w:hAnsi="Avenir Book"/>
-          <w:sz w:val="20"/>
-          <w:szCs w:val="20"/>
-        </w:rPr>
-        <w:t>area</w:t>
-      </w:r>
-      <w:r>
-        <w:rPr>
-          <w:rFonts w:ascii="Avenir Book" w:hAnsi="Avenir Book"/>
-          <w:sz w:val="20"/>
-          <w:szCs w:val="20"/>
-        </w:rPr>
-        <w:t xml:space="preserve"> which defined compensation, career progression, </w:t>
-      </w:r>
-      <w:r>
-        <w:rPr>
-          <w:rFonts w:ascii="Avenir Book" w:hAnsi="Avenir Book"/>
-          <w:sz w:val="20"/>
-          <w:szCs w:val="20"/>
-        </w:rPr>
-        <w:t xml:space="preserve">feedback, </w:t>
-      </w:r>
-      <w:r>
-        <w:rPr>
-          <w:rFonts w:ascii="Avenir Book" w:hAnsi="Avenir Book"/>
-          <w:sz w:val="20"/>
-          <w:szCs w:val="20"/>
-        </w:rPr>
-        <w:t xml:space="preserve">mentoring, </w:t>
-      </w:r>
-      <w:r>
-        <w:rPr>
-          <w:rFonts w:ascii="Avenir Book" w:hAnsi="Avenir Book"/>
-          <w:sz w:val="20"/>
-          <w:szCs w:val="20"/>
-        </w:rPr>
-        <w:t xml:space="preserve">hiring, </w:t>
-      </w:r>
-      <w:r>
-        <w:rPr>
-          <w:rFonts w:ascii="Avenir Book" w:hAnsi="Avenir Book"/>
-          <w:sz w:val="20"/>
-          <w:szCs w:val="20"/>
-        </w:rPr>
-        <w:t>and training.</w:t>
-      </w:r>
-      <w:r>
-        <w:rPr>
-          <w:rFonts w:ascii="Avenir Book" w:hAnsi="Avenir Book"/>
-          <w:sz w:val="20"/>
-          <w:szCs w:val="20"/>
-        </w:rPr>
-        <w:t xml:space="preserve"> </w:t>
-      </w:r>
-      <w:r>
-        <w:rPr>
-          <w:rFonts w:ascii="Avenir Book" w:hAnsi="Avenir Book"/>
-          <w:sz w:val="20"/>
-          <w:szCs w:val="20"/>
-        </w:rPr>
-        <w:t>Greatly</w:t>
-      </w:r>
-      <w:r>
-        <w:rPr>
-          <w:rFonts w:ascii="Avenir Book" w:hAnsi="Avenir Book"/>
-          <w:sz w:val="20"/>
-          <w:szCs w:val="20"/>
-        </w:rPr>
-        <w:t xml:space="preserve"> </w:t>
-      </w:r>
-      <w:r>
-        <w:rPr>
-          <w:rFonts w:ascii="Avenir Book" w:hAnsi="Avenir Book"/>
-          <w:sz w:val="20"/>
-          <w:szCs w:val="20"/>
-        </w:rPr>
-        <w:t>improved</w:t>
-      </w:r>
-      <w:r>
-        <w:rPr>
-          <w:rFonts w:ascii="Avenir Book" w:hAnsi="Avenir Book"/>
-          <w:sz w:val="20"/>
-          <w:szCs w:val="20"/>
-        </w:rPr>
-        <w:t xml:space="preserve"> employee satisfaction </w:t>
-      </w:r>
-      <w:r>
-        <w:rPr>
-          <w:rFonts w:ascii="Avenir Book" w:hAnsi="Avenir Book"/>
-          <w:sz w:val="20"/>
-          <w:szCs w:val="20"/>
-        </w:rPr>
-        <w:t xml:space="preserve">and employee retention </w:t>
-      </w:r>
-      <w:r>
-        <w:rPr>
-          <w:rFonts w:ascii="Avenir Book" w:hAnsi="Avenir Book"/>
-          <w:sz w:val="20"/>
-          <w:szCs w:val="20"/>
-        </w:rPr>
-        <w:t xml:space="preserve">in the Engineering </w:t>
-      </w:r>
-      <w:r>
-        <w:rPr>
-          <w:rFonts w:ascii="Avenir Book" w:hAnsi="Avenir Book"/>
-          <w:sz w:val="20"/>
-          <w:szCs w:val="20"/>
-        </w:rPr>
-        <w:t>area.</w:t>
-      </w:r>
-    </w:p>
-    <w:p>
-      <w:pPr>
-        <w:rPr>
-          <w:rFonts w:ascii="Avenir Book" w:hAnsi="Avenir Book"/>
-          <w:b/>
-          <w:bCs/>
-          <w:sz w:val="20"/>
-          <w:szCs w:val="20"/>
-        </w:rPr>
-      </w:pPr>
-    </w:p>
-    <w:p>
-      <w:pPr>
-        <w:rPr>
-          <w:rFonts w:ascii="Avenir Heavy" w:hAnsi="Avenir Heavy"/>
-          <w:b/>
-          <w:bCs/>
-          <w:sz w:val="20"/>
-          <w:szCs w:val="20"/>
-        </w:rPr>
-      </w:pPr>
-      <w:r>
-        <w:rPr>
-          <w:rFonts w:ascii="Avenir Heavy" w:hAnsi="Avenir Heavy"/>
-          <w:b/>
-          <w:bCs/>
-          <w:sz w:val="20"/>
-          <w:szCs w:val="20"/>
-        </w:rPr>
-        <w:t>Technical Project Manager | Groupon</w:t>
-      </w:r>
-    </w:p>
-    <w:p>
-      <w:pPr>
-        <w:rPr>
-          <w:rFonts w:ascii="Avenir Book" w:hAnsi="Avenir Book"/>
-          <w:i/>
-          <w:iCs/>
-          <w:sz w:val="18"/>
-          <w:szCs w:val="18"/>
-        </w:rPr>
-      </w:pPr>
-      <w:r>
-        <w:rPr>
-          <w:rFonts w:ascii="Avenir Book" w:hAnsi="Avenir Book"/>
-          <w:i/>
-          <w:iCs/>
-          <w:sz w:val="18"/>
-          <w:szCs w:val="18"/>
-        </w:rPr>
-        <w:t>Santiago, Chile | September 2013 – February 2017</w:t>
-      </w:r>
-    </w:p>
-    <w:p>
-      <w:pPr>
-        <w:rPr>
-          <w:rFonts w:ascii="Avenir Book" w:hAnsi="Avenir Book"/>
-          <w:sz w:val="20"/>
-          <w:szCs w:val="20"/>
-        </w:rPr>
-      </w:pPr>
+        <w:t xml:space="preserve"> teams</w:t>
+      </w:r>
+      <w:r>
+        <w:rPr>
+          <w:rFonts w:ascii="Avenir Book" w:hAnsi="Avenir Book"/>
+          <w:sz w:val="20"/>
+          <w:szCs w:val="20"/>
+        </w:rPr>
+        <w:t xml:space="preserve"> which facilitated launch of </w:t>
+      </w:r>
+      <w:r>
+        <w:rPr>
+          <w:rFonts w:ascii="Avenir Book" w:hAnsi="Avenir Book"/>
+          <w:sz w:val="20"/>
+          <w:szCs w:val="20"/>
+        </w:rPr>
+        <w:t>5 geo-marketing products in 3 Latin American countries.</w:t>
+      </w:r>
     </w:p>
     <w:p>
       <w:pPr>
@@ -1968,33 +1912,19 @@
         </w:numPr>
         <w:rPr>
           <w:rFonts w:ascii="Avenir Book" w:hAnsi="Avenir Book"/>
-          <w:sz w:val="20"/>
-          <w:szCs w:val="20"/>
-        </w:rPr>
-      </w:pPr>
-      <w:r>
-        <w:rPr>
-          <w:rFonts w:ascii="Avenir Book" w:hAnsi="Avenir Book"/>
-          <w:sz w:val="20"/>
-          <w:szCs w:val="20"/>
-        </w:rPr>
-        <w:t xml:space="preserve">Led the </w:t>
-      </w:r>
-      <w:r>
-        <w:rPr>
-          <w:rFonts w:ascii="Avenir Book" w:hAnsi="Avenir Book"/>
-          <w:sz w:val="20"/>
-          <w:szCs w:val="20"/>
-        </w:rPr>
-        <w:t xml:space="preserve">buildout of new geo-redundancy datacenter in North America. </w:t>
-      </w:r>
-      <w:r>
-        <w:rPr>
-          <w:rFonts w:ascii="Avenir Book" w:hAnsi="Avenir Book"/>
-          <w:sz w:val="20"/>
-          <w:szCs w:val="20"/>
-        </w:rPr>
-        <w:t>Created and executed plan</w:t>
+          <w:b/>
+          <w:bCs/>
+          <w:sz w:val="20"/>
+          <w:szCs w:val="20"/>
+        </w:rPr>
+      </w:pPr>
+      <w:r>
+        <w:rPr>
+          <w:rFonts w:ascii="Avenir Book" w:hAnsi="Avenir Book"/>
+          <w:sz w:val="20"/>
+          <w:szCs w:val="20"/>
+        </w:rPr>
+        <w:t>Built and implemented</w:t>
       </w:r>
       <w:r>
         <w:rPr>
@@ -2010,32 +1940,222 @@
           <w:sz w:val="20"/>
           <w:szCs w:val="20"/>
         </w:rPr>
-        <w:t>for tech readiness of 100+</w:t>
-      </w:r>
-      <w:r>
-        <w:rPr>
-          <w:rFonts w:ascii="Avenir Book" w:hAnsi="Avenir Book"/>
-          <w:sz w:val="20"/>
-          <w:szCs w:val="20"/>
-        </w:rPr>
-        <w:t xml:space="preserve"> engineering teams </w:t>
-      </w:r>
-      <w:r>
-        <w:rPr>
-          <w:rFonts w:ascii="Avenir Book" w:hAnsi="Avenir Book"/>
-          <w:sz w:val="20"/>
-          <w:szCs w:val="20"/>
-        </w:rPr>
-        <w:t xml:space="preserve">and </w:t>
-      </w:r>
-      <w:r>
-        <w:rPr>
-          <w:rFonts w:ascii="Avenir Book" w:hAnsi="Avenir Book"/>
-          <w:sz w:val="20"/>
-          <w:szCs w:val="20"/>
-        </w:rPr>
-        <w:t xml:space="preserve">500+ services. </w:t>
-      </w:r>
+        <w:t>people management</w:t>
+      </w:r>
+      <w:r>
+        <w:rPr>
+          <w:rFonts w:ascii="Avenir Book" w:hAnsi="Avenir Book"/>
+          <w:sz w:val="20"/>
+          <w:szCs w:val="20"/>
+        </w:rPr>
+        <w:t xml:space="preserve"> </w:t>
+      </w:r>
+      <w:r>
+        <w:rPr>
+          <w:rFonts w:ascii="Avenir Book" w:hAnsi="Avenir Book"/>
+          <w:sz w:val="20"/>
+          <w:szCs w:val="20"/>
+        </w:rPr>
+        <w:t>framework in</w:t>
+      </w:r>
+      <w:r>
+        <w:rPr>
+          <w:rFonts w:ascii="Avenir Book" w:hAnsi="Avenir Book"/>
+          <w:sz w:val="20"/>
+          <w:szCs w:val="20"/>
+        </w:rPr>
+        <w:t xml:space="preserve"> the </w:t>
+      </w:r>
+      <w:r>
+        <w:rPr>
+          <w:rFonts w:ascii="Avenir Book" w:hAnsi="Avenir Book"/>
+          <w:sz w:val="20"/>
+          <w:szCs w:val="20"/>
+        </w:rPr>
+        <w:t>Engineering</w:t>
+      </w:r>
+      <w:r>
+        <w:rPr>
+          <w:rFonts w:ascii="Avenir Book" w:hAnsi="Avenir Book"/>
+          <w:sz w:val="20"/>
+          <w:szCs w:val="20"/>
+        </w:rPr>
+        <w:t xml:space="preserve"> </w:t>
+      </w:r>
+      <w:r>
+        <w:rPr>
+          <w:rFonts w:ascii="Avenir Book" w:hAnsi="Avenir Book"/>
+          <w:sz w:val="20"/>
+          <w:szCs w:val="20"/>
+        </w:rPr>
+        <w:t>area</w:t>
+      </w:r>
+      <w:r>
+        <w:rPr>
+          <w:rFonts w:ascii="Avenir Book" w:hAnsi="Avenir Book"/>
+          <w:sz w:val="20"/>
+          <w:szCs w:val="20"/>
+        </w:rPr>
+        <w:t xml:space="preserve"> which defined compensation, career progression, </w:t>
+      </w:r>
+      <w:r>
+        <w:rPr>
+          <w:rFonts w:ascii="Avenir Book" w:hAnsi="Avenir Book"/>
+          <w:sz w:val="20"/>
+          <w:szCs w:val="20"/>
+        </w:rPr>
+        <w:t xml:space="preserve">feedback, </w:t>
+      </w:r>
+      <w:r>
+        <w:rPr>
+          <w:rFonts w:ascii="Avenir Book" w:hAnsi="Avenir Book"/>
+          <w:sz w:val="20"/>
+          <w:szCs w:val="20"/>
+        </w:rPr>
+        <w:t xml:space="preserve">mentoring, </w:t>
+      </w:r>
+      <w:r>
+        <w:rPr>
+          <w:rFonts w:ascii="Avenir Book" w:hAnsi="Avenir Book"/>
+          <w:sz w:val="20"/>
+          <w:szCs w:val="20"/>
+        </w:rPr>
+        <w:t xml:space="preserve">hiring, </w:t>
+      </w:r>
+      <w:r>
+        <w:rPr>
+          <w:rFonts w:ascii="Avenir Book" w:hAnsi="Avenir Book"/>
+          <w:sz w:val="20"/>
+          <w:szCs w:val="20"/>
+        </w:rPr>
+        <w:t>and training.</w:t>
+      </w:r>
+      <w:r>
+        <w:rPr>
+          <w:rFonts w:ascii="Avenir Book" w:hAnsi="Avenir Book"/>
+          <w:sz w:val="20"/>
+          <w:szCs w:val="20"/>
+        </w:rPr>
+        <w:t xml:space="preserve"> </w:t>
+      </w:r>
+      <w:r>
+        <w:rPr>
+          <w:rFonts w:ascii="Avenir Book" w:hAnsi="Avenir Book"/>
+          <w:sz w:val="20"/>
+          <w:szCs w:val="20"/>
+        </w:rPr>
+        <w:t>Greatly</w:t>
+      </w:r>
+      <w:r>
+        <w:rPr>
+          <w:rFonts w:ascii="Avenir Book" w:hAnsi="Avenir Book"/>
+          <w:sz w:val="20"/>
+          <w:szCs w:val="20"/>
+        </w:rPr>
+        <w:t xml:space="preserve"> </w:t>
+      </w:r>
+      <w:r>
+        <w:rPr>
+          <w:rFonts w:ascii="Avenir Book" w:hAnsi="Avenir Book"/>
+          <w:sz w:val="20"/>
+          <w:szCs w:val="20"/>
+        </w:rPr>
+        <w:t>improved</w:t>
+      </w:r>
+      <w:r>
+        <w:rPr>
+          <w:rFonts w:ascii="Avenir Book" w:hAnsi="Avenir Book"/>
+          <w:sz w:val="20"/>
+          <w:szCs w:val="20"/>
+        </w:rPr>
+        <w:t xml:space="preserve"> employee satisfaction </w:t>
+      </w:r>
+      <w:r>
+        <w:rPr>
+          <w:rFonts w:ascii="Avenir Book" w:hAnsi="Avenir Book"/>
+          <w:sz w:val="20"/>
+          <w:szCs w:val="20"/>
+        </w:rPr>
+        <w:t xml:space="preserve">and employee retention </w:t>
+      </w:r>
+      <w:r>
+        <w:rPr>
+          <w:rFonts w:ascii="Avenir Book" w:hAnsi="Avenir Book"/>
+          <w:sz w:val="20"/>
+          <w:szCs w:val="20"/>
+        </w:rPr>
+        <w:t xml:space="preserve">in the Engineering </w:t>
+      </w:r>
+      <w:r>
+        <w:rPr>
+          <w:rFonts w:ascii="Avenir Book" w:hAnsi="Avenir Book"/>
+          <w:sz w:val="20"/>
+          <w:szCs w:val="20"/>
+        </w:rPr>
+        <w:t>area.</w:t>
+      </w:r>
+    </w:p>
+    <w:p>
+      <w:pPr>
+        <w:rPr>
+          <w:rFonts w:ascii="Avenir Book" w:hAnsi="Avenir Book"/>
+          <w:b/>
+          <w:bCs/>
+          <w:sz w:val="20"/>
+          <w:szCs w:val="20"/>
+        </w:rPr>
+      </w:pPr>
+    </w:p>
+    <w:p>
+      <w:pPr>
+        <w:rPr>
+          <w:rFonts w:ascii="Avenir Heavy" w:hAnsi="Avenir Heavy"/>
+          <w:b/>
+          <w:bCs/>
+          <w:sz w:val="20"/>
+          <w:szCs w:val="20"/>
+        </w:rPr>
+      </w:pPr>
+      <w:r>
+        <w:rPr>
+          <w:rFonts w:ascii="Avenir Heavy" w:hAnsi="Avenir Heavy"/>
+          <w:b/>
+          <w:bCs/>
+          <w:sz w:val="20"/>
+          <w:szCs w:val="20"/>
+        </w:rPr>
+        <w:t>Technical Project Manager | Groupon</w:t>
+      </w:r>
+    </w:p>
+    <w:p>
+      <w:pPr>
+        <w:rPr>
+          <w:rFonts w:ascii="Avenir Book" w:hAnsi="Avenir Book"/>
+          <w:i/>
+          <w:iCs/>
+          <w:sz w:val="18"/>
+          <w:szCs w:val="18"/>
+        </w:rPr>
+      </w:pPr>
+      <w:r>
+        <w:rPr>
+          <w:rFonts w:ascii="Avenir Book" w:hAnsi="Avenir Book"/>
+          <w:i/>
+          <w:iCs/>
+          <w:sz w:val="18"/>
+          <w:szCs w:val="18"/>
+        </w:rPr>
+        <w:t>Santiago, Chile | September 2013 – February 2017</w:t>
+      </w:r>
+    </w:p>
+    <w:p>
+      <w:pPr>
+        <w:rPr>
+          <w:rFonts w:ascii="Avenir Book" w:hAnsi="Avenir Book"/>
+          <w:sz w:val="20"/>
+          <w:szCs w:val="20"/>
+        </w:rPr>
+      </w:pPr>
     </w:p>
     <w:p>
       <w:pPr>
@@ -2056,63 +2176,63 @@
           <w:sz w:val="20"/>
           <w:szCs w:val="20"/>
         </w:rPr>
-        <w:t xml:space="preserve">Led the efforts across </w:t>
-      </w:r>
-      <w:r>
-        <w:rPr>
-          <w:rFonts w:ascii="Avenir Book" w:hAnsi="Avenir Book"/>
-          <w:sz w:val="20"/>
-          <w:szCs w:val="20"/>
-        </w:rPr>
-        <w:t xml:space="preserve">50+ </w:t>
-      </w:r>
-      <w:r>
-        <w:rPr>
-          <w:rFonts w:ascii="Avenir Book" w:hAnsi="Avenir Book"/>
-          <w:sz w:val="20"/>
-          <w:szCs w:val="20"/>
-        </w:rPr>
-        <w:t>Tech, Product, Business, Accounting, and Legal teams to complete the migration</w:t>
-      </w:r>
-      <w:r>
-        <w:rPr>
-          <w:rFonts w:ascii="Avenir Book" w:hAnsi="Avenir Book"/>
-          <w:sz w:val="20"/>
-          <w:szCs w:val="20"/>
-        </w:rPr>
-        <w:t xml:space="preserve"> of</w:t>
-      </w:r>
-      <w:r>
-        <w:rPr>
-          <w:rFonts w:ascii="Avenir Book" w:hAnsi="Avenir Book"/>
-          <w:sz w:val="20"/>
-          <w:szCs w:val="20"/>
-        </w:rPr>
-        <w:t xml:space="preserve"> datacenter in Europe</w:t>
-      </w:r>
-      <w:r>
-        <w:rPr>
-          <w:rFonts w:ascii="Avenir Book" w:hAnsi="Avenir Book"/>
-          <w:sz w:val="20"/>
-          <w:szCs w:val="20"/>
-        </w:rPr>
-        <w:t>, which a</w:t>
-      </w:r>
-      <w:r>
-        <w:rPr>
-          <w:rFonts w:ascii="Avenir Book" w:hAnsi="Avenir Book"/>
-          <w:sz w:val="20"/>
-          <w:szCs w:val="20"/>
-        </w:rPr>
-        <w:t>chieved reduction of operational costs in the range of US $10MM</w:t>
-      </w:r>
-      <w:r>
-        <w:rPr>
-          <w:rFonts w:ascii="Avenir Book" w:hAnsi="Avenir Book"/>
-          <w:sz w:val="20"/>
-          <w:szCs w:val="20"/>
-        </w:rPr>
-        <w:t>.</w:t>
+        <w:t xml:space="preserve">Led the </w:t>
+      </w:r>
+      <w:r>
+        <w:rPr>
+          <w:rFonts w:ascii="Avenir Book" w:hAnsi="Avenir Book"/>
+          <w:sz w:val="20"/>
+          <w:szCs w:val="20"/>
+        </w:rPr>
+        <w:t xml:space="preserve">buildout of new geo-redundancy datacenter in North America. </w:t>
+      </w:r>
+      <w:r>
+        <w:rPr>
+          <w:rFonts w:ascii="Avenir Book" w:hAnsi="Avenir Book"/>
+          <w:sz w:val="20"/>
+          <w:szCs w:val="20"/>
+        </w:rPr>
+        <w:t>Created and executed plan</w:t>
+      </w:r>
+      <w:r>
+        <w:rPr>
+          <w:rFonts w:ascii="Avenir Book" w:hAnsi="Avenir Book"/>
+          <w:sz w:val="20"/>
+          <w:szCs w:val="20"/>
+        </w:rPr>
+        <w:t xml:space="preserve"> </w:t>
+      </w:r>
+      <w:r>
+        <w:rPr>
+          <w:rFonts w:ascii="Avenir Book" w:hAnsi="Avenir Book"/>
+          <w:sz w:val="20"/>
+          <w:szCs w:val="20"/>
+        </w:rPr>
+        <w:t>for tech readiness of 100+</w:t>
+      </w:r>
+      <w:r>
+        <w:rPr>
+          <w:rFonts w:ascii="Avenir Book" w:hAnsi="Avenir Book"/>
+          <w:sz w:val="20"/>
+          <w:szCs w:val="20"/>
+        </w:rPr>
+        <w:t xml:space="preserve"> engineering teams </w:t>
+      </w:r>
+      <w:r>
+        <w:rPr>
+          <w:rFonts w:ascii="Avenir Book" w:hAnsi="Avenir Book"/>
+          <w:sz w:val="20"/>
+          <w:szCs w:val="20"/>
+        </w:rPr>
+        <w:t xml:space="preserve">and </w:t>
+      </w:r>
+      <w:r>
+        <w:rPr>
+          <w:rFonts w:ascii="Avenir Book" w:hAnsi="Avenir Book"/>
+          <w:sz w:val="20"/>
+          <w:szCs w:val="20"/>
+        </w:rPr>
+        <w:t xml:space="preserve">500+ services. </w:t>
       </w:r>
     </w:p>
     <w:p>
@@ -2134,7 +2254,64 @@
           <w:sz w:val="20"/>
           <w:szCs w:val="20"/>
         </w:rPr>
-        <w:t>Owned communication and status reporting up to C-level leadership.</w:t>
+        <w:lastRenderedPageBreak/>
+        <w:t xml:space="preserve">Led the efforts across </w:t>
+      </w:r>
+      <w:r>
+        <w:rPr>
+          <w:rFonts w:ascii="Avenir Book" w:hAnsi="Avenir Book"/>
+          <w:sz w:val="20"/>
+          <w:szCs w:val="20"/>
+        </w:rPr>
+        <w:t xml:space="preserve">50+ </w:t>
+      </w:r>
+      <w:r>
+        <w:rPr>
+          <w:rFonts w:ascii="Avenir Book" w:hAnsi="Avenir Book"/>
+          <w:sz w:val="20"/>
+          <w:szCs w:val="20"/>
+        </w:rPr>
+        <w:t>Tech, Product, Business, Accounting, and Legal teams to complete the migration</w:t>
+      </w:r>
+      <w:r>
+        <w:rPr>
+          <w:rFonts w:ascii="Avenir Book" w:hAnsi="Avenir Book"/>
+          <w:sz w:val="20"/>
+          <w:szCs w:val="20"/>
+        </w:rPr>
+        <w:t xml:space="preserve"> of</w:t>
+      </w:r>
+      <w:r>
+        <w:rPr>
+          <w:rFonts w:ascii="Avenir Book" w:hAnsi="Avenir Book"/>
+          <w:sz w:val="20"/>
+          <w:szCs w:val="20"/>
+        </w:rPr>
+        <w:t xml:space="preserve"> datacenter in Europe</w:t>
+      </w:r>
+      <w:r>
+        <w:rPr>
+          <w:rFonts w:ascii="Avenir Book" w:hAnsi="Avenir Book"/>
+          <w:sz w:val="20"/>
+          <w:szCs w:val="20"/>
+        </w:rPr>
+        <w:t>, which a</w:t>
+      </w:r>
+      <w:r>
+        <w:rPr>
+          <w:rFonts w:ascii="Avenir Book" w:hAnsi="Avenir Book"/>
+          <w:sz w:val="20"/>
+          <w:szCs w:val="20"/>
+        </w:rPr>
+        <w:t>chieved reduction of operational costs in the range of US $10MM</w:t>
+      </w:r>
+      <w:r>
+        <w:rPr>
+          <w:rFonts w:ascii="Avenir Book" w:hAnsi="Avenir Book"/>
+          <w:sz w:val="20"/>
+          <w:szCs w:val="20"/>
+        </w:rPr>
+        <w:t>.</w:t>
       </w:r>
     </w:p>
     <w:p>
@@ -2156,8 +2333,7 @@
           <w:sz w:val="20"/>
           <w:szCs w:val="20"/>
         </w:rPr>
-        <w:lastRenderedPageBreak/>
-        <w:t>Guaranteed operational continuity, and increased speed and reliability of front-end applications for customers in 35 countries.</w:t>
+        <w:t>Owned communication and status reporting up to C-level leadership.</w:t>
       </w:r>
     </w:p>
     <w:p>
@@ -2179,87 +2355,7 @@
           <w:sz w:val="20"/>
           <w:szCs w:val="20"/>
         </w:rPr>
-        <w:t>O</w:t>
-      </w:r>
-      <w:r>
-        <w:rPr>
-          <w:rFonts w:ascii="Avenir Book" w:hAnsi="Avenir Book"/>
-          <w:sz w:val="20"/>
-          <w:szCs w:val="20"/>
-        </w:rPr>
-        <w:t xml:space="preserve">wned the program to migrate </w:t>
-      </w:r>
-      <w:r>
-        <w:rPr>
-          <w:rFonts w:ascii="Avenir Book" w:hAnsi="Avenir Book"/>
-          <w:sz w:val="20"/>
-          <w:szCs w:val="20"/>
-        </w:rPr>
-        <w:t xml:space="preserve">e-commerce </w:t>
-      </w:r>
-      <w:r>
-        <w:rPr>
-          <w:rFonts w:ascii="Avenir Book" w:hAnsi="Avenir Book"/>
-          <w:sz w:val="20"/>
-          <w:szCs w:val="20"/>
-        </w:rPr>
-        <w:t xml:space="preserve">front-end </w:t>
-      </w:r>
-      <w:r>
-        <w:rPr>
-          <w:rFonts w:ascii="Avenir Book" w:hAnsi="Avenir Book"/>
-          <w:sz w:val="20"/>
-          <w:szCs w:val="20"/>
-        </w:rPr>
-        <w:t xml:space="preserve">in </w:t>
-      </w:r>
-      <w:r>
-        <w:rPr>
-          <w:rFonts w:ascii="Avenir Book" w:hAnsi="Avenir Book"/>
-          <w:sz w:val="20"/>
-          <w:szCs w:val="20"/>
-        </w:rPr>
-        <w:t xml:space="preserve">7 Latin American countries that ran on </w:t>
-      </w:r>
-      <w:r>
-        <w:rPr>
-          <w:rFonts w:ascii="Avenir Book" w:hAnsi="Avenir Book"/>
-          <w:sz w:val="20"/>
-          <w:szCs w:val="20"/>
-        </w:rPr>
-        <w:t xml:space="preserve">PHP/JavaScript to the global </w:t>
-      </w:r>
-      <w:r>
-        <w:rPr>
-          <w:rFonts w:ascii="Avenir Book" w:hAnsi="Avenir Book"/>
-          <w:sz w:val="20"/>
-          <w:szCs w:val="20"/>
-        </w:rPr>
-        <w:t>microservice</w:t>
-      </w:r>
-      <w:r>
-        <w:rPr>
-          <w:rFonts w:ascii="Avenir Book" w:hAnsi="Avenir Book"/>
-          <w:sz w:val="20"/>
-          <w:szCs w:val="20"/>
-        </w:rPr>
-        <w:t>s</w:t>
-      </w:r>
-      <w:r>
-        <w:rPr>
-          <w:rFonts w:ascii="Avenir Book" w:hAnsi="Avenir Book"/>
-          <w:sz w:val="20"/>
-          <w:szCs w:val="20"/>
-        </w:rPr>
-        <w:t xml:space="preserve"> architecture based on Node.js.</w:t>
-      </w:r>
-      <w:r>
-        <w:rPr>
-          <w:rFonts w:ascii="Avenir Book" w:hAnsi="Avenir Book"/>
-          <w:sz w:val="20"/>
-          <w:szCs w:val="20"/>
-        </w:rPr>
-        <w:t xml:space="preserve"> </w:t>
+        <w:t>Guaranteed operational continuity, and increased speed and reliability of front-end applications for customers in 35 countries.</w:t>
       </w:r>
     </w:p>
     <w:p>
@@ -2281,87 +2377,79 @@
           <w:sz w:val="20"/>
           <w:szCs w:val="20"/>
         </w:rPr>
-        <w:t xml:space="preserve">Aligned efforts </w:t>
-      </w:r>
-      <w:r>
-        <w:rPr>
-          <w:rFonts w:ascii="Avenir Book" w:hAnsi="Avenir Book"/>
-          <w:sz w:val="20"/>
-          <w:szCs w:val="20"/>
-        </w:rPr>
-        <w:t>across</w:t>
-      </w:r>
-      <w:r>
-        <w:rPr>
-          <w:rFonts w:ascii="Avenir Book" w:hAnsi="Avenir Book"/>
-          <w:sz w:val="20"/>
-          <w:szCs w:val="20"/>
-        </w:rPr>
-        <w:t xml:space="preserve"> 1</w:t>
-      </w:r>
-      <w:r>
-        <w:rPr>
-          <w:rFonts w:ascii="Avenir Book" w:hAnsi="Avenir Book"/>
-          <w:sz w:val="20"/>
-          <w:szCs w:val="20"/>
-        </w:rPr>
-        <w:t>0</w:t>
-      </w:r>
-      <w:r>
-        <w:rPr>
-          <w:rFonts w:ascii="Avenir Book" w:hAnsi="Avenir Book"/>
-          <w:sz w:val="20"/>
-          <w:szCs w:val="20"/>
-        </w:rPr>
-        <w:t xml:space="preserve"> </w:t>
-      </w:r>
-      <w:r>
-        <w:rPr>
-          <w:rFonts w:ascii="Avenir Book" w:hAnsi="Avenir Book"/>
-          <w:sz w:val="20"/>
-          <w:szCs w:val="20"/>
-        </w:rPr>
-        <w:t>regional</w:t>
-      </w:r>
-      <w:r>
-        <w:rPr>
-          <w:rFonts w:ascii="Avenir Book" w:hAnsi="Avenir Book"/>
-          <w:sz w:val="20"/>
-          <w:szCs w:val="20"/>
-        </w:rPr>
-        <w:t xml:space="preserve"> </w:t>
-      </w:r>
-      <w:r>
-        <w:rPr>
-          <w:rFonts w:ascii="Avenir Book" w:hAnsi="Avenir Book"/>
-          <w:sz w:val="20"/>
-          <w:szCs w:val="20"/>
-        </w:rPr>
-        <w:t xml:space="preserve">and 35 global </w:t>
-      </w:r>
-      <w:r>
-        <w:rPr>
-          <w:rFonts w:ascii="Avenir Book" w:hAnsi="Avenir Book"/>
-          <w:sz w:val="20"/>
-          <w:szCs w:val="20"/>
-        </w:rPr>
-        <w:t xml:space="preserve">Engineering and Product </w:t>
-      </w:r>
-      <w:r>
-        <w:rPr>
-          <w:rFonts w:ascii="Avenir Book" w:hAnsi="Avenir Book"/>
-          <w:sz w:val="20"/>
-          <w:szCs w:val="20"/>
-        </w:rPr>
-        <w:t>teams</w:t>
-      </w:r>
-      <w:r>
-        <w:rPr>
-          <w:rFonts w:ascii="Avenir Book" w:hAnsi="Avenir Book"/>
-          <w:sz w:val="20"/>
-          <w:szCs w:val="20"/>
-        </w:rPr>
-        <w:t>.</w:t>
+        <w:t>O</w:t>
+      </w:r>
+      <w:r>
+        <w:rPr>
+          <w:rFonts w:ascii="Avenir Book" w:hAnsi="Avenir Book"/>
+          <w:sz w:val="20"/>
+          <w:szCs w:val="20"/>
+        </w:rPr>
+        <w:t xml:space="preserve">wned the program to migrate </w:t>
+      </w:r>
+      <w:r>
+        <w:rPr>
+          <w:rFonts w:ascii="Avenir Book" w:hAnsi="Avenir Book"/>
+          <w:sz w:val="20"/>
+          <w:szCs w:val="20"/>
+        </w:rPr>
+        <w:t xml:space="preserve">e-commerce </w:t>
+      </w:r>
+      <w:r>
+        <w:rPr>
+          <w:rFonts w:ascii="Avenir Book" w:hAnsi="Avenir Book"/>
+          <w:sz w:val="20"/>
+          <w:szCs w:val="20"/>
+        </w:rPr>
+        <w:t xml:space="preserve">front-end </w:t>
+      </w:r>
+      <w:r>
+        <w:rPr>
+          <w:rFonts w:ascii="Avenir Book" w:hAnsi="Avenir Book"/>
+          <w:sz w:val="20"/>
+          <w:szCs w:val="20"/>
+        </w:rPr>
+        <w:t xml:space="preserve">in </w:t>
+      </w:r>
+      <w:r>
+        <w:rPr>
+          <w:rFonts w:ascii="Avenir Book" w:hAnsi="Avenir Book"/>
+          <w:sz w:val="20"/>
+          <w:szCs w:val="20"/>
+        </w:rPr>
+        <w:t xml:space="preserve">7 Latin American countries that ran on </w:t>
+      </w:r>
+      <w:r>
+        <w:rPr>
+          <w:rFonts w:ascii="Avenir Book" w:hAnsi="Avenir Book"/>
+          <w:sz w:val="20"/>
+          <w:szCs w:val="20"/>
+        </w:rPr>
+        <w:t xml:space="preserve">PHP/JavaScript to the global </w:t>
+      </w:r>
+      <w:r>
+        <w:rPr>
+          <w:rFonts w:ascii="Avenir Book" w:hAnsi="Avenir Book"/>
+          <w:sz w:val="20"/>
+          <w:szCs w:val="20"/>
+        </w:rPr>
+        <w:t>microservice</w:t>
+      </w:r>
+      <w:r>
+        <w:rPr>
+          <w:rFonts w:ascii="Avenir Book" w:hAnsi="Avenir Book"/>
+          <w:sz w:val="20"/>
+          <w:szCs w:val="20"/>
+        </w:rPr>
+        <w:t>s</w:t>
+      </w:r>
+      <w:r>
+        <w:rPr>
+          <w:rFonts w:ascii="Avenir Book" w:hAnsi="Avenir Book"/>
+          <w:sz w:val="20"/>
+          <w:szCs w:val="20"/>
+        </w:rPr>
+        <w:t xml:space="preserve"> architecture based on Node.js.</w:t>
       </w:r>
       <w:r>
         <w:rPr>
@@ -2391,87 +2479,39 @@
           <w:sz w:val="20"/>
           <w:szCs w:val="20"/>
         </w:rPr>
-        <w:t>M</w:t>
-      </w:r>
-      <w:r>
-        <w:rPr>
-          <w:rFonts w:ascii="Avenir Book" w:hAnsi="Avenir Book"/>
-          <w:sz w:val="20"/>
-          <w:szCs w:val="20"/>
-        </w:rPr>
-        <w:t>igrat</w:t>
-      </w:r>
-      <w:r>
-        <w:rPr>
-          <w:rFonts w:ascii="Avenir Book" w:hAnsi="Avenir Book"/>
-          <w:sz w:val="20"/>
-          <w:szCs w:val="20"/>
-        </w:rPr>
-        <w:t>ed regional front-end</w:t>
-      </w:r>
-      <w:r>
-        <w:rPr>
-          <w:rFonts w:ascii="Avenir Book" w:hAnsi="Avenir Book"/>
-          <w:sz w:val="20"/>
-          <w:szCs w:val="20"/>
-        </w:rPr>
-        <w:t xml:space="preserve"> stack</w:t>
-      </w:r>
-      <w:r>
-        <w:rPr>
-          <w:rFonts w:ascii="Avenir Book" w:hAnsi="Avenir Book"/>
-          <w:sz w:val="20"/>
-          <w:szCs w:val="20"/>
-        </w:rPr>
-        <w:t>,</w:t>
-      </w:r>
-      <w:r>
-        <w:rPr>
-          <w:rFonts w:ascii="Avenir Book" w:hAnsi="Avenir Book"/>
-          <w:sz w:val="20"/>
-          <w:szCs w:val="20"/>
-        </w:rPr>
-        <w:t xml:space="preserve"> which </w:t>
-      </w:r>
-      <w:r>
-        <w:rPr>
-          <w:rFonts w:ascii="Avenir Book" w:hAnsi="Avenir Book"/>
-          <w:sz w:val="20"/>
-          <w:szCs w:val="20"/>
-        </w:rPr>
-        <w:t>close</w:t>
-      </w:r>
-      <w:r>
-        <w:rPr>
-          <w:rFonts w:ascii="Avenir Book" w:hAnsi="Avenir Book"/>
-          <w:sz w:val="20"/>
-          <w:szCs w:val="20"/>
-        </w:rPr>
-        <w:t>d</w:t>
-      </w:r>
-      <w:r>
-        <w:rPr>
-          <w:rFonts w:ascii="Avenir Book" w:hAnsi="Avenir Book"/>
-          <w:sz w:val="20"/>
-          <w:szCs w:val="20"/>
-        </w:rPr>
-        <w:t xml:space="preserve"> the feature </w:t>
-      </w:r>
-      <w:r>
-        <w:rPr>
-          <w:rFonts w:ascii="Avenir Book" w:hAnsi="Avenir Book"/>
-          <w:sz w:val="20"/>
-          <w:szCs w:val="20"/>
-        </w:rPr>
-        <w:t xml:space="preserve">parity </w:t>
-      </w:r>
-      <w:r>
-        <w:rPr>
-          <w:rFonts w:ascii="Avenir Book" w:hAnsi="Avenir Book"/>
-          <w:sz w:val="20"/>
-          <w:szCs w:val="20"/>
-        </w:rPr>
-        <w:t xml:space="preserve">gap between </w:t>
+        <w:t xml:space="preserve">Aligned efforts </w:t>
+      </w:r>
+      <w:r>
+        <w:rPr>
+          <w:rFonts w:ascii="Avenir Book" w:hAnsi="Avenir Book"/>
+          <w:sz w:val="20"/>
+          <w:szCs w:val="20"/>
+        </w:rPr>
+        <w:t>across</w:t>
+      </w:r>
+      <w:r>
+        <w:rPr>
+          <w:rFonts w:ascii="Avenir Book" w:hAnsi="Avenir Book"/>
+          <w:sz w:val="20"/>
+          <w:szCs w:val="20"/>
+        </w:rPr>
+        <w:t xml:space="preserve"> 1</w:t>
+      </w:r>
+      <w:r>
+        <w:rPr>
+          <w:rFonts w:ascii="Avenir Book" w:hAnsi="Avenir Book"/>
+          <w:sz w:val="20"/>
+          <w:szCs w:val="20"/>
+        </w:rPr>
+        <w:t>0</w:t>
+      </w:r>
+      <w:r>
+        <w:rPr>
+          <w:rFonts w:ascii="Avenir Book" w:hAnsi="Avenir Book"/>
+          <w:sz w:val="20"/>
+          <w:szCs w:val="20"/>
+        </w:rPr>
+        <w:t xml:space="preserve"> </w:t>
       </w:r>
       <w:r>
         <w:rPr>
@@ -2487,102 +2527,48 @@
           <w:sz w:val="20"/>
           <w:szCs w:val="20"/>
         </w:rPr>
-        <w:t xml:space="preserve"> and global </w:t>
-      </w:r>
-      <w:r>
-        <w:rPr>
-          <w:rFonts w:ascii="Avenir Book" w:hAnsi="Avenir Book"/>
-          <w:sz w:val="20"/>
-          <w:szCs w:val="20"/>
-        </w:rPr>
-        <w:t>marketplaces</w:t>
-      </w:r>
-      <w:r>
-        <w:rPr>
-          <w:rFonts w:ascii="Avenir Book" w:hAnsi="Avenir Book"/>
-          <w:sz w:val="20"/>
-          <w:szCs w:val="20"/>
-        </w:rPr>
-        <w:t>, increased technical platform stability, and greatly improved consumer-facing usability</w:t>
-      </w:r>
-      <w:r>
-        <w:rPr>
-          <w:rFonts w:ascii="Avenir Book" w:hAnsi="Avenir Book"/>
-          <w:sz w:val="20"/>
-          <w:szCs w:val="20"/>
-        </w:rPr>
-        <w:t xml:space="preserve"> on web and mobile.</w:t>
-      </w:r>
-    </w:p>
-    <w:p>
-      <w:pPr>
-        <w:rPr>
-          <w:rFonts w:ascii="Avenir Book" w:hAnsi="Avenir Book"/>
-          <w:sz w:val="20"/>
-          <w:szCs w:val="20"/>
-        </w:rPr>
-      </w:pPr>
-    </w:p>
-    <w:p>
-      <w:pPr>
-        <w:rPr>
-          <w:rFonts w:ascii="Avenir Heavy" w:hAnsi="Avenir Heavy"/>
-          <w:b/>
-          <w:bCs/>
-          <w:sz w:val="20"/>
-          <w:szCs w:val="20"/>
-        </w:rPr>
-      </w:pPr>
-      <w:r>
-        <w:rPr>
-          <w:rFonts w:ascii="Avenir Heavy" w:hAnsi="Avenir Heavy"/>
-          <w:b/>
-          <w:bCs/>
-          <w:sz w:val="20"/>
-          <w:szCs w:val="20"/>
-        </w:rPr>
-        <w:t xml:space="preserve">Senior </w:t>
-      </w:r>
-      <w:r>
-        <w:rPr>
-          <w:rFonts w:ascii="Avenir Heavy" w:hAnsi="Avenir Heavy"/>
-          <w:b/>
-          <w:bCs/>
-          <w:sz w:val="20"/>
-          <w:szCs w:val="20"/>
-        </w:rPr>
-        <w:t>Software Development Engineer | Groupon</w:t>
-      </w:r>
-    </w:p>
-    <w:p>
-      <w:pPr>
-        <w:rPr>
-          <w:rFonts w:ascii="Avenir Book" w:hAnsi="Avenir Book"/>
-          <w:i/>
-          <w:iCs/>
-          <w:sz w:val="18"/>
-          <w:szCs w:val="18"/>
-        </w:rPr>
-      </w:pPr>
-      <w:r>
-        <w:rPr>
-          <w:rFonts w:ascii="Avenir Book" w:hAnsi="Avenir Book"/>
-          <w:i/>
-          <w:iCs/>
-          <w:sz w:val="18"/>
-          <w:szCs w:val="18"/>
-        </w:rPr>
-        <w:t>Santiago, Chile | December 2012 – September 2013</w:t>
-      </w:r>
-    </w:p>
-    <w:p>
-      <w:pPr>
-        <w:rPr>
-          <w:rFonts w:ascii="Avenir Book" w:hAnsi="Avenir Book"/>
-          <w:sz w:val="20"/>
-          <w:szCs w:val="20"/>
-        </w:rPr>
-      </w:pPr>
+        <w:t xml:space="preserve"> </w:t>
+      </w:r>
+      <w:r>
+        <w:rPr>
+          <w:rFonts w:ascii="Avenir Book" w:hAnsi="Avenir Book"/>
+          <w:sz w:val="20"/>
+          <w:szCs w:val="20"/>
+        </w:rPr>
+        <w:t xml:space="preserve">and 35 global </w:t>
+      </w:r>
+      <w:r>
+        <w:rPr>
+          <w:rFonts w:ascii="Avenir Book" w:hAnsi="Avenir Book"/>
+          <w:sz w:val="20"/>
+          <w:szCs w:val="20"/>
+        </w:rPr>
+        <w:t xml:space="preserve">Engineering and Product </w:t>
+      </w:r>
+      <w:r>
+        <w:rPr>
+          <w:rFonts w:ascii="Avenir Book" w:hAnsi="Avenir Book"/>
+          <w:sz w:val="20"/>
+          <w:szCs w:val="20"/>
+        </w:rPr>
+        <w:t>teams</w:t>
+      </w:r>
+      <w:r>
+        <w:rPr>
+          <w:rFonts w:ascii="Avenir Book" w:hAnsi="Avenir Book"/>
+          <w:sz w:val="20"/>
+          <w:szCs w:val="20"/>
+        </w:rPr>
+        <w:t>.</w:t>
+      </w:r>
+      <w:r>
+        <w:rPr>
+          <w:rFonts w:ascii="Avenir Book" w:hAnsi="Avenir Book"/>
+          <w:sz w:val="20"/>
+          <w:szCs w:val="20"/>
+        </w:rPr>
+        <w:t xml:space="preserve"> </w:t>
+      </w:r>
     </w:p>
     <w:p>
       <w:pPr>
@@ -2603,160 +2589,198 @@
           <w:sz w:val="20"/>
           <w:szCs w:val="20"/>
         </w:rPr>
-        <w:t xml:space="preserve">Designed and developed </w:t>
-      </w:r>
-      <w:r>
-        <w:rPr>
-          <w:rFonts w:ascii="Avenir Book" w:hAnsi="Avenir Book"/>
-          <w:sz w:val="20"/>
-          <w:szCs w:val="20"/>
-        </w:rPr>
-        <w:t xml:space="preserve">cache and search </w:t>
-      </w:r>
-      <w:r>
-        <w:rPr>
-          <w:rFonts w:ascii="Avenir Book" w:hAnsi="Avenir Book"/>
-          <w:sz w:val="20"/>
-          <w:szCs w:val="20"/>
-        </w:rPr>
-        <w:t>services</w:t>
-      </w:r>
-      <w:r>
-        <w:rPr>
-          <w:rFonts w:ascii="Avenir Book" w:hAnsi="Avenir Book"/>
-          <w:sz w:val="20"/>
-          <w:szCs w:val="20"/>
-        </w:rPr>
-        <w:t xml:space="preserve"> for</w:t>
-      </w:r>
-      <w:r>
-        <w:rPr>
-          <w:rFonts w:ascii="Avenir Book" w:hAnsi="Avenir Book"/>
-          <w:sz w:val="20"/>
-          <w:szCs w:val="20"/>
-        </w:rPr>
-        <w:t xml:space="preserve"> storefront of</w:t>
-      </w:r>
-      <w:r>
-        <w:rPr>
-          <w:rFonts w:ascii="Avenir Book" w:hAnsi="Avenir Book"/>
-          <w:sz w:val="20"/>
-          <w:szCs w:val="20"/>
-        </w:rPr>
-        <w:t xml:space="preserve"> </w:t>
-      </w:r>
-      <w:r>
-        <w:rPr>
-          <w:rFonts w:ascii="Avenir Book" w:hAnsi="Avenir Book"/>
-          <w:sz w:val="20"/>
-          <w:szCs w:val="20"/>
-        </w:rPr>
-        <w:t xml:space="preserve">leading e-commerce in </w:t>
-      </w:r>
-      <w:r>
-        <w:rPr>
-          <w:rFonts w:ascii="Avenir Book" w:hAnsi="Avenir Book"/>
-          <w:sz w:val="20"/>
-          <w:szCs w:val="20"/>
-        </w:rPr>
-        <w:t xml:space="preserve">7 </w:t>
-      </w:r>
-      <w:r>
-        <w:rPr>
-          <w:rFonts w:ascii="Avenir Book" w:hAnsi="Avenir Book"/>
-          <w:sz w:val="20"/>
-          <w:szCs w:val="20"/>
-        </w:rPr>
-        <w:t xml:space="preserve">Latin American </w:t>
-      </w:r>
-      <w:r>
-        <w:rPr>
-          <w:rFonts w:ascii="Avenir Book" w:hAnsi="Avenir Book"/>
-          <w:sz w:val="20"/>
-          <w:szCs w:val="20"/>
-        </w:rPr>
-        <w:t xml:space="preserve">countries which enabled presentation of </w:t>
-      </w:r>
-      <w:r>
-        <w:rPr>
-          <w:rFonts w:ascii="Avenir Book" w:hAnsi="Avenir Book"/>
-          <w:sz w:val="20"/>
-          <w:szCs w:val="20"/>
-        </w:rPr>
-        <w:t>5x</w:t>
-      </w:r>
-      <w:r>
-        <w:rPr>
-          <w:rFonts w:ascii="Avenir Book" w:hAnsi="Avenir Book"/>
-          <w:sz w:val="20"/>
-          <w:szCs w:val="20"/>
-        </w:rPr>
-        <w:t xml:space="preserve"> </w:t>
-      </w:r>
-      <w:r>
-        <w:rPr>
-          <w:rFonts w:ascii="Avenir Book" w:hAnsi="Avenir Book"/>
-          <w:sz w:val="20"/>
-          <w:szCs w:val="20"/>
-        </w:rPr>
-        <w:t>more</w:t>
-      </w:r>
-      <w:r>
-        <w:rPr>
-          <w:rFonts w:ascii="Avenir Book" w:hAnsi="Avenir Book"/>
-          <w:sz w:val="20"/>
-          <w:szCs w:val="20"/>
-        </w:rPr>
-        <w:t xml:space="preserve"> </w:t>
-      </w:r>
-      <w:r>
-        <w:rPr>
-          <w:rFonts w:ascii="Avenir Book" w:hAnsi="Avenir Book"/>
-          <w:sz w:val="20"/>
-          <w:szCs w:val="20"/>
-        </w:rPr>
-        <w:t>offers</w:t>
-      </w:r>
-      <w:r>
-        <w:rPr>
-          <w:rFonts w:ascii="Avenir Book" w:hAnsi="Avenir Book"/>
-          <w:sz w:val="20"/>
-          <w:szCs w:val="20"/>
-        </w:rPr>
-        <w:t xml:space="preserve"> and </w:t>
-      </w:r>
-      <w:r>
-        <w:rPr>
-          <w:rFonts w:ascii="Avenir Book" w:hAnsi="Avenir Book"/>
-          <w:sz w:val="20"/>
-          <w:szCs w:val="20"/>
-        </w:rPr>
-        <w:t>reduced</w:t>
-      </w:r>
-      <w:r>
-        <w:rPr>
-          <w:rFonts w:ascii="Avenir Book" w:hAnsi="Avenir Book"/>
-          <w:sz w:val="20"/>
-          <w:szCs w:val="20"/>
-        </w:rPr>
-        <w:t xml:space="preserve"> search </w:t>
-      </w:r>
-      <w:r>
-        <w:rPr>
-          <w:rFonts w:ascii="Avenir Book" w:hAnsi="Avenir Book"/>
-          <w:sz w:val="20"/>
-          <w:szCs w:val="20"/>
-        </w:rPr>
-        <w:t>latency</w:t>
-      </w:r>
-      <w:r>
-        <w:rPr>
-          <w:rFonts w:ascii="Avenir Book" w:hAnsi="Avenir Book"/>
-          <w:sz w:val="20"/>
-          <w:szCs w:val="20"/>
-        </w:rPr>
-        <w:t>.</w:t>
-      </w:r>
+        <w:t>M</w:t>
+      </w:r>
+      <w:r>
+        <w:rPr>
+          <w:rFonts w:ascii="Avenir Book" w:hAnsi="Avenir Book"/>
+          <w:sz w:val="20"/>
+          <w:szCs w:val="20"/>
+        </w:rPr>
+        <w:t>igrat</w:t>
+      </w:r>
+      <w:r>
+        <w:rPr>
+          <w:rFonts w:ascii="Avenir Book" w:hAnsi="Avenir Book"/>
+          <w:sz w:val="20"/>
+          <w:szCs w:val="20"/>
+        </w:rPr>
+        <w:t>ed regional front-end</w:t>
+      </w:r>
+      <w:r>
+        <w:rPr>
+          <w:rFonts w:ascii="Avenir Book" w:hAnsi="Avenir Book"/>
+          <w:sz w:val="20"/>
+          <w:szCs w:val="20"/>
+        </w:rPr>
+        <w:t xml:space="preserve"> stack</w:t>
+      </w:r>
+      <w:r>
+        <w:rPr>
+          <w:rFonts w:ascii="Avenir Book" w:hAnsi="Avenir Book"/>
+          <w:sz w:val="20"/>
+          <w:szCs w:val="20"/>
+        </w:rPr>
+        <w:t>,</w:t>
+      </w:r>
+      <w:r>
+        <w:rPr>
+          <w:rFonts w:ascii="Avenir Book" w:hAnsi="Avenir Book"/>
+          <w:sz w:val="20"/>
+          <w:szCs w:val="20"/>
+        </w:rPr>
+        <w:t xml:space="preserve"> which </w:t>
+      </w:r>
+      <w:r>
+        <w:rPr>
+          <w:rFonts w:ascii="Avenir Book" w:hAnsi="Avenir Book"/>
+          <w:sz w:val="20"/>
+          <w:szCs w:val="20"/>
+        </w:rPr>
+        <w:t>close</w:t>
+      </w:r>
+      <w:r>
+        <w:rPr>
+          <w:rFonts w:ascii="Avenir Book" w:hAnsi="Avenir Book"/>
+          <w:sz w:val="20"/>
+          <w:szCs w:val="20"/>
+        </w:rPr>
+        <w:t>d</w:t>
+      </w:r>
+      <w:r>
+        <w:rPr>
+          <w:rFonts w:ascii="Avenir Book" w:hAnsi="Avenir Book"/>
+          <w:sz w:val="20"/>
+          <w:szCs w:val="20"/>
+        </w:rPr>
+        <w:t xml:space="preserve"> the feature </w:t>
+      </w:r>
+      <w:r>
+        <w:rPr>
+          <w:rFonts w:ascii="Avenir Book" w:hAnsi="Avenir Book"/>
+          <w:sz w:val="20"/>
+          <w:szCs w:val="20"/>
+        </w:rPr>
+        <w:t xml:space="preserve">parity </w:t>
+      </w:r>
+      <w:r>
+        <w:rPr>
+          <w:rFonts w:ascii="Avenir Book" w:hAnsi="Avenir Book"/>
+          <w:sz w:val="20"/>
+          <w:szCs w:val="20"/>
+        </w:rPr>
+        <w:t xml:space="preserve">gap between </w:t>
+      </w:r>
+      <w:r>
+        <w:rPr>
+          <w:rFonts w:ascii="Avenir Book" w:hAnsi="Avenir Book"/>
+          <w:sz w:val="20"/>
+          <w:szCs w:val="20"/>
+        </w:rPr>
+        <w:t>regional</w:t>
+      </w:r>
+      <w:r>
+        <w:rPr>
+          <w:rFonts w:ascii="Avenir Book" w:hAnsi="Avenir Book"/>
+          <w:sz w:val="20"/>
+          <w:szCs w:val="20"/>
+        </w:rPr>
+        <w:t xml:space="preserve"> and global </w:t>
+      </w:r>
+      <w:r>
+        <w:rPr>
+          <w:rFonts w:ascii="Avenir Book" w:hAnsi="Avenir Book"/>
+          <w:sz w:val="20"/>
+          <w:szCs w:val="20"/>
+        </w:rPr>
+        <w:t>marketplaces</w:t>
+      </w:r>
+      <w:r>
+        <w:rPr>
+          <w:rFonts w:ascii="Avenir Book" w:hAnsi="Avenir Book"/>
+          <w:sz w:val="20"/>
+          <w:szCs w:val="20"/>
+        </w:rPr>
+        <w:t>, increased technical platform stability, and greatly improved consumer-facing usability</w:t>
+      </w:r>
+      <w:r>
+        <w:rPr>
+          <w:rFonts w:ascii="Avenir Book" w:hAnsi="Avenir Book"/>
+          <w:sz w:val="20"/>
+          <w:szCs w:val="20"/>
+        </w:rPr>
+        <w:t xml:space="preserve"> on web and mobile.</w:t>
+      </w:r>
+    </w:p>
+    <w:p>
+      <w:pPr>
+        <w:rPr>
+          <w:rFonts w:ascii="Avenir Book" w:hAnsi="Avenir Book"/>
+          <w:sz w:val="20"/>
+          <w:szCs w:val="20"/>
+        </w:rPr>
+      </w:pPr>
+    </w:p>
+    <w:p>
+      <w:pPr>
+        <w:rPr>
+          <w:rFonts w:ascii="Avenir Heavy" w:hAnsi="Avenir Heavy"/>
+          <w:b/>
+          <w:bCs/>
+          <w:sz w:val="20"/>
+          <w:szCs w:val="20"/>
+        </w:rPr>
+      </w:pPr>
+      <w:r>
+        <w:rPr>
+          <w:rFonts w:ascii="Avenir Heavy" w:hAnsi="Avenir Heavy"/>
+          <w:b/>
+          <w:bCs/>
+          <w:sz w:val="20"/>
+          <w:szCs w:val="20"/>
+        </w:rPr>
+        <w:t xml:space="preserve">Senior </w:t>
+      </w:r>
+      <w:r>
+        <w:rPr>
+          <w:rFonts w:ascii="Avenir Heavy" w:hAnsi="Avenir Heavy"/>
+          <w:b/>
+          <w:bCs/>
+          <w:sz w:val="20"/>
+          <w:szCs w:val="20"/>
+        </w:rPr>
+        <w:t>Software Development Engineer | Groupon</w:t>
+      </w:r>
+    </w:p>
+    <w:p>
+      <w:pPr>
+        <w:rPr>
+          <w:rFonts w:ascii="Avenir Book" w:hAnsi="Avenir Book"/>
+          <w:i/>
+          <w:iCs/>
+          <w:sz w:val="18"/>
+          <w:szCs w:val="18"/>
+        </w:rPr>
+      </w:pPr>
+      <w:r>
+        <w:rPr>
+          <w:rFonts w:ascii="Avenir Book" w:hAnsi="Avenir Book"/>
+          <w:i/>
+          <w:iCs/>
+          <w:sz w:val="18"/>
+          <w:szCs w:val="18"/>
+        </w:rPr>
+        <w:t>Santiago, Chile | December 2012 – September 2013</w:t>
+      </w:r>
+    </w:p>
+    <w:p>
+      <w:pPr>
+        <w:rPr>
+          <w:rFonts w:ascii="Avenir Book" w:hAnsi="Avenir Book"/>
+          <w:sz w:val="20"/>
+          <w:szCs w:val="20"/>
+        </w:rPr>
+      </w:pPr>
     </w:p>
     <w:p>
       <w:pPr>
@@ -2777,47 +2801,39 @@
           <w:sz w:val="20"/>
           <w:szCs w:val="20"/>
         </w:rPr>
-        <w:t>Create</w:t>
-      </w:r>
-      <w:r>
-        <w:rPr>
-          <w:rFonts w:ascii="Avenir Book" w:hAnsi="Avenir Book"/>
-          <w:sz w:val="20"/>
-          <w:szCs w:val="20"/>
-        </w:rPr>
-        <w:t>d</w:t>
-      </w:r>
-      <w:r>
-        <w:rPr>
-          <w:rFonts w:ascii="Avenir Book" w:hAnsi="Avenir Book"/>
-          <w:sz w:val="20"/>
-          <w:szCs w:val="20"/>
-        </w:rPr>
-        <w:t xml:space="preserve"> new email marketing campaign </w:t>
-      </w:r>
-      <w:r>
-        <w:rPr>
-          <w:rFonts w:ascii="Avenir Book" w:hAnsi="Avenir Book"/>
-          <w:sz w:val="20"/>
-          <w:szCs w:val="20"/>
-        </w:rPr>
-        <w:t>tool</w:t>
-      </w:r>
-      <w:r>
-        <w:rPr>
-          <w:rFonts w:ascii="Avenir Book" w:hAnsi="Avenir Book"/>
-          <w:sz w:val="20"/>
-          <w:szCs w:val="20"/>
-        </w:rPr>
-        <w:t xml:space="preserve"> that streamlined campaign creation and approval process</w:t>
-      </w:r>
-      <w:r>
-        <w:rPr>
-          <w:rFonts w:ascii="Avenir Book" w:hAnsi="Avenir Book"/>
-          <w:sz w:val="20"/>
-          <w:szCs w:val="20"/>
-        </w:rPr>
-        <w:t>es</w:t>
+        <w:t xml:space="preserve">Designed and developed </w:t>
+      </w:r>
+      <w:r>
+        <w:rPr>
+          <w:rFonts w:ascii="Avenir Book" w:hAnsi="Avenir Book"/>
+          <w:sz w:val="20"/>
+          <w:szCs w:val="20"/>
+        </w:rPr>
+        <w:t xml:space="preserve">cache and search </w:t>
+      </w:r>
+      <w:r>
+        <w:rPr>
+          <w:rFonts w:ascii="Avenir Book" w:hAnsi="Avenir Book"/>
+          <w:sz w:val="20"/>
+          <w:szCs w:val="20"/>
+        </w:rPr>
+        <w:t>services</w:t>
+      </w:r>
+      <w:r>
+        <w:rPr>
+          <w:rFonts w:ascii="Avenir Book" w:hAnsi="Avenir Book"/>
+          <w:sz w:val="20"/>
+          <w:szCs w:val="20"/>
+        </w:rPr>
+        <w:t xml:space="preserve"> for</w:t>
+      </w:r>
+      <w:r>
+        <w:rPr>
+          <w:rFonts w:ascii="Avenir Book" w:hAnsi="Avenir Book"/>
+          <w:sz w:val="20"/>
+          <w:szCs w:val="20"/>
+        </w:rPr>
+        <w:t xml:space="preserve"> storefront of</w:t>
       </w:r>
       <w:r>
         <w:rPr>
@@ -2833,23 +2849,103 @@
           <w:sz w:val="20"/>
           <w:szCs w:val="20"/>
         </w:rPr>
-        <w:t xml:space="preserve">for delivery of </w:t>
-      </w:r>
-      <w:r>
-        <w:rPr>
-          <w:rFonts w:ascii="Avenir Book" w:hAnsi="Avenir Book"/>
-          <w:sz w:val="20"/>
-          <w:szCs w:val="20"/>
-        </w:rPr>
-        <w:t xml:space="preserve">9MM daily </w:t>
-      </w:r>
-      <w:r>
-        <w:rPr>
-          <w:rFonts w:ascii="Avenir Book" w:hAnsi="Avenir Book"/>
-          <w:sz w:val="20"/>
-          <w:szCs w:val="20"/>
-        </w:rPr>
-        <w:t>newsletters</w:t>
+        <w:t xml:space="preserve">leading e-commerce in </w:t>
+      </w:r>
+      <w:r>
+        <w:rPr>
+          <w:rFonts w:ascii="Avenir Book" w:hAnsi="Avenir Book"/>
+          <w:sz w:val="20"/>
+          <w:szCs w:val="20"/>
+        </w:rPr>
+        <w:t xml:space="preserve">7 </w:t>
+      </w:r>
+      <w:r>
+        <w:rPr>
+          <w:rFonts w:ascii="Avenir Book" w:hAnsi="Avenir Book"/>
+          <w:sz w:val="20"/>
+          <w:szCs w:val="20"/>
+        </w:rPr>
+        <w:t xml:space="preserve">Latin American </w:t>
+      </w:r>
+      <w:r>
+        <w:rPr>
+          <w:rFonts w:ascii="Avenir Book" w:hAnsi="Avenir Book"/>
+          <w:sz w:val="20"/>
+          <w:szCs w:val="20"/>
+        </w:rPr>
+        <w:t xml:space="preserve">countries which enabled presentation of </w:t>
+      </w:r>
+      <w:r>
+        <w:rPr>
+          <w:rFonts w:ascii="Avenir Book" w:hAnsi="Avenir Book"/>
+          <w:sz w:val="20"/>
+          <w:szCs w:val="20"/>
+        </w:rPr>
+        <w:t>5x</w:t>
+      </w:r>
+      <w:r>
+        <w:rPr>
+          <w:rFonts w:ascii="Avenir Book" w:hAnsi="Avenir Book"/>
+          <w:sz w:val="20"/>
+          <w:szCs w:val="20"/>
+        </w:rPr>
+        <w:t xml:space="preserve"> </w:t>
+      </w:r>
+      <w:r>
+        <w:rPr>
+          <w:rFonts w:ascii="Avenir Book" w:hAnsi="Avenir Book"/>
+          <w:sz w:val="20"/>
+          <w:szCs w:val="20"/>
+        </w:rPr>
+        <w:t>more</w:t>
+      </w:r>
+      <w:r>
+        <w:rPr>
+          <w:rFonts w:ascii="Avenir Book" w:hAnsi="Avenir Book"/>
+          <w:sz w:val="20"/>
+          <w:szCs w:val="20"/>
+        </w:rPr>
+        <w:t xml:space="preserve"> </w:t>
+      </w:r>
+      <w:r>
+        <w:rPr>
+          <w:rFonts w:ascii="Avenir Book" w:hAnsi="Avenir Book"/>
+          <w:sz w:val="20"/>
+          <w:szCs w:val="20"/>
+        </w:rPr>
+        <w:t>offers</w:t>
+      </w:r>
+      <w:r>
+        <w:rPr>
+          <w:rFonts w:ascii="Avenir Book" w:hAnsi="Avenir Book"/>
+          <w:sz w:val="20"/>
+          <w:szCs w:val="20"/>
+        </w:rPr>
+        <w:t xml:space="preserve"> and </w:t>
+      </w:r>
+      <w:r>
+        <w:rPr>
+          <w:rFonts w:ascii="Avenir Book" w:hAnsi="Avenir Book"/>
+          <w:sz w:val="20"/>
+          <w:szCs w:val="20"/>
+        </w:rPr>
+        <w:t>reduced</w:t>
+      </w:r>
+      <w:r>
+        <w:rPr>
+          <w:rFonts w:ascii="Avenir Book" w:hAnsi="Avenir Book"/>
+          <w:sz w:val="20"/>
+          <w:szCs w:val="20"/>
+        </w:rPr>
+        <w:t xml:space="preserve"> search </w:t>
+      </w:r>
+      <w:r>
+        <w:rPr>
+          <w:rFonts w:ascii="Avenir Book" w:hAnsi="Avenir Book"/>
+          <w:sz w:val="20"/>
+          <w:szCs w:val="20"/>
+        </w:rPr>
+        <w:t>latency</w:t>
       </w:r>
       <w:r>
         <w:rPr>
@@ -2859,74 +2955,6 @@
         </w:rPr>
         <w:t>.</w:t>
       </w:r>
-      <w:r>
-        <w:rPr>
-          <w:rFonts w:ascii="Avenir Book" w:hAnsi="Avenir Book"/>
-          <w:sz w:val="20"/>
-          <w:szCs w:val="20"/>
-        </w:rPr>
-        <w:t xml:space="preserve"> </w:t>
-      </w:r>
-    </w:p>
-    <w:p>
-      <w:pPr>
-        <w:rPr>
-          <w:rFonts w:ascii="Avenir Book" w:hAnsi="Avenir Book"/>
-          <w:sz w:val="20"/>
-          <w:szCs w:val="20"/>
-        </w:rPr>
-      </w:pPr>
-    </w:p>
-    <w:p>
-      <w:pPr>
-        <w:rPr>
-          <w:rFonts w:ascii="Avenir Heavy" w:hAnsi="Avenir Heavy"/>
-          <w:b/>
-          <w:bCs/>
-          <w:sz w:val="20"/>
-          <w:szCs w:val="20"/>
-        </w:rPr>
-      </w:pPr>
-      <w:r>
-        <w:rPr>
-          <w:rFonts w:ascii="Avenir Heavy" w:hAnsi="Avenir Heavy"/>
-          <w:b/>
-          <w:bCs/>
-          <w:sz w:val="20"/>
-          <w:szCs w:val="20"/>
-        </w:rPr>
-        <w:t>Software Developer | Rialfi Consulting</w:t>
-      </w:r>
-    </w:p>
-    <w:p>
-      <w:pPr>
-        <w:rPr>
-          <w:rFonts w:ascii="Avenir Book" w:hAnsi="Avenir Book"/>
-          <w:i/>
-          <w:iCs/>
-          <w:sz w:val="18"/>
-          <w:szCs w:val="18"/>
-        </w:rPr>
-      </w:pPr>
-      <w:r>
-        <w:rPr>
-          <w:rFonts w:ascii="Avenir Book" w:hAnsi="Avenir Book"/>
-          <w:i/>
-          <w:iCs/>
-          <w:sz w:val="18"/>
-          <w:szCs w:val="18"/>
-        </w:rPr>
-        <w:t>Caracas, Venezuela | June 2011 – December 2012</w:t>
-      </w:r>
-    </w:p>
-    <w:p>
-      <w:pPr>
-        <w:rPr>
-          <w:rFonts w:ascii="Avenir Book" w:hAnsi="Avenir Book"/>
-          <w:sz w:val="20"/>
-          <w:szCs w:val="20"/>
-        </w:rPr>
-      </w:pPr>
     </w:p>
     <w:p>
       <w:pPr>
@@ -2947,23 +2975,79 @@
           <w:sz w:val="20"/>
           <w:szCs w:val="20"/>
         </w:rPr>
-        <w:t xml:space="preserve">Created </w:t>
-      </w:r>
-      <w:r>
-        <w:rPr>
-          <w:rFonts w:ascii="Avenir Book" w:hAnsi="Avenir Book"/>
-          <w:sz w:val="20"/>
-          <w:szCs w:val="20"/>
-        </w:rPr>
-        <w:t xml:space="preserve">a </w:t>
-      </w:r>
-      <w:r>
-        <w:rPr>
-          <w:rFonts w:ascii="Avenir Book" w:hAnsi="Avenir Book"/>
-          <w:sz w:val="20"/>
-          <w:szCs w:val="20"/>
-        </w:rPr>
-        <w:t>fast-development framework based on ExtJS (JavaScript), CodeIgniter (PHP), and PostgreSQL</w:t>
+        <w:t>Create</w:t>
+      </w:r>
+      <w:r>
+        <w:rPr>
+          <w:rFonts w:ascii="Avenir Book" w:hAnsi="Avenir Book"/>
+          <w:sz w:val="20"/>
+          <w:szCs w:val="20"/>
+        </w:rPr>
+        <w:t>d</w:t>
+      </w:r>
+      <w:r>
+        <w:rPr>
+          <w:rFonts w:ascii="Avenir Book" w:hAnsi="Avenir Book"/>
+          <w:sz w:val="20"/>
+          <w:szCs w:val="20"/>
+        </w:rPr>
+        <w:t xml:space="preserve"> new email marketing campaign </w:t>
+      </w:r>
+      <w:r>
+        <w:rPr>
+          <w:rFonts w:ascii="Avenir Book" w:hAnsi="Avenir Book"/>
+          <w:sz w:val="20"/>
+          <w:szCs w:val="20"/>
+        </w:rPr>
+        <w:t>tool</w:t>
+      </w:r>
+      <w:r>
+        <w:rPr>
+          <w:rFonts w:ascii="Avenir Book" w:hAnsi="Avenir Book"/>
+          <w:sz w:val="20"/>
+          <w:szCs w:val="20"/>
+        </w:rPr>
+        <w:t xml:space="preserve"> that streamlined campaign creation and approval process</w:t>
+      </w:r>
+      <w:r>
+        <w:rPr>
+          <w:rFonts w:ascii="Avenir Book" w:hAnsi="Avenir Book"/>
+          <w:sz w:val="20"/>
+          <w:szCs w:val="20"/>
+        </w:rPr>
+        <w:t>es</w:t>
+      </w:r>
+      <w:r>
+        <w:rPr>
+          <w:rFonts w:ascii="Avenir Book" w:hAnsi="Avenir Book"/>
+          <w:sz w:val="20"/>
+          <w:szCs w:val="20"/>
+        </w:rPr>
+        <w:t xml:space="preserve"> </w:t>
+      </w:r>
+      <w:r>
+        <w:rPr>
+          <w:rFonts w:ascii="Avenir Book" w:hAnsi="Avenir Book"/>
+          <w:sz w:val="20"/>
+          <w:szCs w:val="20"/>
+        </w:rPr>
+        <w:t xml:space="preserve">for delivery of </w:t>
+      </w:r>
+      <w:r>
+        <w:rPr>
+          <w:rFonts w:ascii="Avenir Book" w:hAnsi="Avenir Book"/>
+          <w:sz w:val="20"/>
+          <w:szCs w:val="20"/>
+        </w:rPr>
+        <w:t xml:space="preserve">9MM daily </w:t>
+      </w:r>
+      <w:r>
+        <w:rPr>
+          <w:rFonts w:ascii="Avenir Book" w:hAnsi="Avenir Book"/>
+          <w:sz w:val="20"/>
+          <w:szCs w:val="20"/>
+        </w:rPr>
+        <w:t>newsletters</w:t>
       </w:r>
       <w:r>
         <w:rPr>
@@ -2973,6 +3057,96 @@
         </w:rPr>
         <w:t>.</w:t>
       </w:r>
+      <w:r>
+        <w:rPr>
+          <w:rFonts w:ascii="Avenir Book" w:hAnsi="Avenir Book"/>
+          <w:sz w:val="20"/>
+          <w:szCs w:val="20"/>
+        </w:rPr>
+        <w:t xml:space="preserve"> </w:t>
+      </w:r>
+    </w:p>
+    <w:p>
+      <w:pPr>
+        <w:rPr>
+          <w:rFonts w:ascii="Avenir Book" w:hAnsi="Avenir Book"/>
+          <w:sz w:val="20"/>
+          <w:szCs w:val="20"/>
+        </w:rPr>
+      </w:pPr>
+    </w:p>
+    <w:p>
+      <w:pPr>
+        <w:rPr>
+          <w:rFonts w:ascii="Avenir Heavy" w:hAnsi="Avenir Heavy"/>
+          <w:b/>
+          <w:bCs/>
+          <w:sz w:val="20"/>
+          <w:szCs w:val="20"/>
+        </w:rPr>
+      </w:pPr>
+      <w:r>
+        <w:rPr>
+          <w:rFonts w:ascii="Avenir Heavy" w:hAnsi="Avenir Heavy"/>
+          <w:b/>
+          <w:bCs/>
+          <w:sz w:val="20"/>
+          <w:szCs w:val="20"/>
+        </w:rPr>
+        <w:t xml:space="preserve">Software Developer | </w:t>
+      </w:r>
+      <w:proofErr w:type="spellStart"/>
+      <w:r>
+        <w:rPr>
+          <w:rFonts w:ascii="Avenir Heavy" w:hAnsi="Avenir Heavy"/>
+          <w:b/>
+          <w:bCs/>
+          <w:sz w:val="20"/>
+          <w:szCs w:val="20"/>
+        </w:rPr>
+        <w:t>Rialfi</w:t>
+      </w:r>
+      <w:proofErr w:type="spellEnd"/>
+      <w:r>
+        <w:rPr>
+          <w:rFonts w:ascii="Avenir Heavy" w:hAnsi="Avenir Heavy"/>
+          <w:b/>
+          <w:bCs/>
+          <w:sz w:val="20"/>
+          <w:szCs w:val="20"/>
+        </w:rPr>
+        <w:t xml:space="preserve"> Consulting</w:t>
+      </w:r>
+    </w:p>
+    <w:p>
+      <w:pPr>
+        <w:rPr>
+          <w:rFonts w:ascii="Avenir Book" w:hAnsi="Avenir Book"/>
+          <w:i/>
+          <w:iCs/>
+          <w:sz w:val="18"/>
+          <w:szCs w:val="18"/>
+        </w:rPr>
+      </w:pPr>
+      <w:r>
+        <w:rPr>
+          <w:rFonts w:ascii="Avenir Book" w:hAnsi="Avenir Book"/>
+          <w:i/>
+          <w:iCs/>
+          <w:sz w:val="18"/>
+          <w:szCs w:val="18"/>
+        </w:rPr>
+        <w:t>Caracas, Venezuela | June 2011 – December 2012</w:t>
+      </w:r>
+    </w:p>
+    <w:p>
+      <w:pPr>
+        <w:rPr>
+          <w:rFonts w:ascii="Avenir Book" w:hAnsi="Avenir Book"/>
+          <w:sz w:val="20"/>
+          <w:szCs w:val="20"/>
+        </w:rPr>
+      </w:pPr>
     </w:p>
     <w:p>
       <w:pPr>
@@ -2993,95 +3167,41 @@
           <w:sz w:val="20"/>
           <w:szCs w:val="20"/>
         </w:rPr>
-        <w:t>Built</w:t>
-      </w:r>
-      <w:r>
-        <w:rPr>
-          <w:rFonts w:ascii="Avenir Book" w:hAnsi="Avenir Book"/>
-          <w:sz w:val="20"/>
-          <w:szCs w:val="20"/>
-        </w:rPr>
-        <w:t xml:space="preserve">, </w:t>
-      </w:r>
-      <w:r>
-        <w:rPr>
-          <w:rFonts w:ascii="Avenir Book" w:hAnsi="Avenir Book"/>
-          <w:sz w:val="20"/>
-          <w:szCs w:val="20"/>
-        </w:rPr>
-        <w:t xml:space="preserve">and launched </w:t>
-      </w:r>
-      <w:r>
-        <w:rPr>
-          <w:rFonts w:ascii="Avenir Book" w:hAnsi="Avenir Book"/>
-          <w:sz w:val="20"/>
-          <w:szCs w:val="20"/>
-        </w:rPr>
-        <w:t>ahead of schedule,</w:t>
-      </w:r>
-      <w:r>
-        <w:rPr>
-          <w:rFonts w:ascii="Avenir Book" w:hAnsi="Avenir Book"/>
-          <w:sz w:val="20"/>
-          <w:szCs w:val="20"/>
-        </w:rPr>
-        <w:t xml:space="preserve"> </w:t>
-      </w:r>
-      <w:r>
-        <w:rPr>
-          <w:rFonts w:ascii="Avenir Book" w:hAnsi="Avenir Book"/>
-          <w:sz w:val="20"/>
-          <w:szCs w:val="20"/>
-        </w:rPr>
-        <w:t xml:space="preserve">online </w:t>
-      </w:r>
-      <w:r>
-        <w:rPr>
-          <w:rFonts w:ascii="Avenir Book" w:hAnsi="Avenir Book"/>
-          <w:sz w:val="20"/>
-          <w:szCs w:val="20"/>
-        </w:rPr>
-        <w:t>management</w:t>
-      </w:r>
-      <w:r>
-        <w:rPr>
-          <w:rFonts w:ascii="Avenir Book" w:hAnsi="Avenir Book"/>
-          <w:sz w:val="20"/>
-          <w:szCs w:val="20"/>
-        </w:rPr>
-        <w:t xml:space="preserve"> control</w:t>
-      </w:r>
-      <w:r>
-        <w:rPr>
-          <w:rFonts w:ascii="Avenir Book" w:hAnsi="Avenir Book"/>
-          <w:sz w:val="20"/>
-          <w:szCs w:val="20"/>
-        </w:rPr>
-        <w:t xml:space="preserve"> </w:t>
-      </w:r>
-      <w:r>
-        <w:rPr>
-          <w:rFonts w:ascii="Avenir Book" w:hAnsi="Avenir Book"/>
-          <w:sz w:val="20"/>
-          <w:szCs w:val="20"/>
-        </w:rPr>
-        <w:t>system for</w:t>
-      </w:r>
-      <w:r>
-        <w:rPr>
-          <w:rFonts w:ascii="Avenir Book" w:hAnsi="Avenir Book"/>
-          <w:sz w:val="20"/>
-          <w:szCs w:val="20"/>
-        </w:rPr>
-        <w:t xml:space="preserve"> 150+ police departments in </w:t>
-      </w:r>
-      <w:r>
-        <w:rPr>
-          <w:rFonts w:ascii="Avenir Book" w:hAnsi="Avenir Book"/>
-          <w:sz w:val="20"/>
-          <w:szCs w:val="20"/>
-        </w:rPr>
-        <w:t>Venezuelan</w:t>
+        <w:t xml:space="preserve">Created </w:t>
+      </w:r>
+      <w:r>
+        <w:rPr>
+          <w:rFonts w:ascii="Avenir Book" w:hAnsi="Avenir Book"/>
+          <w:sz w:val="20"/>
+          <w:szCs w:val="20"/>
+        </w:rPr>
+        <w:t xml:space="preserve">a </w:t>
+      </w:r>
+      <w:r>
+        <w:rPr>
+          <w:rFonts w:ascii="Avenir Book" w:hAnsi="Avenir Book"/>
+          <w:sz w:val="20"/>
+          <w:szCs w:val="20"/>
+        </w:rPr>
+        <w:t xml:space="preserve">fast-development framework based on </w:t>
+      </w:r>
+      <w:proofErr w:type="spellStart"/>
+      <w:r>
+        <w:rPr>
+          <w:rFonts w:ascii="Avenir Book" w:hAnsi="Avenir Book"/>
+          <w:sz w:val="20"/>
+          <w:szCs w:val="20"/>
+        </w:rPr>
+        <w:t>ExtJS</w:t>
+      </w:r>
+      <w:proofErr w:type="spellEnd"/>
+      <w:r>
+        <w:rPr>
+          <w:rFonts w:ascii="Avenir Book" w:hAnsi="Avenir Book"/>
+          <w:sz w:val="20"/>
+          <w:szCs w:val="20"/>
+        </w:rPr>
+        <w:t xml:space="preserve"> (JavaScript), CodeIgniter (PHP), and PostgreSQL</w:t>
       </w:r>
       <w:r>
         <w:rPr>
@@ -3090,94 +3210,6 @@
           <w:szCs w:val="20"/>
         </w:rPr>
         <w:t>.</w:t>
-      </w:r>
-      <w:r>
-        <w:rPr>
-          <w:rFonts w:ascii="Avenir Book" w:hAnsi="Avenir Book"/>
-          <w:sz w:val="20"/>
-          <w:szCs w:val="20"/>
-        </w:rPr>
-        <w:t xml:space="preserve"> </w:t>
-      </w:r>
-      <w:r>
-        <w:rPr>
-          <w:rFonts w:ascii="Avenir Book" w:hAnsi="Avenir Book"/>
-          <w:sz w:val="20"/>
-          <w:szCs w:val="20"/>
-        </w:rPr>
-        <w:t>U</w:t>
-      </w:r>
-      <w:r>
-        <w:rPr>
-          <w:rFonts w:ascii="Avenir Book" w:hAnsi="Avenir Book"/>
-          <w:sz w:val="20"/>
-          <w:szCs w:val="20"/>
-        </w:rPr>
-        <w:t>sed</w:t>
-      </w:r>
-      <w:r>
-        <w:rPr>
-          <w:rFonts w:ascii="Avenir Book" w:hAnsi="Avenir Book"/>
-          <w:sz w:val="20"/>
-          <w:szCs w:val="20"/>
-        </w:rPr>
-        <w:t xml:space="preserve"> </w:t>
-      </w:r>
-      <w:r>
-        <w:rPr>
-          <w:rFonts w:ascii="Avenir Book" w:hAnsi="Avenir Book"/>
-          <w:sz w:val="20"/>
-          <w:szCs w:val="20"/>
-        </w:rPr>
-        <w:t>to gather</w:t>
-      </w:r>
-      <w:r>
-        <w:rPr>
-          <w:rFonts w:ascii="Avenir Book" w:hAnsi="Avenir Book"/>
-          <w:sz w:val="20"/>
-          <w:szCs w:val="20"/>
-        </w:rPr>
-        <w:t>, control</w:t>
-      </w:r>
-      <w:r>
-        <w:rPr>
-          <w:rFonts w:ascii="Avenir Book" w:hAnsi="Avenir Book"/>
-          <w:sz w:val="20"/>
-          <w:szCs w:val="20"/>
-        </w:rPr>
-        <w:t>,</w:t>
-      </w:r>
-      <w:r>
-        <w:rPr>
-          <w:rFonts w:ascii="Avenir Book" w:hAnsi="Avenir Book"/>
-          <w:sz w:val="20"/>
-          <w:szCs w:val="20"/>
-        </w:rPr>
-        <w:t xml:space="preserve"> and audit</w:t>
-      </w:r>
-      <w:r>
-        <w:rPr>
-          <w:rFonts w:ascii="Avenir Book" w:hAnsi="Avenir Book"/>
-          <w:sz w:val="20"/>
-          <w:szCs w:val="20"/>
-        </w:rPr>
-        <w:t xml:space="preserve"> operational information</w:t>
-      </w:r>
-      <w:r>
-        <w:rPr>
-          <w:rFonts w:ascii="Avenir Book" w:hAnsi="Avenir Book"/>
-          <w:sz w:val="20"/>
-          <w:szCs w:val="20"/>
-        </w:rPr>
-        <w:t xml:space="preserve"> </w:t>
-      </w:r>
-      <w:r>
-        <w:rPr>
-          <w:rFonts w:ascii="Avenir Book" w:hAnsi="Avenir Book"/>
-          <w:sz w:val="20"/>
-          <w:szCs w:val="20"/>
-        </w:rPr>
-        <w:t>of 85,000+ police officers.</w:t>
       </w:r>
     </w:p>
     <w:p>
@@ -3199,108 +3231,192 @@
           <w:sz w:val="20"/>
           <w:szCs w:val="20"/>
         </w:rPr>
-        <w:t>I</w:t>
-      </w:r>
-      <w:r>
-        <w:rPr>
-          <w:rFonts w:ascii="Avenir Book" w:hAnsi="Avenir Book"/>
-          <w:sz w:val="20"/>
-          <w:szCs w:val="20"/>
-        </w:rPr>
-        <w:t xml:space="preserve">mplemented Scrum and Extreme Programming (XP) in a </w:t>
-      </w:r>
-      <w:r>
-        <w:rPr>
-          <w:rFonts w:ascii="Avenir Book" w:hAnsi="Avenir Book"/>
-          <w:sz w:val="20"/>
-          <w:szCs w:val="20"/>
-        </w:rPr>
-        <w:t xml:space="preserve">newly formed </w:t>
-      </w:r>
-      <w:r>
-        <w:rPr>
-          <w:rFonts w:ascii="Avenir Book" w:hAnsi="Avenir Book"/>
-          <w:sz w:val="20"/>
-          <w:szCs w:val="20"/>
-        </w:rPr>
-        <w:t>team of 1</w:t>
-      </w:r>
-      <w:r>
-        <w:rPr>
-          <w:rFonts w:ascii="Avenir Book" w:hAnsi="Avenir Book"/>
-          <w:sz w:val="20"/>
-          <w:szCs w:val="20"/>
-        </w:rPr>
-        <w:t>4</w:t>
-      </w:r>
-      <w:r>
-        <w:rPr>
-          <w:rFonts w:ascii="Avenir Book" w:hAnsi="Avenir Book"/>
-          <w:sz w:val="20"/>
-          <w:szCs w:val="20"/>
-        </w:rPr>
-        <w:t xml:space="preserve"> software developers.</w:t>
-      </w:r>
-    </w:p>
-    <w:p>
-      <w:pPr>
-        <w:rPr>
-          <w:rFonts w:ascii="Avenir Book" w:hAnsi="Avenir Book"/>
-          <w:sz w:val="20"/>
-          <w:szCs w:val="20"/>
-        </w:rPr>
-      </w:pPr>
-    </w:p>
-    <w:p>
-      <w:pPr>
-        <w:rPr>
-          <w:rFonts w:ascii="Avenir Heavy" w:hAnsi="Avenir Heavy"/>
-          <w:b/>
-          <w:bCs/>
-          <w:sz w:val="20"/>
-          <w:szCs w:val="20"/>
-        </w:rPr>
-      </w:pPr>
-      <w:r>
-        <w:rPr>
-          <w:rFonts w:ascii="Avenir Heavy" w:hAnsi="Avenir Heavy"/>
-          <w:b/>
-          <w:bCs/>
-          <w:sz w:val="20"/>
-          <w:szCs w:val="20"/>
-        </w:rPr>
-        <w:t>Software Developer | Game Control Systems</w:t>
-      </w:r>
-    </w:p>
-    <w:p>
-      <w:pPr>
-        <w:rPr>
-          <w:rFonts w:ascii="Avenir Book" w:hAnsi="Avenir Book"/>
-          <w:i/>
-          <w:iCs/>
-          <w:sz w:val="18"/>
-          <w:szCs w:val="18"/>
-        </w:rPr>
-      </w:pPr>
-      <w:r>
-        <w:rPr>
-          <w:rFonts w:ascii="Avenir Book" w:hAnsi="Avenir Book"/>
-          <w:i/>
-          <w:iCs/>
-          <w:sz w:val="18"/>
-          <w:szCs w:val="18"/>
-        </w:rPr>
-        <w:t>Caracas, Venezuela | March 2008 - June 2010</w:t>
-      </w:r>
-    </w:p>
-    <w:p>
-      <w:pPr>
-        <w:rPr>
-          <w:rFonts w:ascii="Avenir Book" w:hAnsi="Avenir Book"/>
-          <w:sz w:val="20"/>
-          <w:szCs w:val="20"/>
-        </w:rPr>
-      </w:pPr>
+        <w:t>Built</w:t>
+      </w:r>
+      <w:r>
+        <w:rPr>
+          <w:rFonts w:ascii="Avenir Book" w:hAnsi="Avenir Book"/>
+          <w:sz w:val="20"/>
+          <w:szCs w:val="20"/>
+        </w:rPr>
+        <w:t xml:space="preserve">, </w:t>
+      </w:r>
+      <w:r>
+        <w:rPr>
+          <w:rFonts w:ascii="Avenir Book" w:hAnsi="Avenir Book"/>
+          <w:sz w:val="20"/>
+          <w:szCs w:val="20"/>
+        </w:rPr>
+        <w:t xml:space="preserve">and launched </w:t>
+      </w:r>
+      <w:r>
+        <w:rPr>
+          <w:rFonts w:ascii="Avenir Book" w:hAnsi="Avenir Book"/>
+          <w:sz w:val="20"/>
+          <w:szCs w:val="20"/>
+        </w:rPr>
+        <w:t>ahead of schedule,</w:t>
+      </w:r>
+      <w:r>
+        <w:rPr>
+          <w:rFonts w:ascii="Avenir Book" w:hAnsi="Avenir Book"/>
+          <w:sz w:val="20"/>
+          <w:szCs w:val="20"/>
+        </w:rPr>
+        <w:t xml:space="preserve"> </w:t>
+      </w:r>
+      <w:r>
+        <w:rPr>
+          <w:rFonts w:ascii="Avenir Book" w:hAnsi="Avenir Book"/>
+          <w:sz w:val="20"/>
+          <w:szCs w:val="20"/>
+        </w:rPr>
+        <w:t xml:space="preserve">online </w:t>
+      </w:r>
+      <w:r>
+        <w:rPr>
+          <w:rFonts w:ascii="Avenir Book" w:hAnsi="Avenir Book"/>
+          <w:sz w:val="20"/>
+          <w:szCs w:val="20"/>
+        </w:rPr>
+        <w:t>management</w:t>
+      </w:r>
+      <w:r>
+        <w:rPr>
+          <w:rFonts w:ascii="Avenir Book" w:hAnsi="Avenir Book"/>
+          <w:sz w:val="20"/>
+          <w:szCs w:val="20"/>
+        </w:rPr>
+        <w:t xml:space="preserve"> control</w:t>
+      </w:r>
+      <w:r>
+        <w:rPr>
+          <w:rFonts w:ascii="Avenir Book" w:hAnsi="Avenir Book"/>
+          <w:sz w:val="20"/>
+          <w:szCs w:val="20"/>
+        </w:rPr>
+        <w:t xml:space="preserve"> </w:t>
+      </w:r>
+      <w:r>
+        <w:rPr>
+          <w:rFonts w:ascii="Avenir Book" w:hAnsi="Avenir Book"/>
+          <w:sz w:val="20"/>
+          <w:szCs w:val="20"/>
+        </w:rPr>
+        <w:t>system for</w:t>
+      </w:r>
+      <w:r>
+        <w:rPr>
+          <w:rFonts w:ascii="Avenir Book" w:hAnsi="Avenir Book"/>
+          <w:sz w:val="20"/>
+          <w:szCs w:val="20"/>
+        </w:rPr>
+        <w:t xml:space="preserve"> 150+ police departments in </w:t>
+      </w:r>
+      <w:r>
+        <w:rPr>
+          <w:rFonts w:ascii="Avenir Book" w:hAnsi="Avenir Book"/>
+          <w:sz w:val="20"/>
+          <w:szCs w:val="20"/>
+        </w:rPr>
+        <w:t>Venezuelan</w:t>
+      </w:r>
+      <w:r>
+        <w:rPr>
+          <w:rFonts w:ascii="Avenir Book" w:hAnsi="Avenir Book"/>
+          <w:sz w:val="20"/>
+          <w:szCs w:val="20"/>
+        </w:rPr>
+        <w:t>.</w:t>
+      </w:r>
+      <w:r>
+        <w:rPr>
+          <w:rFonts w:ascii="Avenir Book" w:hAnsi="Avenir Book"/>
+          <w:sz w:val="20"/>
+          <w:szCs w:val="20"/>
+        </w:rPr>
+        <w:t xml:space="preserve"> </w:t>
+      </w:r>
+      <w:r>
+        <w:rPr>
+          <w:rFonts w:ascii="Avenir Book" w:hAnsi="Avenir Book"/>
+          <w:sz w:val="20"/>
+          <w:szCs w:val="20"/>
+        </w:rPr>
+        <w:t>U</w:t>
+      </w:r>
+      <w:r>
+        <w:rPr>
+          <w:rFonts w:ascii="Avenir Book" w:hAnsi="Avenir Book"/>
+          <w:sz w:val="20"/>
+          <w:szCs w:val="20"/>
+        </w:rPr>
+        <w:t>sed</w:t>
+      </w:r>
+      <w:r>
+        <w:rPr>
+          <w:rFonts w:ascii="Avenir Book" w:hAnsi="Avenir Book"/>
+          <w:sz w:val="20"/>
+          <w:szCs w:val="20"/>
+        </w:rPr>
+        <w:t xml:space="preserve"> </w:t>
+      </w:r>
+      <w:r>
+        <w:rPr>
+          <w:rFonts w:ascii="Avenir Book" w:hAnsi="Avenir Book"/>
+          <w:sz w:val="20"/>
+          <w:szCs w:val="20"/>
+        </w:rPr>
+        <w:t>to gather</w:t>
+      </w:r>
+      <w:r>
+        <w:rPr>
+          <w:rFonts w:ascii="Avenir Book" w:hAnsi="Avenir Book"/>
+          <w:sz w:val="20"/>
+          <w:szCs w:val="20"/>
+        </w:rPr>
+        <w:t>, control</w:t>
+      </w:r>
+      <w:r>
+        <w:rPr>
+          <w:rFonts w:ascii="Avenir Book" w:hAnsi="Avenir Book"/>
+          <w:sz w:val="20"/>
+          <w:szCs w:val="20"/>
+        </w:rPr>
+        <w:t>,</w:t>
+      </w:r>
+      <w:r>
+        <w:rPr>
+          <w:rFonts w:ascii="Avenir Book" w:hAnsi="Avenir Book"/>
+          <w:sz w:val="20"/>
+          <w:szCs w:val="20"/>
+        </w:rPr>
+        <w:t xml:space="preserve"> and audit</w:t>
+      </w:r>
+      <w:r>
+        <w:rPr>
+          <w:rFonts w:ascii="Avenir Book" w:hAnsi="Avenir Book"/>
+          <w:sz w:val="20"/>
+          <w:szCs w:val="20"/>
+        </w:rPr>
+        <w:t xml:space="preserve"> operational information</w:t>
+      </w:r>
+      <w:r>
+        <w:rPr>
+          <w:rFonts w:ascii="Avenir Book" w:hAnsi="Avenir Book"/>
+          <w:sz w:val="20"/>
+          <w:szCs w:val="20"/>
+        </w:rPr>
+        <w:t xml:space="preserve"> </w:t>
+      </w:r>
+      <w:r>
+        <w:rPr>
+          <w:rFonts w:ascii="Avenir Book" w:hAnsi="Avenir Book"/>
+          <w:sz w:val="20"/>
+          <w:szCs w:val="20"/>
+        </w:rPr>
+        <w:t>of 85,000+ police officers.</w:t>
+      </w:r>
     </w:p>
     <w:p>
       <w:pPr>
@@ -3321,72 +3437,108 @@
           <w:sz w:val="20"/>
           <w:szCs w:val="20"/>
         </w:rPr>
-        <w:t xml:space="preserve">Researched </w:t>
-      </w:r>
-      <w:r>
-        <w:rPr>
-          <w:rFonts w:ascii="Avenir Book" w:hAnsi="Avenir Book"/>
-          <w:sz w:val="20"/>
-          <w:szCs w:val="20"/>
-        </w:rPr>
-        <w:t>and implemented</w:t>
-      </w:r>
-      <w:r>
-        <w:rPr>
-          <w:rFonts w:ascii="Avenir Book" w:hAnsi="Avenir Book"/>
-          <w:sz w:val="20"/>
-          <w:szCs w:val="20"/>
-        </w:rPr>
-        <w:t xml:space="preserve"> new programming languages and </w:t>
-      </w:r>
-      <w:r>
-        <w:rPr>
-          <w:rFonts w:ascii="Avenir Book" w:hAnsi="Avenir Book"/>
-          <w:sz w:val="20"/>
-          <w:szCs w:val="20"/>
-        </w:rPr>
-        <w:t xml:space="preserve">software development </w:t>
-      </w:r>
-      <w:r>
-        <w:rPr>
-          <w:rFonts w:ascii="Avenir Book" w:hAnsi="Avenir Book"/>
-          <w:sz w:val="20"/>
-          <w:szCs w:val="20"/>
-        </w:rPr>
-        <w:t>tools</w:t>
-      </w:r>
-      <w:r>
-        <w:rPr>
-          <w:rFonts w:ascii="Avenir Book" w:hAnsi="Avenir Book"/>
-          <w:sz w:val="20"/>
-          <w:szCs w:val="20"/>
-        </w:rPr>
-        <w:t xml:space="preserve"> to i</w:t>
-      </w:r>
-      <w:r>
-        <w:rPr>
-          <w:rFonts w:ascii="Avenir Book" w:hAnsi="Avenir Book"/>
-          <w:sz w:val="20"/>
-          <w:szCs w:val="20"/>
-        </w:rPr>
-        <w:t>mprove</w:t>
-      </w:r>
-      <w:r>
-        <w:rPr>
-          <w:rFonts w:ascii="Avenir Book" w:hAnsi="Avenir Book"/>
-          <w:sz w:val="20"/>
-          <w:szCs w:val="20"/>
-        </w:rPr>
-        <w:t xml:space="preserve"> </w:t>
-      </w:r>
-      <w:r>
-        <w:rPr>
-          <w:rFonts w:ascii="Avenir Book" w:hAnsi="Avenir Book"/>
-          <w:sz w:val="20"/>
-          <w:szCs w:val="20"/>
-        </w:rPr>
-        <w:t xml:space="preserve">in-house management suite for casinos in Venezuela. </w:t>
-      </w:r>
+        <w:t>I</w:t>
+      </w:r>
+      <w:r>
+        <w:rPr>
+          <w:rFonts w:ascii="Avenir Book" w:hAnsi="Avenir Book"/>
+          <w:sz w:val="20"/>
+          <w:szCs w:val="20"/>
+        </w:rPr>
+        <w:t xml:space="preserve">mplemented Scrum and Extreme Programming (XP) in a </w:t>
+      </w:r>
+      <w:r>
+        <w:rPr>
+          <w:rFonts w:ascii="Avenir Book" w:hAnsi="Avenir Book"/>
+          <w:sz w:val="20"/>
+          <w:szCs w:val="20"/>
+        </w:rPr>
+        <w:t xml:space="preserve">newly formed </w:t>
+      </w:r>
+      <w:r>
+        <w:rPr>
+          <w:rFonts w:ascii="Avenir Book" w:hAnsi="Avenir Book"/>
+          <w:sz w:val="20"/>
+          <w:szCs w:val="20"/>
+        </w:rPr>
+        <w:t>team of 1</w:t>
+      </w:r>
+      <w:r>
+        <w:rPr>
+          <w:rFonts w:ascii="Avenir Book" w:hAnsi="Avenir Book"/>
+          <w:sz w:val="20"/>
+          <w:szCs w:val="20"/>
+        </w:rPr>
+        <w:t>4</w:t>
+      </w:r>
+      <w:r>
+        <w:rPr>
+          <w:rFonts w:ascii="Avenir Book" w:hAnsi="Avenir Book"/>
+          <w:sz w:val="20"/>
+          <w:szCs w:val="20"/>
+        </w:rPr>
+        <w:t xml:space="preserve"> software developers.</w:t>
+      </w:r>
+    </w:p>
+    <w:p>
+      <w:pPr>
+        <w:rPr>
+          <w:rFonts w:ascii="Avenir Book" w:hAnsi="Avenir Book"/>
+          <w:sz w:val="20"/>
+          <w:szCs w:val="20"/>
+        </w:rPr>
+      </w:pPr>
+    </w:p>
+    <w:p>
+      <w:pPr>
+        <w:rPr>
+          <w:rFonts w:ascii="Avenir Heavy" w:hAnsi="Avenir Heavy"/>
+          <w:b/>
+          <w:bCs/>
+          <w:sz w:val="20"/>
+          <w:szCs w:val="20"/>
+        </w:rPr>
+      </w:pPr>
+      <w:r>
+        <w:rPr>
+          <w:rFonts w:ascii="Avenir Heavy" w:hAnsi="Avenir Heavy"/>
+          <w:b/>
+          <w:bCs/>
+          <w:sz w:val="20"/>
+          <w:szCs w:val="20"/>
+        </w:rPr>
+        <w:t>Software Developer | Game Control Systems</w:t>
+      </w:r>
+    </w:p>
+    <w:p>
+      <w:pPr>
+        <w:rPr>
+          <w:rFonts w:ascii="Avenir Book" w:hAnsi="Avenir Book"/>
+          <w:i/>
+          <w:iCs/>
+          <w:sz w:val="18"/>
+          <w:szCs w:val="18"/>
+        </w:rPr>
+      </w:pPr>
+      <w:r>
+        <w:rPr>
+          <w:rFonts w:ascii="Avenir Book" w:hAnsi="Avenir Book"/>
+          <w:i/>
+          <w:iCs/>
+          <w:sz w:val="18"/>
+          <w:szCs w:val="18"/>
+        </w:rPr>
+        <w:t>Caracas, Venezuela | March 2008 - June 2010</w:t>
+      </w:r>
+    </w:p>
+    <w:p>
+      <w:pPr>
+        <w:rPr>
+          <w:rFonts w:ascii="Avenir Book" w:hAnsi="Avenir Book"/>
+          <w:sz w:val="20"/>
+          <w:szCs w:val="20"/>
+        </w:rPr>
+      </w:pPr>
     </w:p>
     <w:p>
       <w:pPr>
@@ -3407,6 +3559,92 @@
           <w:sz w:val="20"/>
           <w:szCs w:val="20"/>
         </w:rPr>
+        <w:t xml:space="preserve">Researched </w:t>
+      </w:r>
+      <w:r>
+        <w:rPr>
+          <w:rFonts w:ascii="Avenir Book" w:hAnsi="Avenir Book"/>
+          <w:sz w:val="20"/>
+          <w:szCs w:val="20"/>
+        </w:rPr>
+        <w:t>and implemented</w:t>
+      </w:r>
+      <w:r>
+        <w:rPr>
+          <w:rFonts w:ascii="Avenir Book" w:hAnsi="Avenir Book"/>
+          <w:sz w:val="20"/>
+          <w:szCs w:val="20"/>
+        </w:rPr>
+        <w:t xml:space="preserve"> new programming languages and </w:t>
+      </w:r>
+      <w:r>
+        <w:rPr>
+          <w:rFonts w:ascii="Avenir Book" w:hAnsi="Avenir Book"/>
+          <w:sz w:val="20"/>
+          <w:szCs w:val="20"/>
+        </w:rPr>
+        <w:t xml:space="preserve">software development </w:t>
+      </w:r>
+      <w:r>
+        <w:rPr>
+          <w:rFonts w:ascii="Avenir Book" w:hAnsi="Avenir Book"/>
+          <w:sz w:val="20"/>
+          <w:szCs w:val="20"/>
+        </w:rPr>
+        <w:t>tools</w:t>
+      </w:r>
+      <w:r>
+        <w:rPr>
+          <w:rFonts w:ascii="Avenir Book" w:hAnsi="Avenir Book"/>
+          <w:sz w:val="20"/>
+          <w:szCs w:val="20"/>
+        </w:rPr>
+        <w:t xml:space="preserve"> to i</w:t>
+      </w:r>
+      <w:r>
+        <w:rPr>
+          <w:rFonts w:ascii="Avenir Book" w:hAnsi="Avenir Book"/>
+          <w:sz w:val="20"/>
+          <w:szCs w:val="20"/>
+        </w:rPr>
+        <w:t>mprove</w:t>
+      </w:r>
+      <w:r>
+        <w:rPr>
+          <w:rFonts w:ascii="Avenir Book" w:hAnsi="Avenir Book"/>
+          <w:sz w:val="20"/>
+          <w:szCs w:val="20"/>
+        </w:rPr>
+        <w:t xml:space="preserve"> </w:t>
+      </w:r>
+      <w:r>
+        <w:rPr>
+          <w:rFonts w:ascii="Avenir Book" w:hAnsi="Avenir Book"/>
+          <w:sz w:val="20"/>
+          <w:szCs w:val="20"/>
+        </w:rPr>
+        <w:t xml:space="preserve">in-house management suite for casinos in Venezuela. </w:t>
+      </w:r>
+    </w:p>
+    <w:p>
+      <w:pPr>
+        <w:pStyle w:val="ListParagraph"/>
+        <w:numPr>
+          <w:ilvl w:val="0"/>
+          <w:numId w:val="1"/>
+        </w:numPr>
+        <w:rPr>
+          <w:rFonts w:ascii="Avenir Book" w:hAnsi="Avenir Book"/>
+          <w:sz w:val="20"/>
+          <w:szCs w:val="20"/>
+        </w:rPr>
+      </w:pPr>
+      <w:r>
+        <w:rPr>
+          <w:rFonts w:ascii="Avenir Book" w:hAnsi="Avenir Book"/>
+          <w:sz w:val="20"/>
+          <w:szCs w:val="20"/>
+        </w:rPr>
         <w:t>Built</w:t>
       </w:r>
       <w:r>
@@ -3472,7 +3710,7 @@
         <w:rPr>
           <w:rFonts w:ascii="Avenir Book" w:hAnsi="Avenir Book"/>
           <w:color w:val="000099"/>
-          <w:lang w:val="en-GB"/>
+          <w:lang w:val="es-ES"/>
         </w:rPr>
       </w:pPr>
       <w:r>
@@ -3531,7 +3769,7 @@
         <w:rPr>
           <w:rFonts w:ascii="Avenir Book" w:hAnsi="Avenir Book"/>
           <w:color w:val="000099"/>
-          <w:lang w:val="en-GB"/>
+          <w:lang w:val="es-ES"/>
         </w:rPr>
         <w:t xml:space="preserve"> EDUCATION</w:t>
       </w:r>
@@ -3542,7 +3780,7 @@
           <w:rFonts w:ascii="Avenir Book" w:hAnsi="Avenir Book"/>
           <w:sz w:val="20"/>
           <w:szCs w:val="20"/>
-          <w:lang w:val="en-GB"/>
+          <w:lang w:val="es-ES"/>
         </w:rPr>
       </w:pPr>
     </w:p>
@@ -3554,9 +3792,10 @@
           <w:bCs/>
           <w:sz w:val="20"/>
           <w:szCs w:val="20"/>
-          <w:lang w:val="en-GB"/>
-        </w:rPr>
-      </w:pPr>
+          <w:lang w:val="es-ES"/>
+        </w:rPr>
+      </w:pPr>
+      <w:proofErr w:type="spellStart"/>
       <w:r>
         <w:rPr>
           <w:rFonts w:ascii="Avenir Heavy" w:hAnsi="Avenir Heavy"/>
@@ -3564,10 +3803,11 @@
           <w:bCs/>
           <w:sz w:val="20"/>
           <w:szCs w:val="20"/>
-          <w:lang w:val="en-GB"/>
-        </w:rPr>
-        <w:t xml:space="preserve">Computer </w:t>
-      </w:r>
+          <w:lang w:val="es-ES"/>
+        </w:rPr>
+        <w:t>Computer</w:t>
+      </w:r>
+      <w:proofErr w:type="spellEnd"/>
       <w:r>
         <w:rPr>
           <w:rFonts w:ascii="Avenir Heavy" w:hAnsi="Avenir Heavy"/>
@@ -3575,10 +3815,11 @@
           <w:bCs/>
           <w:sz w:val="20"/>
           <w:szCs w:val="20"/>
-          <w:lang w:val="en-GB"/>
-        </w:rPr>
-        <w:t>Science</w:t>
-      </w:r>
+          <w:lang w:val="es-ES"/>
+        </w:rPr>
+        <w:t xml:space="preserve"> </w:t>
+      </w:r>
+      <w:proofErr w:type="spellStart"/>
       <w:r>
         <w:rPr>
           <w:rFonts w:ascii="Avenir Heavy" w:hAnsi="Avenir Heavy"/>
@@ -3586,7 +3827,19 @@
           <w:bCs/>
           <w:sz w:val="20"/>
           <w:szCs w:val="20"/>
-          <w:lang w:val="en-GB"/>
+          <w:lang w:val="es-ES"/>
+        </w:rPr>
+        <w:t>Science</w:t>
+      </w:r>
+      <w:proofErr w:type="spellEnd"/>
+      <w:r>
+        <w:rPr>
+          <w:rFonts w:ascii="Avenir Heavy" w:hAnsi="Avenir Heavy"/>
+          <w:b/>
+          <w:bCs/>
+          <w:sz w:val="20"/>
+          <w:szCs w:val="20"/>
+          <w:lang w:val="es-ES"/>
         </w:rPr>
         <w:t xml:space="preserve"> | Universidad Católica Andrés Bello</w:t>
       </w:r>

</xml_diff>